<commit_message>
- Updated Documentation + Added DemoScript
</commit_message>
<xml_diff>
--- a/02_Backend/!_Docs/SYP_4_Template-Projektdokumentation (1) (1).docx
+++ b/02_Backend/!_Docs/SYP_4_Template-Projektdokumentation (1) (1).docx
@@ -20,14 +20,6 @@
     </w:p>
     <w:p>
       <w:pPr>
-        <w:rPr>
-          <w:b/>
-          <w:bCs/>
-        </w:rPr>
-      </w:pPr>
-    </w:p>
-    <w:p>
-      <w:pPr>
         <w:jc w:val="center"/>
         <w:rPr>
           <w:b/>
@@ -45,17 +37,6 @@
         </w:rPr>
         <w:t>HTL Saalfelden</w:t>
       </w:r>
-    </w:p>
-    <w:p>
-      <w:pPr>
-        <w:jc w:val="center"/>
-        <w:rPr>
-          <w:b/>
-          <w:bCs/>
-          <w:sz w:val="40"/>
-          <w:szCs w:val="40"/>
-        </w:rPr>
-      </w:pPr>
     </w:p>
     <w:p>
       <w:pPr>
@@ -203,8 +184,8 @@
         <w:tblLook w:val="04A0" w:firstRow="1" w:lastRow="0" w:firstColumn="1" w:lastColumn="0" w:noHBand="0" w:noVBand="1"/>
       </w:tblPr>
       <w:tblGrid>
-        <w:gridCol w:w="2535"/>
-        <w:gridCol w:w="6475"/>
+        <w:gridCol w:w="2546"/>
+        <w:gridCol w:w="6464"/>
       </w:tblGrid>
       <w:tr>
         <w:trPr>
@@ -244,11 +225,19 @@
                 <w:color w:val="D9D9D9" w:themeColor="background1" w:themeShade="D9"/>
               </w:rPr>
             </w:pPr>
-            <w:r>
-              <w:rPr>
-                <w:rFonts w:ascii="Arial" w:hAnsi="Arial" w:cs="Arial"/>
-              </w:rPr>
-              <w:t>MBot - Backend</w:t>
+            <w:proofErr w:type="spellStart"/>
+            <w:r>
+              <w:rPr>
+                <w:rFonts w:ascii="Arial" w:hAnsi="Arial" w:cs="Arial"/>
+              </w:rPr>
+              <w:t>MBot</w:t>
+            </w:r>
+            <w:proofErr w:type="spellEnd"/>
+            <w:r>
+              <w:rPr>
+                <w:rFonts w:ascii="Arial" w:hAnsi="Arial" w:cs="Arial"/>
+              </w:rPr>
+              <w:t xml:space="preserve"> - Backend</w:t>
             </w:r>
           </w:p>
         </w:tc>
@@ -297,12 +286,14 @@
               </w:rPr>
               <w:t xml:space="preserve">Aberger Jonas, Haslinger Fabian, </w:t>
             </w:r>
+            <w:proofErr w:type="spellStart"/>
             <w:r>
               <w:rPr>
                 <w:rFonts w:ascii="Arial" w:hAnsi="Arial" w:cs="Arial"/>
               </w:rPr>
               <w:t>Hechenberger</w:t>
             </w:r>
+            <w:proofErr w:type="spellEnd"/>
             <w:r>
               <w:rPr>
                 <w:rFonts w:ascii="Arial" w:hAnsi="Arial" w:cs="Arial"/>
@@ -407,7 +398,25 @@
               <w:rPr>
                 <w:rFonts w:ascii="Arial" w:hAnsi="Arial" w:cs="Arial"/>
               </w:rPr>
-              <w:t>06.02.2025</w:t>
+              <w:t>27</w:t>
+            </w:r>
+            <w:r>
+              <w:rPr>
+                <w:rFonts w:ascii="Arial" w:hAnsi="Arial" w:cs="Arial"/>
+              </w:rPr>
+              <w:t>.0</w:t>
+            </w:r>
+            <w:r>
+              <w:rPr>
+                <w:rFonts w:ascii="Arial" w:hAnsi="Arial" w:cs="Arial"/>
+              </w:rPr>
+              <w:t>3</w:t>
+            </w:r>
+            <w:r>
+              <w:rPr>
+                <w:rFonts w:ascii="Arial" w:hAnsi="Arial" w:cs="Arial"/>
+              </w:rPr>
+              <w:t>.2025</w:t>
             </w:r>
           </w:p>
         </w:tc>
@@ -453,20 +462,7 @@
               <w:rPr>
                 <w:rFonts w:ascii="Arial" w:hAnsi="Arial" w:cs="Arial"/>
               </w:rPr>
-              <w:t xml:space="preserve">[in </w:t>
-            </w:r>
-            <w:r>
-              <w:rPr>
-                <w:rFonts w:ascii="Arial" w:hAnsi="Arial" w:cs="Arial"/>
-                <w:b/>
-              </w:rPr>
-              <w:t>Bearbeitung</w:t>
-            </w:r>
-            <w:r>
-              <w:rPr>
-                <w:rFonts w:ascii="Arial" w:hAnsi="Arial" w:cs="Arial"/>
-              </w:rPr>
-              <w:t>/fertiggestellt/pausiert/abgebrochen/Prüfung]</w:t>
+              <w:t>In Bearbeitung</w:t>
             </w:r>
           </w:p>
         </w:tc>
@@ -513,7 +509,7 @@
               <w:rPr>
                 <w:rFonts w:ascii="Arial" w:hAnsi="Arial" w:cs="Arial"/>
               </w:rPr>
-              <w:t>1</w:t>
+              <w:t>3</w:t>
             </w:r>
             <w:r>
               <w:rPr>
@@ -525,6 +521,15 @@
         </w:tc>
       </w:tr>
     </w:tbl>
+    <w:p>
+      <w:pPr>
+        <w:rPr>
+          <w:rFonts w:ascii="Arial" w:hAnsi="Arial" w:cs="Arial"/>
+          <w:b/>
+          <w:sz w:val="28"/>
+        </w:rPr>
+      </w:pPr>
+    </w:p>
     <w:p>
       <w:pPr>
         <w:rPr>
@@ -790,7 +795,63 @@
                 <w:color w:val="000000" w:themeColor="text1"/>
                 <w:sz w:val="20"/>
               </w:rPr>
-              <w:t>&lt;01.10.2018&gt;</w:t>
+              <w:t>&lt;</w:t>
+            </w:r>
+            <w:r>
+              <w:rPr>
+                <w:rFonts w:ascii="Arial" w:hAnsi="Arial" w:cs="Arial"/>
+                <w:color w:val="000000" w:themeColor="text1"/>
+                <w:sz w:val="20"/>
+              </w:rPr>
+              <w:t>06</w:t>
+            </w:r>
+            <w:r>
+              <w:rPr>
+                <w:rFonts w:ascii="Arial" w:hAnsi="Arial" w:cs="Arial"/>
+                <w:color w:val="000000" w:themeColor="text1"/>
+                <w:sz w:val="20"/>
+              </w:rPr>
+              <w:t>.</w:t>
+            </w:r>
+            <w:r>
+              <w:rPr>
+                <w:rFonts w:ascii="Arial" w:hAnsi="Arial" w:cs="Arial"/>
+                <w:color w:val="000000" w:themeColor="text1"/>
+                <w:sz w:val="20"/>
+              </w:rPr>
+              <w:t>0</w:t>
+            </w:r>
+            <w:r>
+              <w:rPr>
+                <w:rFonts w:ascii="Arial" w:hAnsi="Arial" w:cs="Arial"/>
+                <w:color w:val="000000" w:themeColor="text1"/>
+                <w:sz w:val="20"/>
+              </w:rPr>
+              <w:t>2</w:t>
+            </w:r>
+            <w:r>
+              <w:rPr>
+                <w:rFonts w:ascii="Arial" w:hAnsi="Arial" w:cs="Arial"/>
+                <w:color w:val="000000" w:themeColor="text1"/>
+                <w:sz w:val="20"/>
+              </w:rPr>
+              <w:t>.20</w:t>
+            </w:r>
+            <w:r>
+              <w:rPr>
+                <w:rFonts w:ascii="Arial" w:hAnsi="Arial" w:cs="Arial"/>
+                <w:color w:val="000000" w:themeColor="text1"/>
+                <w:sz w:val="20"/>
+              </w:rPr>
+              <w:t>25</w:t>
+            </w:r>
+            <w:r>
+              <w:rPr>
+                <w:rFonts w:ascii="Arial" w:hAnsi="Arial" w:cs="Arial"/>
+                <w:color w:val="000000" w:themeColor="text1"/>
+                <w:sz w:val="20"/>
+              </w:rPr>
+              <w:t>&gt;</w:t>
             </w:r>
           </w:p>
         </w:tc>
@@ -886,7 +947,356 @@
                 <w:color w:val="000000" w:themeColor="text1"/>
                 <w:sz w:val="20"/>
               </w:rPr>
-              <w:t>Tim Hechenberger</w:t>
+              <w:t xml:space="preserve">Tim </w:t>
+            </w:r>
+            <w:proofErr w:type="spellStart"/>
+            <w:r>
+              <w:rPr>
+                <w:rFonts w:ascii="Arial" w:hAnsi="Arial" w:cs="Arial"/>
+                <w:color w:val="000000" w:themeColor="text1"/>
+                <w:sz w:val="20"/>
+              </w:rPr>
+              <w:t>Hechenberger</w:t>
+            </w:r>
+            <w:proofErr w:type="spellEnd"/>
+          </w:p>
+        </w:tc>
+      </w:tr>
+      <w:tr>
+        <w:trPr>
+          <w:jc w:val="center"/>
+        </w:trPr>
+        <w:tc>
+          <w:tcPr>
+            <w:tcW w:w="704" w:type="dxa"/>
+            <w:vAlign w:val="center"/>
+          </w:tcPr>
+          <w:p>
+            <w:pPr>
+              <w:jc w:val="center"/>
+              <w:rPr>
+                <w:rFonts w:ascii="Arial" w:hAnsi="Arial" w:cs="Arial"/>
+                <w:color w:val="000000" w:themeColor="text1"/>
+                <w:sz w:val="20"/>
+              </w:rPr>
+            </w:pPr>
+            <w:r>
+              <w:rPr>
+                <w:rFonts w:ascii="Arial" w:hAnsi="Arial" w:cs="Arial"/>
+                <w:color w:val="000000" w:themeColor="text1"/>
+                <w:sz w:val="20"/>
+              </w:rPr>
+              <w:t>&lt;2&gt;</w:t>
+            </w:r>
+          </w:p>
+        </w:tc>
+        <w:tc>
+          <w:tcPr>
+            <w:tcW w:w="1276" w:type="dxa"/>
+            <w:vAlign w:val="center"/>
+          </w:tcPr>
+          <w:p>
+            <w:pPr>
+              <w:jc w:val="center"/>
+              <w:rPr>
+                <w:rFonts w:ascii="Arial" w:hAnsi="Arial" w:cs="Arial"/>
+                <w:color w:val="000000" w:themeColor="text1"/>
+                <w:sz w:val="20"/>
+              </w:rPr>
+            </w:pPr>
+            <w:r>
+              <w:rPr>
+                <w:rFonts w:ascii="Arial" w:hAnsi="Arial" w:cs="Arial"/>
+                <w:color w:val="000000" w:themeColor="text1"/>
+                <w:sz w:val="20"/>
+              </w:rPr>
+              <w:t>&lt;2</w:t>
+            </w:r>
+            <w:r>
+              <w:rPr>
+                <w:rFonts w:ascii="Arial" w:hAnsi="Arial" w:cs="Arial"/>
+                <w:color w:val="000000" w:themeColor="text1"/>
+                <w:sz w:val="20"/>
+              </w:rPr>
+              <w:t>6</w:t>
+            </w:r>
+            <w:r>
+              <w:rPr>
+                <w:rFonts w:ascii="Arial" w:hAnsi="Arial" w:cs="Arial"/>
+                <w:color w:val="000000" w:themeColor="text1"/>
+                <w:sz w:val="20"/>
+              </w:rPr>
+              <w:t>.0</w:t>
+            </w:r>
+            <w:r>
+              <w:rPr>
+                <w:rFonts w:ascii="Arial" w:hAnsi="Arial" w:cs="Arial"/>
+                <w:color w:val="000000" w:themeColor="text1"/>
+                <w:sz w:val="20"/>
+              </w:rPr>
+              <w:t>2</w:t>
+            </w:r>
+            <w:r>
+              <w:rPr>
+                <w:rFonts w:ascii="Arial" w:hAnsi="Arial" w:cs="Arial"/>
+                <w:color w:val="000000" w:themeColor="text1"/>
+                <w:sz w:val="20"/>
+              </w:rPr>
+              <w:t>.20</w:t>
+            </w:r>
+            <w:r>
+              <w:rPr>
+                <w:rFonts w:ascii="Arial" w:hAnsi="Arial" w:cs="Arial"/>
+                <w:color w:val="000000" w:themeColor="text1"/>
+                <w:sz w:val="20"/>
+              </w:rPr>
+              <w:t>25&gt;</w:t>
+            </w:r>
+          </w:p>
+        </w:tc>
+        <w:tc>
+          <w:tcPr>
+            <w:tcW w:w="992" w:type="dxa"/>
+            <w:vAlign w:val="center"/>
+          </w:tcPr>
+          <w:p>
+            <w:pPr>
+              <w:jc w:val="center"/>
+              <w:rPr>
+                <w:rFonts w:ascii="Arial" w:hAnsi="Arial" w:cs="Arial"/>
+                <w:color w:val="000000" w:themeColor="text1"/>
+                <w:sz w:val="20"/>
+              </w:rPr>
+            </w:pPr>
+            <w:r>
+              <w:rPr>
+                <w:rFonts w:ascii="Arial" w:hAnsi="Arial" w:cs="Arial"/>
+                <w:color w:val="000000" w:themeColor="text1"/>
+                <w:sz w:val="20"/>
+              </w:rPr>
+              <w:t>&lt;2.0&gt;</w:t>
+            </w:r>
+          </w:p>
+        </w:tc>
+        <w:tc>
+          <w:tcPr>
+            <w:tcW w:w="1843" w:type="dxa"/>
+            <w:vAlign w:val="center"/>
+          </w:tcPr>
+          <w:p>
+            <w:pPr>
+              <w:jc w:val="center"/>
+              <w:rPr>
+                <w:rFonts w:ascii="Arial" w:hAnsi="Arial" w:cs="Arial"/>
+                <w:color w:val="000000" w:themeColor="text1"/>
+                <w:sz w:val="20"/>
+              </w:rPr>
+            </w:pPr>
+          </w:p>
+        </w:tc>
+        <w:tc>
+          <w:tcPr>
+            <w:tcW w:w="1699" w:type="dxa"/>
+            <w:vAlign w:val="center"/>
+          </w:tcPr>
+          <w:p>
+            <w:pPr>
+              <w:jc w:val="center"/>
+              <w:rPr>
+                <w:rFonts w:ascii="Arial" w:hAnsi="Arial" w:cs="Arial"/>
+                <w:color w:val="000000" w:themeColor="text1"/>
+                <w:sz w:val="20"/>
+              </w:rPr>
+            </w:pPr>
+            <w:r>
+              <w:rPr>
+                <w:rFonts w:ascii="Arial" w:hAnsi="Arial" w:cs="Arial"/>
+                <w:color w:val="000000" w:themeColor="text1"/>
+                <w:sz w:val="20"/>
+              </w:rPr>
+              <w:t>&lt;Hinzufügen&gt;</w:t>
+            </w:r>
+          </w:p>
+        </w:tc>
+        <w:tc>
+          <w:tcPr>
+            <w:tcW w:w="2215" w:type="dxa"/>
+            <w:vAlign w:val="center"/>
+          </w:tcPr>
+          <w:p>
+            <w:pPr>
+              <w:jc w:val="center"/>
+              <w:rPr>
+                <w:rFonts w:ascii="Arial" w:hAnsi="Arial" w:cs="Arial"/>
+                <w:color w:val="000000" w:themeColor="text1"/>
+                <w:sz w:val="20"/>
+              </w:rPr>
+            </w:pPr>
+            <w:r>
+              <w:rPr>
+                <w:rFonts w:ascii="Arial" w:hAnsi="Arial" w:cs="Arial"/>
+                <w:color w:val="000000" w:themeColor="text1"/>
+                <w:sz w:val="20"/>
+              </w:rPr>
+              <w:t>Fabian Haslinger</w:t>
+            </w:r>
+          </w:p>
+        </w:tc>
+      </w:tr>
+      <w:tr>
+        <w:trPr>
+          <w:jc w:val="center"/>
+        </w:trPr>
+        <w:tc>
+          <w:tcPr>
+            <w:tcW w:w="704" w:type="dxa"/>
+            <w:vAlign w:val="center"/>
+          </w:tcPr>
+          <w:p>
+            <w:pPr>
+              <w:jc w:val="center"/>
+              <w:rPr>
+                <w:rFonts w:ascii="Arial" w:hAnsi="Arial" w:cs="Arial"/>
+                <w:color w:val="000000" w:themeColor="text1"/>
+                <w:sz w:val="20"/>
+              </w:rPr>
+            </w:pPr>
+            <w:r>
+              <w:rPr>
+                <w:rFonts w:ascii="Arial" w:hAnsi="Arial" w:cs="Arial"/>
+                <w:color w:val="000000" w:themeColor="text1"/>
+                <w:sz w:val="20"/>
+              </w:rPr>
+              <w:lastRenderedPageBreak/>
+              <w:t>&lt;3&gt;</w:t>
+            </w:r>
+          </w:p>
+        </w:tc>
+        <w:tc>
+          <w:tcPr>
+            <w:tcW w:w="1276" w:type="dxa"/>
+            <w:vAlign w:val="center"/>
+          </w:tcPr>
+          <w:p>
+            <w:pPr>
+              <w:jc w:val="center"/>
+              <w:rPr>
+                <w:rFonts w:ascii="Arial" w:hAnsi="Arial" w:cs="Arial"/>
+                <w:color w:val="000000" w:themeColor="text1"/>
+                <w:sz w:val="20"/>
+              </w:rPr>
+            </w:pPr>
+            <w:r>
+              <w:rPr>
+                <w:rFonts w:ascii="Arial" w:hAnsi="Arial" w:cs="Arial"/>
+                <w:color w:val="000000" w:themeColor="text1"/>
+                <w:sz w:val="20"/>
+              </w:rPr>
+              <w:t>&lt;27.03.2025&gt;</w:t>
+            </w:r>
+          </w:p>
+        </w:tc>
+        <w:tc>
+          <w:tcPr>
+            <w:tcW w:w="992" w:type="dxa"/>
+            <w:vAlign w:val="center"/>
+          </w:tcPr>
+          <w:p>
+            <w:pPr>
+              <w:jc w:val="center"/>
+              <w:rPr>
+                <w:rFonts w:ascii="Arial" w:hAnsi="Arial" w:cs="Arial"/>
+                <w:color w:val="000000" w:themeColor="text1"/>
+                <w:sz w:val="20"/>
+              </w:rPr>
+            </w:pPr>
+            <w:r>
+              <w:rPr>
+                <w:rFonts w:ascii="Arial" w:hAnsi="Arial" w:cs="Arial"/>
+                <w:color w:val="000000" w:themeColor="text1"/>
+                <w:sz w:val="20"/>
+              </w:rPr>
+              <w:t>&lt;3.0&gt;</w:t>
+            </w:r>
+          </w:p>
+        </w:tc>
+        <w:tc>
+          <w:tcPr>
+            <w:tcW w:w="1843" w:type="dxa"/>
+            <w:vAlign w:val="center"/>
+          </w:tcPr>
+          <w:p>
+            <w:pPr>
+              <w:jc w:val="center"/>
+              <w:rPr>
+                <w:rFonts w:ascii="Arial" w:hAnsi="Arial" w:cs="Arial"/>
+                <w:color w:val="000000" w:themeColor="text1"/>
+                <w:sz w:val="20"/>
+              </w:rPr>
+            </w:pPr>
+          </w:p>
+        </w:tc>
+        <w:tc>
+          <w:tcPr>
+            <w:tcW w:w="1699" w:type="dxa"/>
+            <w:vAlign w:val="center"/>
+          </w:tcPr>
+          <w:p>
+            <w:pPr>
+              <w:jc w:val="center"/>
+              <w:rPr>
+                <w:rFonts w:ascii="Arial" w:hAnsi="Arial" w:cs="Arial"/>
+                <w:color w:val="000000" w:themeColor="text1"/>
+                <w:sz w:val="20"/>
+              </w:rPr>
+            </w:pPr>
+            <w:r>
+              <w:rPr>
+                <w:rFonts w:ascii="Arial" w:hAnsi="Arial" w:cs="Arial"/>
+                <w:color w:val="000000" w:themeColor="text1"/>
+                <w:sz w:val="20"/>
+              </w:rPr>
+              <w:t>&lt;Komplette Überarbeitung</w:t>
+            </w:r>
+            <w:r>
+              <w:rPr>
+                <w:rFonts w:ascii="Arial" w:hAnsi="Arial" w:cs="Arial"/>
+                <w:color w:val="000000" w:themeColor="text1"/>
+                <w:sz w:val="20"/>
+              </w:rPr>
+              <w:t xml:space="preserve"> + Sprint 3</w:t>
+            </w:r>
+            <w:r>
+              <w:rPr>
+                <w:rFonts w:ascii="Arial" w:hAnsi="Arial" w:cs="Arial"/>
+                <w:color w:val="000000" w:themeColor="text1"/>
+                <w:sz w:val="20"/>
+              </w:rPr>
+              <w:t>&gt;</w:t>
+            </w:r>
+          </w:p>
+        </w:tc>
+        <w:tc>
+          <w:tcPr>
+            <w:tcW w:w="2215" w:type="dxa"/>
+            <w:vAlign w:val="center"/>
+          </w:tcPr>
+          <w:p>
+            <w:pPr>
+              <w:jc w:val="center"/>
+              <w:rPr>
+                <w:rFonts w:ascii="Arial" w:hAnsi="Arial" w:cs="Arial"/>
+                <w:color w:val="000000" w:themeColor="text1"/>
+                <w:sz w:val="20"/>
+              </w:rPr>
+            </w:pPr>
+            <w:r>
+              <w:rPr>
+                <w:rFonts w:ascii="Arial" w:hAnsi="Arial" w:cs="Arial"/>
+                <w:color w:val="000000" w:themeColor="text1"/>
+                <w:sz w:val="20"/>
+              </w:rPr>
+              <w:t>Jonas Aberger</w:t>
             </w:r>
           </w:p>
         </w:tc>
@@ -2403,7 +2813,6 @@
         <w:t xml:space="preserve">. </w:t>
       </w:r>
     </w:p>
-    <w:p/>
     <w:p/>
     <w:p>
       <w:pPr>
@@ -2795,8 +3204,17 @@
                 <w:rFonts w:ascii="Arial" w:hAnsi="Arial" w:cs="Arial"/>
                 <w:sz w:val="20"/>
               </w:rPr>
-              <w:t>Tim Hechenberger</w:t>
-            </w:r>
+              <w:t xml:space="preserve">Tim </w:t>
+            </w:r>
+            <w:proofErr w:type="spellStart"/>
+            <w:r>
+              <w:rPr>
+                <w:rFonts w:ascii="Arial" w:hAnsi="Arial" w:cs="Arial"/>
+                <w:sz w:val="20"/>
+              </w:rPr>
+              <w:t>Hechenberger</w:t>
+            </w:r>
+            <w:proofErr w:type="spellEnd"/>
           </w:p>
         </w:tc>
         <w:tc>
@@ -2948,7 +3366,6 @@
       </w:pPr>
       <w:bookmarkStart w:id="4" w:name="_Toc1840059643"/>
       <w:r>
-        <w:lastRenderedPageBreak/>
         <w:t>Use Cases</w:t>
       </w:r>
       <w:bookmarkEnd w:id="4"/>
@@ -2966,8 +3383,13 @@
         <w:t>&lt;</w:t>
       </w:r>
       <w:r>
-        <w:t>Steuerung des Mbots</w:t>
-      </w:r>
+        <w:t xml:space="preserve">Steuerung des </w:t>
+      </w:r>
+      <w:proofErr w:type="spellStart"/>
+      <w:r>
+        <w:t>Mbots</w:t>
+      </w:r>
+      <w:proofErr w:type="spellEnd"/>
       <w:r>
         <w:t>&gt;</w:t>
       </w:r>
@@ -2975,7 +3397,15 @@
     </w:p>
     <w:p>
       <w:r>
-        <w:t>Der Benutzer steuert den mBot über das Frontend. Während der Steuerung gibt es die Möglichkeit das Programm mit einem Exit-Command zu beenden. Falls das Frontend die Fahrstrecke speichern will, wird der Use Case „Fahrstrecke speichern“ automatisch ausgeführt.</w:t>
+        <w:t xml:space="preserve">Der Benutzer steuert den </w:t>
+      </w:r>
+      <w:proofErr w:type="spellStart"/>
+      <w:r>
+        <w:t>mBot</w:t>
+      </w:r>
+      <w:proofErr w:type="spellEnd"/>
+      <w:r>
+        <w:t xml:space="preserve"> über das Frontend. Während der Steuerung gibt es die Möglichkeit das Programm mit einem Exit-Command zu beenden. Falls das Frontend die Fahrstrecke speichern will, wird der Use Case „Fahrstrecke speichern“ automatisch ausgeführt.</w:t>
       </w:r>
     </w:p>
     <w:p/>
@@ -3002,10 +3432,17 @@
     </w:p>
     <w:p>
       <w:r>
-        <w:t>Der Benutzer kann über das Frontend eine Fahrstrecke manuell erstellen. Dies bedeutet, dass er eine Route ohne direkte Steuerung des mBots vorgibt. Dies erfolgt durch eine grafische Benutzeroberfläche, bei der vordefinierte Wegpunkte abgefahren werden. Diese Wegpunkte bestehen aus den Attributen Richtung, Geschwindigkeit und Zeit.</w:t>
-      </w:r>
-    </w:p>
-    <w:p/>
+        <w:t xml:space="preserve">Der Benutzer kann über das Frontend eine Fahrstrecke manuell erstellen. Dies bedeutet, dass er eine Route ohne direkte Steuerung des </w:t>
+      </w:r>
+      <w:proofErr w:type="spellStart"/>
+      <w:r>
+        <w:t>mBots</w:t>
+      </w:r>
+      <w:proofErr w:type="spellEnd"/>
+      <w:r>
+        <w:t xml:space="preserve"> vorgibt. Dies erfolgt durch eine grafische Benutzeroberfläche, bei der vordefinierte Wegpunkte abgefahren werden. Diese Wegpunkte bestehen aus den Attributen Richtung, Geschwindigkeit und Zeit.</w:t>
+      </w:r>
+    </w:p>
     <w:p/>
     <w:p/>
     <w:p>
@@ -3023,7 +3460,15 @@
     </w:p>
     <w:p>
       <w:r>
-        <w:t xml:space="preserve">Dieser Use Case speichert die Fahrstrecke des mBots in einer </w:t>
+        <w:t xml:space="preserve">Dieser Use Case speichert die Fahrstrecke des </w:t>
+      </w:r>
+      <w:proofErr w:type="spellStart"/>
+      <w:r>
+        <w:t>mBots</w:t>
+      </w:r>
+      <w:proofErr w:type="spellEnd"/>
+      <w:r>
+        <w:t xml:space="preserve"> in einer </w:t>
       </w:r>
       <w:r>
         <w:rPr>
@@ -3050,7 +3495,31 @@
         </w:numPr>
       </w:pPr>
       <w:r>
-        <w:t>Automatisch nach der Steuerung des mBots (wenn {fahrstreckenSpeichern == true}.</w:t>
+        <w:t xml:space="preserve">Automatisch nach der Steuerung des </w:t>
+      </w:r>
+      <w:proofErr w:type="spellStart"/>
+      <w:r>
+        <w:t>mBots</w:t>
+      </w:r>
+      <w:proofErr w:type="spellEnd"/>
+      <w:r>
+        <w:t xml:space="preserve"> (wenn {</w:t>
+      </w:r>
+      <w:proofErr w:type="spellStart"/>
+      <w:r>
+        <w:t>fahrstreckenSpeichern</w:t>
+      </w:r>
+      <w:proofErr w:type="spellEnd"/>
+      <w:r>
+        <w:t xml:space="preserve"> == </w:t>
+      </w:r>
+      <w:proofErr w:type="spellStart"/>
+      <w:r>
+        <w:t>true</w:t>
+      </w:r>
+      <w:proofErr w:type="spellEnd"/>
+      <w:r>
+        <w:t>}.</w:t>
       </w:r>
     </w:p>
     <w:p>
@@ -3114,7 +3583,23 @@
     </w:p>
     <w:p>
       <w:r>
-        <w:t xml:space="preserve">Der Benutzer hat die Möglichkeit, die LEDs des mBots ein- oder auszuschalten, indem er entweder einen physischen Knopf betätigt oder eine digitale Schaltfläche in der Benutzeroberfläche auswählt. Wenn der Benutzer den Knopf drückt, werden die LEDs des mBots entweder aktiviert oder deaktiviert, abhängig von der gewählten Einstellung.  </w:t>
+        <w:t xml:space="preserve">Der Benutzer hat die Möglichkeit, die LEDs des </w:t>
+      </w:r>
+      <w:proofErr w:type="spellStart"/>
+      <w:r>
+        <w:t>mBots</w:t>
+      </w:r>
+      <w:proofErr w:type="spellEnd"/>
+      <w:r>
+        <w:t xml:space="preserve"> ein- oder auszuschalten, indem er entweder einen physischen Knopf betätigt oder eine digitale Schaltfläche in der Benutzeroberfläche auswählt. Wenn der Benutzer den Knopf drückt, werden die LEDs des </w:t>
+      </w:r>
+      <w:proofErr w:type="spellStart"/>
+      <w:r>
+        <w:t>mBots</w:t>
+      </w:r>
+      <w:proofErr w:type="spellEnd"/>
+      <w:r>
+        <w:t xml:space="preserve"> entweder aktiviert oder deaktiviert, abhängig von der gewählten Einstellung.  </w:t>
       </w:r>
     </w:p>
     <w:p>
@@ -3127,7 +3612,6 @@
         <w:spacing w:line="240" w:lineRule="auto"/>
       </w:pPr>
       <w:r>
-        <w:lastRenderedPageBreak/>
         <w:t>&lt;Statusinformationen senden&gt;</w:t>
       </w:r>
     </w:p>
@@ -3157,7 +3641,23 @@
     </w:p>
     <w:p>
       <w:r>
-        <w:t>Der Benutzer möchte den umliegenden Raum erkunden und automatisch eine übersichtliche Karte erstellen lassen. Dieser Kartografie-Modus läuft eigenständig und unabhängig von anderen Funktionen. Der Benutzer kann ihn aktivieren, und der Mbot beginnt, den Raum systematisch zu erfassen und auszumappen. Die gesammelten Daten werden in Echtzeit verarbeitet und als detaillierte Karte dargestellt, die dem Benutzer zur Verfügung steht.</w:t>
+        <w:t xml:space="preserve">Der Benutzer möchte den umliegenden Raum erkunden und automatisch eine übersichtliche Karte erstellen lassen. Dieser Kartografie-Modus läuft eigenständig und unabhängig von anderen Funktionen. Der Benutzer kann ihn aktivieren, und der </w:t>
+      </w:r>
+      <w:proofErr w:type="spellStart"/>
+      <w:r>
+        <w:t>Mbot</w:t>
+      </w:r>
+      <w:proofErr w:type="spellEnd"/>
+      <w:r>
+        <w:t xml:space="preserve"> beginnt, den Raum systematisch zu erfassen und </w:t>
+      </w:r>
+      <w:proofErr w:type="spellStart"/>
+      <w:r>
+        <w:t>auszumappen</w:t>
+      </w:r>
+      <w:proofErr w:type="spellEnd"/>
+      <w:r>
+        <w:t>. Die gesammelten Daten werden in Echtzeit verarbeitet und als detaillierte Karte dargestellt, die dem Benutzer zur Verfügung steht.</w:t>
       </w:r>
     </w:p>
     <w:p/>
@@ -3321,7 +3821,13 @@
         </w:numPr>
       </w:pPr>
       <w:r>
-        <w:t xml:space="preserve">Keine zu hohen Latenzzeiten bei Steuerbefehle </w:t>
+        <w:t xml:space="preserve">Keine zu hohen Latenzzeiten </w:t>
+      </w:r>
+      <w:r>
+        <w:t>bei Steuerbefehlen</w:t>
+      </w:r>
+      <w:r>
+        <w:t xml:space="preserve"> </w:t>
       </w:r>
       <w:r>
         <w:t>und Synchronisation</w:t>
@@ -3361,7 +3867,13 @@
         </w:numPr>
       </w:pPr>
       <w:r>
-        <w:t xml:space="preserve">Kein zu hoher Speicherbedarf </w:t>
+        <w:t xml:space="preserve">Kein </w:t>
+      </w:r>
+      <w:r>
+        <w:t>zu hohem Speicherbedarf</w:t>
+      </w:r>
+      <w:r>
+        <w:t xml:space="preserve"> </w:t>
       </w:r>
       <w:r>
         <w:t>bei speichern der Daten, …</w:t>
@@ -3407,7 +3919,21 @@
         <w:rPr>
           <w:color w:val="D9D9D9" w:themeColor="background1" w:themeShade="D9"/>
         </w:rPr>
-        <w:t xml:space="preserve"> dieses Projekt mit Hilfe von agilen PM Methoden durchgeführt wird, sollen vorab grundsätzliche Entscheidungen geklärt werden wie z.B. verwendete Programmiersprache, Variantenbildung, Betriebssystem, ...</w:t>
+        <w:t xml:space="preserve"> dieses Projekt mit Hilfe von agilen </w:t>
+      </w:r>
+      <w:proofErr w:type="gramStart"/>
+      <w:r>
+        <w:rPr>
+          <w:color w:val="D9D9D9" w:themeColor="background1" w:themeShade="D9"/>
+        </w:rPr>
+        <w:t>PM Methoden</w:t>
+      </w:r>
+      <w:proofErr w:type="gramEnd"/>
+      <w:r>
+        <w:rPr>
+          <w:color w:val="D9D9D9" w:themeColor="background1" w:themeShade="D9"/>
+        </w:rPr>
+        <w:t xml:space="preserve"> durchgeführt wird, sollen vorab grundsätzliche Entscheidungen geklärt werden wie z.B. verwendete Programmiersprache, Variantenbildung, Betriebssystem, ...</w:t>
       </w:r>
     </w:p>
     <w:p>
@@ -3440,7 +3966,6 @@
       </w:pPr>
       <w:bookmarkStart w:id="10" w:name="_Toc191553135"/>
       <w:r>
-        <w:lastRenderedPageBreak/>
         <w:t>Variantenbildung</w:t>
       </w:r>
       <w:bookmarkEnd w:id="10"/>
@@ -3515,7 +4040,15 @@
         <w:t xml:space="preserve">Programmiersprache: </w:t>
       </w:r>
       <w:r>
-        <w:t>Python (mit MicroPython), Java, C#</w:t>
+        <w:t xml:space="preserve">Python (mit </w:t>
+      </w:r>
+      <w:proofErr w:type="spellStart"/>
+      <w:r>
+        <w:t>MicroPython</w:t>
+      </w:r>
+      <w:proofErr w:type="spellEnd"/>
+      <w:r>
+        <w:t>), Java, C#</w:t>
       </w:r>
     </w:p>
     <w:p>
@@ -3527,8 +4060,13 @@
         </w:numPr>
       </w:pPr>
       <w:r>
-        <w:t>Gewählte Variante: Python mit MicroPython</w:t>
-      </w:r>
+        <w:t xml:space="preserve">Gewählte Variante: Python mit </w:t>
+      </w:r>
+      <w:proofErr w:type="spellStart"/>
+      <w:r>
+        <w:t>MicroPython</w:t>
+      </w:r>
+      <w:proofErr w:type="spellEnd"/>
     </w:p>
     <w:p>
       <w:pPr>
@@ -3545,11 +4083,16 @@
         </w:numPr>
       </w:pPr>
       <w:r>
-        <w:t>Datenbank: Fire</w:t>
+        <w:t xml:space="preserve">Datenbank: </w:t>
+      </w:r>
+      <w:proofErr w:type="spellStart"/>
+      <w:r>
+        <w:t>Fire</w:t>
       </w:r>
       <w:r>
         <w:t>Base</w:t>
       </w:r>
+      <w:proofErr w:type="spellEnd"/>
       <w:r>
         <w:t>, Mo</w:t>
       </w:r>
@@ -3813,7 +4356,15 @@
         </w:numPr>
       </w:pPr>
       <w:r>
-        <w:t>Die API-Spezifikation zwischen Frontend und Backend wurde bereits im 1.</w:t>
+        <w:t xml:space="preserve">Die API-Spezifikation zwischen Frontend und </w:t>
+      </w:r>
+      <w:proofErr w:type="gramStart"/>
+      <w:r>
+        <w:t>Backend</w:t>
+      </w:r>
+      <w:proofErr w:type="gramEnd"/>
+      <w:r>
+        <w:t xml:space="preserve"> wurde bereits im 1.</w:t>
       </w:r>
       <w:r>
         <w:t xml:space="preserve"> </w:t>
@@ -3896,7 +4447,6 @@
           <w:b/>
           <w:bCs/>
         </w:rPr>
-        <w:lastRenderedPageBreak/>
         <w:t>Vergleichbare Produkte:</w:t>
       </w:r>
     </w:p>
@@ -3909,7 +4459,15 @@
         </w:numPr>
       </w:pPr>
       <w:r>
-        <w:t>Es gibt verschiedene mBot2-Steuerungs-Apps von mBlock, die aber keine individuelle Steuerung und Speicherung von Fahrstrecken bieten</w:t>
+        <w:t xml:space="preserve">Es gibt verschiedene mBot2-Steuerungs-Apps von </w:t>
+      </w:r>
+      <w:proofErr w:type="spellStart"/>
+      <w:r>
+        <w:t>mBlock</w:t>
+      </w:r>
+      <w:proofErr w:type="spellEnd"/>
+      <w:r>
+        <w:t>, die aber keine individuelle Steuerung und Speicherung von Fahrstrecken bieten</w:t>
       </w:r>
     </w:p>
     <w:p>
@@ -4096,6 +4654,7 @@
       </w:pPr>
       <w:bookmarkStart w:id="15" w:name="_Toc659892040"/>
       <w:r>
+        <w:lastRenderedPageBreak/>
         <w:t>Aktivitätsdiagramme</w:t>
       </w:r>
       <w:bookmarkEnd w:id="15"/>
@@ -4205,7 +4764,6 @@
       </w:pPr>
       <w:bookmarkStart w:id="20" w:name="_Toc1656117885"/>
       <w:r>
-        <w:lastRenderedPageBreak/>
         <w:t>Sequenzdiagramm n Name</w:t>
       </w:r>
       <w:bookmarkEnd w:id="20"/>
@@ -4366,8 +4924,16 @@
         <w:rPr>
           <w:color w:val="D9D9D9" w:themeColor="background1" w:themeShade="D9"/>
         </w:rPr>
-        <w:t>z.B.: Visual Studio 2022,...</w:t>
-      </w:r>
+        <w:t xml:space="preserve">z.B.: Visual Studio </w:t>
+      </w:r>
+      <w:proofErr w:type="gramStart"/>
+      <w:r>
+        <w:rPr>
+          <w:color w:val="D9D9D9" w:themeColor="background1" w:themeShade="D9"/>
+        </w:rPr>
+        <w:t>2022,...</w:t>
+      </w:r>
+      <w:proofErr w:type="gramEnd"/>
     </w:p>
     <w:p>
       <w:pPr>
@@ -4479,7 +5045,7 @@
           </w:tcPr>
           <w:p>
             <w:r>
-              <w:t>Programmierumgebung</w:t>
+              <w:t>IDE</w:t>
             </w:r>
           </w:p>
         </w:tc>
@@ -4494,7 +5060,10 @@
               <w:t>Python</w:t>
             </w:r>
             <w:r>
-              <w:t xml:space="preserve"> / Micropython</w:t>
+              <w:t xml:space="preserve"> / </w:t>
+            </w:r>
+            <w:r>
+              <w:t>Micro Python</w:t>
             </w:r>
           </w:p>
         </w:tc>
@@ -4642,9 +5211,14 @@
       </w:pPr>
       <w:bookmarkStart w:id="24" w:name="_Toc2020768912"/>
       <w:r>
-        <w:t>5.5.2 SW Komponenten</w:t>
+        <w:t xml:space="preserve">5.5.2 </w:t>
+      </w:r>
+      <w:proofErr w:type="gramStart"/>
+      <w:r>
+        <w:t>SW Komponenten</w:t>
       </w:r>
       <w:bookmarkEnd w:id="24"/>
+      <w:proofErr w:type="gramEnd"/>
     </w:p>
     <w:p>
       <w:pPr>
@@ -4656,13 +5230,41 @@
         <w:rPr>
           <w:color w:val="D9D9D9" w:themeColor="background1" w:themeShade="D9"/>
         </w:rPr>
-        <w:t>Auflistung aller verwendeten SW Komponenten,</w:t>
-      </w:r>
+        <w:t xml:space="preserve">Auflistung aller verwendeten </w:t>
+      </w:r>
+      <w:proofErr w:type="gramStart"/>
       <w:r>
         <w:rPr>
           <w:color w:val="D9D9D9" w:themeColor="background1" w:themeShade="D9"/>
         </w:rPr>
-        <w:t xml:space="preserve"> welche für den Betrieb der SW benötigt werden. z.B.: Java Version, Apache Webserver, DotNet Framework, SW Library XY</w:t>
+        <w:t>SW Komponenten</w:t>
+      </w:r>
+      <w:proofErr w:type="gramEnd"/>
+      <w:r>
+        <w:rPr>
+          <w:color w:val="D9D9D9" w:themeColor="background1" w:themeShade="D9"/>
+        </w:rPr>
+        <w:t>,</w:t>
+      </w:r>
+      <w:r>
+        <w:rPr>
+          <w:color w:val="D9D9D9" w:themeColor="background1" w:themeShade="D9"/>
+        </w:rPr>
+        <w:t xml:space="preserve"> welche für den Betrieb der SW benötigt werden. z.B.: Java Version, Apache Webserver, </w:t>
+      </w:r>
+      <w:proofErr w:type="spellStart"/>
+      <w:r>
+        <w:rPr>
+          <w:color w:val="D9D9D9" w:themeColor="background1" w:themeShade="D9"/>
+        </w:rPr>
+        <w:t>DotNet</w:t>
+      </w:r>
+      <w:proofErr w:type="spellEnd"/>
+      <w:r>
+        <w:rPr>
+          <w:color w:val="D9D9D9" w:themeColor="background1" w:themeShade="D9"/>
+        </w:rPr>
+        <w:t xml:space="preserve"> Framework, SW Library XY</w:t>
       </w:r>
     </w:p>
     <w:p>
@@ -4895,7 +5497,15 @@
               <w:ind w:left="0"/>
             </w:pPr>
             <w:r>
-              <w:t>Verbindung zum Mbot herstellen</w:t>
+              <w:t xml:space="preserve">Verbindung zum </w:t>
+            </w:r>
+            <w:proofErr w:type="spellStart"/>
+            <w:r>
+              <w:t>Mbot</w:t>
+            </w:r>
+            <w:proofErr w:type="spellEnd"/>
+            <w:r>
+              <w:t xml:space="preserve"> herstellen</w:t>
             </w:r>
           </w:p>
         </w:tc>
@@ -5030,7 +5640,15 @@
         </w:numPr>
       </w:pPr>
       <w:r>
-        <w:t>Verbindung zum Mbot herstellen:</w:t>
+        <w:t xml:space="preserve">Verbindung zum </w:t>
+      </w:r>
+      <w:proofErr w:type="spellStart"/>
+      <w:r>
+        <w:t>Mbot</w:t>
+      </w:r>
+      <w:proofErr w:type="spellEnd"/>
+      <w:r>
+        <w:t xml:space="preserve"> herstellen:</w:t>
       </w:r>
     </w:p>
     <w:p>
@@ -5042,7 +5660,15 @@
         </w:numPr>
       </w:pPr>
       <w:r>
-        <w:t>Kommunikation mit dem Mbot über das Netzwerk</w:t>
+        <w:t xml:space="preserve">Kommunikation mit dem </w:t>
+      </w:r>
+      <w:proofErr w:type="spellStart"/>
+      <w:r>
+        <w:t>Mbot</w:t>
+      </w:r>
+      <w:proofErr w:type="spellEnd"/>
+      <w:r>
+        <w:t xml:space="preserve"> über das Netzwerk</w:t>
       </w:r>
     </w:p>
     <w:p>
@@ -5054,8 +5680,13 @@
         </w:numPr>
       </w:pPr>
       <w:r>
-        <w:t>Unterstützung von Steuerbefehlen an den Mbot</w:t>
-      </w:r>
+        <w:t xml:space="preserve">Unterstützung von Steuerbefehlen an den </w:t>
+      </w:r>
+      <w:proofErr w:type="spellStart"/>
+      <w:r>
+        <w:t>Mbot</w:t>
+      </w:r>
+      <w:proofErr w:type="spellEnd"/>
     </w:p>
     <w:p>
       <w:pPr>
@@ -5066,7 +5697,15 @@
         </w:numPr>
       </w:pPr>
       <w:r>
-        <w:t>Antwort des Mbot auf Befehle verarbeiten und ans Frontend zurücksenden</w:t>
+        <w:t xml:space="preserve">Antwort des </w:t>
+      </w:r>
+      <w:proofErr w:type="spellStart"/>
+      <w:r>
+        <w:t>Mbot</w:t>
+      </w:r>
+      <w:proofErr w:type="spellEnd"/>
+      <w:r>
+        <w:t xml:space="preserve"> auf Befehle verarbeiten und ans Frontend zurücksenden</w:t>
       </w:r>
     </w:p>
     <w:p>
@@ -5213,7 +5852,6 @@
       </w:pPr>
       <w:bookmarkStart w:id="29" w:name="_Toc1207657317"/>
       <w:r>
-        <w:lastRenderedPageBreak/>
         <w:t>Sprint Retrospektive</w:t>
       </w:r>
       <w:bookmarkEnd w:id="29"/>
@@ -5312,7 +5950,6 @@
         <w:rPr>
           <w:noProof/>
         </w:rPr>
-        <w:lastRenderedPageBreak/>
         <w:drawing>
           <wp:inline distT="0" distB="0" distL="0" distR="0" wp14:anchorId="540AAB32" wp14:editId="377BEA45">
             <wp:extent cx="5304619" cy="2985171"/>
@@ -5383,7 +6020,13 @@
     </w:p>
     <w:p>
       <w:r>
-        <w:t>Dauer: &lt;19.02.2025 – 11.03.2025&gt;</w:t>
+        <w:t>Dauer: &lt;19.02.2025 – 1</w:t>
+      </w:r>
+      <w:r>
+        <w:t>2</w:t>
+      </w:r>
+      <w:r>
+        <w:t>.03.2025&gt;</w:t>
       </w:r>
     </w:p>
     <w:p/>
@@ -5839,6 +6482,8 @@
     <w:p/>
     <w:p/>
     <w:p/>
+    <w:p/>
+    <w:p/>
     <w:p>
       <w:pPr>
         <w:pStyle w:val="berschrift3"/>
@@ -5935,6 +6580,7 @@
       </w:r>
     </w:p>
     <w:p/>
+    <w:p/>
     <w:p>
       <w:pPr>
         <w:pStyle w:val="berschrift2"/>
@@ -5944,9 +6590,388 @@
         </w:numPr>
         <w:spacing w:line="240" w:lineRule="auto"/>
       </w:pPr>
+      <w:r>
+        <w:t>Sprint 3</w:t>
+      </w:r>
+    </w:p>
+    <w:p>
+      <w:pPr>
+        <w:pStyle w:val="berschrift3"/>
+        <w:numPr>
+          <w:ilvl w:val="2"/>
+          <w:numId w:val="2"/>
+        </w:numPr>
+        <w:spacing w:line="240" w:lineRule="auto"/>
+      </w:pPr>
+      <w:r>
+        <w:t>Sprintplanung</w:t>
+      </w:r>
+    </w:p>
+    <w:p>
+      <w:pPr>
+        <w:rPr>
+          <w:b/>
+          <w:bCs/>
+        </w:rPr>
+      </w:pPr>
+      <w:r>
+        <w:rPr>
+          <w:b/>
+          <w:bCs/>
+        </w:rPr>
+        <w:t>Dauer: &lt;</w:t>
+      </w:r>
+      <w:r>
+        <w:rPr>
+          <w:b/>
+          <w:bCs/>
+        </w:rPr>
+        <w:t>1</w:t>
+      </w:r>
+      <w:r>
+        <w:rPr>
+          <w:b/>
+          <w:bCs/>
+        </w:rPr>
+        <w:t>3</w:t>
+      </w:r>
+      <w:r>
+        <w:rPr>
+          <w:b/>
+          <w:bCs/>
+        </w:rPr>
+        <w:t>.0</w:t>
+      </w:r>
+      <w:r>
+        <w:rPr>
+          <w:b/>
+          <w:bCs/>
+        </w:rPr>
+        <w:t>3</w:t>
+      </w:r>
+      <w:r>
+        <w:rPr>
+          <w:b/>
+          <w:bCs/>
+        </w:rPr>
+        <w:t xml:space="preserve">.2025 – </w:t>
+      </w:r>
+      <w:r>
+        <w:rPr>
+          <w:b/>
+          <w:bCs/>
+        </w:rPr>
+        <w:t>0</w:t>
+      </w:r>
+      <w:r>
+        <w:rPr>
+          <w:b/>
+          <w:bCs/>
+        </w:rPr>
+        <w:t>2.</w:t>
+      </w:r>
+      <w:r>
+        <w:rPr>
+          <w:b/>
+          <w:bCs/>
+        </w:rPr>
+        <w:t>0</w:t>
+      </w:r>
+      <w:r>
+        <w:rPr>
+          <w:b/>
+          <w:bCs/>
+        </w:rPr>
+        <w:t>4</w:t>
+      </w:r>
+      <w:r>
+        <w:rPr>
+          <w:b/>
+          <w:bCs/>
+        </w:rPr>
+        <w:t>.2025&gt;</w:t>
+      </w:r>
+    </w:p>
+    <w:tbl>
+      <w:tblPr>
+        <w:tblStyle w:val="Tabellenraster"/>
+        <w:tblW w:w="0" w:type="auto"/>
+        <w:tblLook w:val="04A0" w:firstRow="1" w:lastRow="0" w:firstColumn="1" w:lastColumn="0" w:noHBand="0" w:noVBand="1"/>
+      </w:tblPr>
+      <w:tblGrid>
+        <w:gridCol w:w="4505"/>
+        <w:gridCol w:w="4505"/>
+      </w:tblGrid>
+      <w:tr>
+        <w:tc>
+          <w:tcPr>
+            <w:tcW w:w="4505" w:type="dxa"/>
+          </w:tcPr>
+          <w:p>
+            <w:pPr>
+              <w:rPr>
+                <w:b/>
+                <w:bCs/>
+              </w:rPr>
+            </w:pPr>
+            <w:r>
+              <w:rPr>
+                <w:b/>
+                <w:bCs/>
+              </w:rPr>
+              <w:t>User Story</w:t>
+            </w:r>
+          </w:p>
+        </w:tc>
+        <w:tc>
+          <w:tcPr>
+            <w:tcW w:w="4505" w:type="dxa"/>
+          </w:tcPr>
+          <w:p>
+            <w:pPr>
+              <w:rPr>
+                <w:b/>
+                <w:bCs/>
+              </w:rPr>
+            </w:pPr>
+            <w:r>
+              <w:rPr>
+                <w:b/>
+                <w:bCs/>
+              </w:rPr>
+              <w:t>Beschreibung</w:t>
+            </w:r>
+          </w:p>
+        </w:tc>
+      </w:tr>
+      <w:tr>
+        <w:tc>
+          <w:tcPr>
+            <w:tcW w:w="4505" w:type="dxa"/>
+          </w:tcPr>
+          <w:p>
+            <w:r>
+              <w:t>DB</w:t>
+            </w:r>
+          </w:p>
+        </w:tc>
+        <w:tc>
+          <w:tcPr>
+            <w:tcW w:w="4505" w:type="dxa"/>
+          </w:tcPr>
+          <w:p>
+            <w:r>
+              <w:t>Kommunikation und Speicherung/Laden von Fahrstrecken</w:t>
+            </w:r>
+          </w:p>
+        </w:tc>
+      </w:tr>
+    </w:tbl>
+    <w:p/>
+    <w:p>
+      <w:pPr>
+        <w:rPr>
+          <w:lang w:val="en-US"/>
+        </w:rPr>
+      </w:pPr>
+      <w:proofErr w:type="spellStart"/>
+      <w:r>
+        <w:rPr>
+          <w:b/>
+          <w:bCs/>
+          <w:lang w:val="en-US"/>
+        </w:rPr>
+        <w:t>Anzahl</w:t>
+      </w:r>
+      <w:proofErr w:type="spellEnd"/>
+      <w:r>
+        <w:rPr>
+          <w:b/>
+          <w:bCs/>
+          <w:lang w:val="en-US"/>
+        </w:rPr>
+        <w:t xml:space="preserve"> Story-Points: </w:t>
+      </w:r>
+      <w:r>
+        <w:rPr>
+          <w:lang w:val="en-US"/>
+        </w:rPr>
+        <w:t>65 Story</w:t>
+      </w:r>
+      <w:r>
+        <w:rPr>
+          <w:lang w:val="en-US"/>
+        </w:rPr>
+        <w:t>-Points</w:t>
+      </w:r>
+    </w:p>
+    <w:p>
+      <w:pPr>
+        <w:rPr>
+          <w:lang w:val="en-US"/>
+        </w:rPr>
+      </w:pPr>
+    </w:p>
+    <w:p>
+      <w:pPr>
+        <w:rPr>
+          <w:b/>
+          <w:bCs/>
+        </w:rPr>
+      </w:pPr>
+      <w:r>
+        <w:rPr>
+          <w:b/>
+          <w:bCs/>
+        </w:rPr>
+        <w:t>Ausgewählte Punkte aus der Impediment Liste:</w:t>
+      </w:r>
+    </w:p>
+    <w:p>
+      <w:pPr>
+        <w:rPr>
+          <w:b/>
+          <w:bCs/>
+        </w:rPr>
+      </w:pPr>
+    </w:p>
+    <w:p>
+      <w:pPr>
+        <w:rPr>
+          <w:b/>
+          <w:bCs/>
+        </w:rPr>
+      </w:pPr>
+      <w:r>
+        <w:rPr>
+          <w:b/>
+          <w:bCs/>
+        </w:rPr>
+        <w:t>DB:</w:t>
+      </w:r>
+    </w:p>
+    <w:p>
+      <w:pPr>
+        <w:pStyle w:val="Listenabsatz"/>
+        <w:numPr>
+          <w:ilvl w:val="0"/>
+          <w:numId w:val="20"/>
+        </w:numPr>
+      </w:pPr>
+      <w:r>
+        <w:t>Form der Datenspeicherung bestimmen</w:t>
+      </w:r>
+    </w:p>
+    <w:p>
+      <w:pPr>
+        <w:pStyle w:val="Listenabsatz"/>
+        <w:numPr>
+          <w:ilvl w:val="0"/>
+          <w:numId w:val="20"/>
+        </w:numPr>
+      </w:pPr>
+      <w:r>
+        <w:t>Konfiguration &amp; Setup der Datenbank</w:t>
+      </w:r>
+    </w:p>
+    <w:p>
+      <w:pPr>
+        <w:pStyle w:val="Listenabsatz"/>
+        <w:numPr>
+          <w:ilvl w:val="0"/>
+          <w:numId w:val="20"/>
+        </w:numPr>
+      </w:pPr>
+      <w:r>
+        <w:t>Hosting der Datenbank</w:t>
+      </w:r>
+    </w:p>
+    <w:p>
+      <w:pPr>
+        <w:pStyle w:val="Listenabsatz"/>
+        <w:numPr>
+          <w:ilvl w:val="0"/>
+          <w:numId w:val="20"/>
+        </w:numPr>
+      </w:pPr>
+      <w:r>
+        <w:t>Kommunikation mit der Datenbank</w:t>
+      </w:r>
+    </w:p>
+    <w:p>
+      <w:pPr>
+        <w:rPr>
+          <w:b/>
+          <w:bCs/>
+          <w:lang w:val="en-US"/>
+        </w:rPr>
+      </w:pPr>
+    </w:p>
+    <w:p>
+      <w:pPr>
+        <w:pStyle w:val="berschrift3"/>
+        <w:numPr>
+          <w:ilvl w:val="2"/>
+          <w:numId w:val="2"/>
+        </w:numPr>
+        <w:spacing w:line="240" w:lineRule="auto"/>
+      </w:pPr>
+      <w:r>
+        <w:t>Sprint Demo</w:t>
+      </w:r>
+    </w:p>
+    <w:p>
+      <w:pPr>
+        <w:pStyle w:val="berschrift3"/>
+        <w:numPr>
+          <w:ilvl w:val="2"/>
+          <w:numId w:val="2"/>
+        </w:numPr>
+        <w:spacing w:line="240" w:lineRule="auto"/>
+      </w:pPr>
+      <w:r>
+        <w:t xml:space="preserve">Sprint </w:t>
+      </w:r>
+      <w:r>
+        <w:t>Retrospektive</w:t>
+      </w:r>
+    </w:p>
+    <w:p>
+      <w:r>
+        <w:t xml:space="preserve">Die generelle Arbeitsatmosphäre während dieses Sprints war entspannt, nur vereinzelte Komplikationen in der Kommunikation mit dem Frontend-Team waren präsent. Diese </w:t>
+      </w:r>
+      <w:r>
+        <w:lastRenderedPageBreak/>
+        <w:t xml:space="preserve">sollten durch einen verbesserten sprachlichen Austausch im nächsten Sprint behoben werden und </w:t>
+      </w:r>
+      <w:r>
+        <w:t>durch eine gezielte Isolation vereinzelter Arbeitsprozesse gewährt werden.</w:t>
+      </w:r>
+    </w:p>
+    <w:p>
+      <w:pPr>
+        <w:pStyle w:val="berschrift3"/>
+        <w:numPr>
+          <w:ilvl w:val="2"/>
+          <w:numId w:val="2"/>
+        </w:numPr>
+        <w:spacing w:line="240" w:lineRule="auto"/>
+      </w:pPr>
+      <w:r>
+        <w:t>Sprint Zusammenfassung</w:t>
+      </w:r>
+    </w:p>
+    <w:p>
+      <w:pPr>
+        <w:pStyle w:val="berschrift2"/>
+        <w:numPr>
+          <w:ilvl w:val="1"/>
+          <w:numId w:val="2"/>
+        </w:numPr>
+        <w:spacing w:line="240" w:lineRule="auto"/>
+      </w:pPr>
       <w:bookmarkStart w:id="36" w:name="_Toc562254915"/>
       <w:r>
-        <w:lastRenderedPageBreak/>
         <w:t>Sprint n</w:t>
       </w:r>
       <w:bookmarkEnd w:id="36"/>
@@ -5968,7 +6993,13 @@
       </w:pPr>
       <w:bookmarkStart w:id="37" w:name="_Toc1526420175"/>
       <w:r>
-        <w:t>Installation / Software deployment</w:t>
+        <w:t xml:space="preserve">Installation / Software </w:t>
+      </w:r>
+      <w:r>
+        <w:t>D</w:t>
+      </w:r>
+      <w:r>
+        <w:t>eployment</w:t>
       </w:r>
       <w:bookmarkEnd w:id="37"/>
     </w:p>
@@ -5982,7 +7013,21 @@
         <w:rPr>
           <w:color w:val="D9D9D9" w:themeColor="background1" w:themeShade="D9"/>
         </w:rPr>
-        <w:t>Anleitung welche Schritte notwendig sind um das fertige SW Produkt zu installieren und in Betrieb zu nehmen.</w:t>
+        <w:t xml:space="preserve">Anleitung welche Schritte notwendig sind um das fertige </w:t>
+      </w:r>
+      <w:proofErr w:type="gramStart"/>
+      <w:r>
+        <w:rPr>
+          <w:color w:val="D9D9D9" w:themeColor="background1" w:themeShade="D9"/>
+        </w:rPr>
+        <w:t>SW Produkt</w:t>
+      </w:r>
+      <w:proofErr w:type="gramEnd"/>
+      <w:r>
+        <w:rPr>
+          <w:color w:val="D9D9D9" w:themeColor="background1" w:themeShade="D9"/>
+        </w:rPr>
+        <w:t xml:space="preserve"> zu installieren und in Betrieb zu nehmen.</w:t>
       </w:r>
     </w:p>
     <w:p>
@@ -5995,10 +7040,12 @@
         <w:spacing w:line="240" w:lineRule="auto"/>
       </w:pPr>
       <w:bookmarkStart w:id="38" w:name="_Toc1271613368"/>
+      <w:proofErr w:type="spellStart"/>
       <w:r>
         <w:t>Projektabschluß</w:t>
       </w:r>
       <w:bookmarkEnd w:id="38"/>
+      <w:proofErr w:type="spellEnd"/>
     </w:p>
     <w:p>
       <w:pPr>
@@ -6215,7 +7262,7 @@
       <w:rPr>
         <w:noProof/>
       </w:rPr>
-      <w:t>14</w:t>
+      <w:t>6</w:t>
     </w:r>
     <w:ins w:id="43" w:author="Hechenberger Tim" w:date="2025-02-06T09:55:00Z" w16du:dateUtc="2025-02-06T08:55:00Z">
       <w:r>
@@ -6272,7 +7319,7 @@
         <w:rPr>
           <w:noProof/>
         </w:rPr>
-        <w:t>14</w:t>
+        <w:t>6</w:t>
       </w:r>
     </w:fldSimple>
   </w:p>
@@ -8222,6 +9269,119 @@
     </w:lvl>
   </w:abstractNum>
   <w:abstractNum w:abstractNumId="17" w15:restartNumberingAfterBreak="0">
+    <w:nsid w:val="7BF40F0C"/>
+    <w:multiLevelType w:val="hybridMultilevel"/>
+    <w:tmpl w:val="D3F62F46"/>
+    <w:lvl w:ilvl="0" w:tplc="0C070001">
+      <w:start w:val="1"/>
+      <w:numFmt w:val="bullet"/>
+      <w:lvlText w:val=""/>
+      <w:lvlJc w:val="left"/>
+      <w:pPr>
+        <w:ind w:left="720" w:hanging="360"/>
+      </w:pPr>
+      <w:rPr>
+        <w:rFonts w:ascii="Symbol" w:hAnsi="Symbol" w:hint="default"/>
+      </w:rPr>
+    </w:lvl>
+    <w:lvl w:ilvl="1" w:tplc="0C070003" w:tentative="1">
+      <w:start w:val="1"/>
+      <w:numFmt w:val="bullet"/>
+      <w:lvlText w:val="o"/>
+      <w:lvlJc w:val="left"/>
+      <w:pPr>
+        <w:ind w:left="1440" w:hanging="360"/>
+      </w:pPr>
+      <w:rPr>
+        <w:rFonts w:ascii="Courier New" w:hAnsi="Courier New" w:cs="Courier New" w:hint="default"/>
+      </w:rPr>
+    </w:lvl>
+    <w:lvl w:ilvl="2" w:tplc="0C070005" w:tentative="1">
+      <w:start w:val="1"/>
+      <w:numFmt w:val="bullet"/>
+      <w:lvlText w:val=""/>
+      <w:lvlJc w:val="left"/>
+      <w:pPr>
+        <w:ind w:left="2160" w:hanging="360"/>
+      </w:pPr>
+      <w:rPr>
+        <w:rFonts w:ascii="Wingdings" w:hAnsi="Wingdings" w:hint="default"/>
+      </w:rPr>
+    </w:lvl>
+    <w:lvl w:ilvl="3" w:tplc="0C070001" w:tentative="1">
+      <w:start w:val="1"/>
+      <w:numFmt w:val="bullet"/>
+      <w:lvlText w:val=""/>
+      <w:lvlJc w:val="left"/>
+      <w:pPr>
+        <w:ind w:left="2880" w:hanging="360"/>
+      </w:pPr>
+      <w:rPr>
+        <w:rFonts w:ascii="Symbol" w:hAnsi="Symbol" w:hint="default"/>
+      </w:rPr>
+    </w:lvl>
+    <w:lvl w:ilvl="4" w:tplc="0C070003" w:tentative="1">
+      <w:start w:val="1"/>
+      <w:numFmt w:val="bullet"/>
+      <w:lvlText w:val="o"/>
+      <w:lvlJc w:val="left"/>
+      <w:pPr>
+        <w:ind w:left="3600" w:hanging="360"/>
+      </w:pPr>
+      <w:rPr>
+        <w:rFonts w:ascii="Courier New" w:hAnsi="Courier New" w:cs="Courier New" w:hint="default"/>
+      </w:rPr>
+    </w:lvl>
+    <w:lvl w:ilvl="5" w:tplc="0C070005" w:tentative="1">
+      <w:start w:val="1"/>
+      <w:numFmt w:val="bullet"/>
+      <w:lvlText w:val=""/>
+      <w:lvlJc w:val="left"/>
+      <w:pPr>
+        <w:ind w:left="4320" w:hanging="360"/>
+      </w:pPr>
+      <w:rPr>
+        <w:rFonts w:ascii="Wingdings" w:hAnsi="Wingdings" w:hint="default"/>
+      </w:rPr>
+    </w:lvl>
+    <w:lvl w:ilvl="6" w:tplc="0C070001" w:tentative="1">
+      <w:start w:val="1"/>
+      <w:numFmt w:val="bullet"/>
+      <w:lvlText w:val=""/>
+      <w:lvlJc w:val="left"/>
+      <w:pPr>
+        <w:ind w:left="5040" w:hanging="360"/>
+      </w:pPr>
+      <w:rPr>
+        <w:rFonts w:ascii="Symbol" w:hAnsi="Symbol" w:hint="default"/>
+      </w:rPr>
+    </w:lvl>
+    <w:lvl w:ilvl="7" w:tplc="0C070003" w:tentative="1">
+      <w:start w:val="1"/>
+      <w:numFmt w:val="bullet"/>
+      <w:lvlText w:val="o"/>
+      <w:lvlJc w:val="left"/>
+      <w:pPr>
+        <w:ind w:left="5760" w:hanging="360"/>
+      </w:pPr>
+      <w:rPr>
+        <w:rFonts w:ascii="Courier New" w:hAnsi="Courier New" w:cs="Courier New" w:hint="default"/>
+      </w:rPr>
+    </w:lvl>
+    <w:lvl w:ilvl="8" w:tplc="0C070005" w:tentative="1">
+      <w:start w:val="1"/>
+      <w:numFmt w:val="bullet"/>
+      <w:lvlText w:val=""/>
+      <w:lvlJc w:val="left"/>
+      <w:pPr>
+        <w:ind w:left="6480" w:hanging="360"/>
+      </w:pPr>
+      <w:rPr>
+        <w:rFonts w:ascii="Wingdings" w:hAnsi="Wingdings" w:hint="default"/>
+      </w:rPr>
+    </w:lvl>
+  </w:abstractNum>
+  <w:abstractNum w:abstractNumId="18" w15:restartNumberingAfterBreak="0">
     <w:nsid w:val="7D5E54D4"/>
     <w:multiLevelType w:val="hybridMultilevel"/>
     <w:tmpl w:val="B1F0C886"/>
@@ -8334,7 +9494,7 @@
       </w:rPr>
     </w:lvl>
   </w:abstractNum>
-  <w:abstractNum w:abstractNumId="18" w15:restartNumberingAfterBreak="0">
+  <w:abstractNum w:abstractNumId="19" w15:restartNumberingAfterBreak="0">
     <w:nsid w:val="7FBFA444"/>
     <w:multiLevelType w:val="singleLevel"/>
     <w:tmpl w:val="7FBFA444"/>
@@ -8356,7 +9516,7 @@
     </w:lvl>
   </w:abstractNum>
   <w:num w:numId="1" w16cid:durableId="1042827247">
-    <w:abstractNumId w:val="18"/>
+    <w:abstractNumId w:val="19"/>
   </w:num>
   <w:num w:numId="2" w16cid:durableId="144787698">
     <w:abstractNumId w:val="0"/>
@@ -8389,7 +9549,7 @@
     <w:abstractNumId w:val="13"/>
   </w:num>
   <w:num w:numId="12" w16cid:durableId="60754877">
-    <w:abstractNumId w:val="17"/>
+    <w:abstractNumId w:val="18"/>
   </w:num>
   <w:num w:numId="13" w16cid:durableId="1183471933">
     <w:abstractNumId w:val="8"/>
@@ -8411,6 +9571,9 @@
   </w:num>
   <w:num w:numId="19" w16cid:durableId="1083601572">
     <w:abstractNumId w:val="9"/>
+  </w:num>
+  <w:num w:numId="20" w16cid:durableId="2040859424">
+    <w:abstractNumId w:val="17"/>
   </w:num>
 </w:numbering>
 </file>
@@ -8815,7 +9978,7 @@
   <w:style w:type="paragraph" w:default="1" w:styleId="Standard">
     <w:name w:val="Normal"/>
     <w:qFormat/>
-    <w:rsid w:val="00622690"/>
+    <w:rsid w:val="00D6458F"/>
     <w:rPr>
       <w:rFonts w:asciiTheme="minorHAnsi" w:eastAsiaTheme="minorHAnsi" w:hAnsiTheme="minorHAnsi" w:cstheme="minorBidi"/>
       <w:sz w:val="24"/>

</xml_diff>

<commit_message>
Add documentation for Discovery Mode
</commit_message>
<xml_diff>
--- a/02_Backend/!_Docs/SYP_4_Template-Projektdokumentation (1) (1).docx
+++ b/02_Backend/!_Docs/SYP_4_Template-Projektdokumentation (1) (1).docx
@@ -286,14 +286,12 @@
               </w:rPr>
               <w:t xml:space="preserve">Aberger Jonas, Haslinger Fabian, </w:t>
             </w:r>
-            <w:proofErr w:type="spellStart"/>
             <w:r>
               <w:rPr>
                 <w:rFonts w:ascii="Arial" w:hAnsi="Arial" w:cs="Arial"/>
               </w:rPr>
               <w:t>Hechenberger</w:t>
             </w:r>
-            <w:proofErr w:type="spellEnd"/>
             <w:r>
               <w:rPr>
                 <w:rFonts w:ascii="Arial" w:hAnsi="Arial" w:cs="Arial"/>
@@ -947,18 +945,8 @@
                 <w:color w:val="000000" w:themeColor="text1"/>
                 <w:sz w:val="20"/>
               </w:rPr>
-              <w:t xml:space="preserve">Tim </w:t>
-            </w:r>
-            <w:proofErr w:type="spellStart"/>
-            <w:r>
-              <w:rPr>
-                <w:rFonts w:ascii="Arial" w:hAnsi="Arial" w:cs="Arial"/>
-                <w:color w:val="000000" w:themeColor="text1"/>
-                <w:sz w:val="20"/>
-              </w:rPr>
-              <w:t>Hechenberger</w:t>
-            </w:r>
-            <w:proofErr w:type="spellEnd"/>
+              <w:t>Tim Hechenberger</w:t>
+            </w:r>
           </w:p>
         </w:tc>
       </w:tr>
@@ -3204,17 +3192,8 @@
                 <w:rFonts w:ascii="Arial" w:hAnsi="Arial" w:cs="Arial"/>
                 <w:sz w:val="20"/>
               </w:rPr>
-              <w:t xml:space="preserve">Tim </w:t>
-            </w:r>
-            <w:proofErr w:type="spellStart"/>
-            <w:r>
-              <w:rPr>
-                <w:rFonts w:ascii="Arial" w:hAnsi="Arial" w:cs="Arial"/>
-                <w:sz w:val="20"/>
-              </w:rPr>
-              <w:t>Hechenberger</w:t>
-            </w:r>
-            <w:proofErr w:type="spellEnd"/>
+              <w:t>Tim Hechenberger</w:t>
+            </w:r>
           </w:p>
         </w:tc>
         <w:tc>
@@ -3612,6 +3591,7 @@
         <w:spacing w:line="240" w:lineRule="auto"/>
       </w:pPr>
       <w:r>
+        <w:lastRenderedPageBreak/>
         <w:t>&lt;Statusinformationen senden&gt;</w:t>
       </w:r>
     </w:p>
@@ -3641,15 +3621,7 @@
     </w:p>
     <w:p>
       <w:r>
-        <w:t xml:space="preserve">Der Benutzer möchte den umliegenden Raum erkunden und automatisch eine übersichtliche Karte erstellen lassen. Dieser Kartografie-Modus läuft eigenständig und unabhängig von anderen Funktionen. Der Benutzer kann ihn aktivieren, und der </w:t>
-      </w:r>
-      <w:proofErr w:type="spellStart"/>
-      <w:r>
-        <w:t>Mbot</w:t>
-      </w:r>
-      <w:proofErr w:type="spellEnd"/>
-      <w:r>
-        <w:t xml:space="preserve"> beginnt, den Raum systematisch zu erfassen und </w:t>
+        <w:t xml:space="preserve">Der Benutzer möchte den umliegenden Raum erkunden und automatisch eine übersichtliche Karte erstellen lassen. Dieser Kartografie-Modus läuft eigenständig und unabhängig von anderen Funktionen. Der Benutzer kann ihn aktivieren, und der Mbot beginnt, den Raum systematisch zu erfassen und </w:t>
       </w:r>
       <w:proofErr w:type="spellStart"/>
       <w:r>
@@ -3966,6 +3938,7 @@
       </w:pPr>
       <w:bookmarkStart w:id="10" w:name="_Toc191553135"/>
       <w:r>
+        <w:lastRenderedPageBreak/>
         <w:t>Variantenbildung</w:t>
       </w:r>
       <w:bookmarkEnd w:id="10"/>
@@ -4447,6 +4420,7 @@
           <w:b/>
           <w:bCs/>
         </w:rPr>
+        <w:lastRenderedPageBreak/>
         <w:t>Vergleichbare Produkte:</w:t>
       </w:r>
     </w:p>
@@ -4654,7 +4628,6 @@
       </w:pPr>
       <w:bookmarkStart w:id="15" w:name="_Toc659892040"/>
       <w:r>
-        <w:lastRenderedPageBreak/>
         <w:t>Aktivitätsdiagramme</w:t>
       </w:r>
       <w:bookmarkEnd w:id="15"/>
@@ -4764,6 +4737,7 @@
       </w:pPr>
       <w:bookmarkStart w:id="20" w:name="_Toc1656117885"/>
       <w:r>
+        <w:lastRenderedPageBreak/>
         <w:t>Sequenzdiagramm n Name</w:t>
       </w:r>
       <w:bookmarkEnd w:id="20"/>
@@ -4924,16 +4898,8 @@
         <w:rPr>
           <w:color w:val="D9D9D9" w:themeColor="background1" w:themeShade="D9"/>
         </w:rPr>
-        <w:t xml:space="preserve">z.B.: Visual Studio </w:t>
-      </w:r>
-      <w:proofErr w:type="gramStart"/>
-      <w:r>
-        <w:rPr>
-          <w:color w:val="D9D9D9" w:themeColor="background1" w:themeShade="D9"/>
-        </w:rPr>
-        <w:t>2022,...</w:t>
-      </w:r>
-      <w:proofErr w:type="gramEnd"/>
+        <w:t>z.B.: Visual Studio 2022,...</w:t>
+      </w:r>
     </w:p>
     <w:p>
       <w:pPr>
@@ -5497,15 +5463,7 @@
               <w:ind w:left="0"/>
             </w:pPr>
             <w:r>
-              <w:t xml:space="preserve">Verbindung zum </w:t>
-            </w:r>
-            <w:proofErr w:type="spellStart"/>
-            <w:r>
-              <w:t>Mbot</w:t>
-            </w:r>
-            <w:proofErr w:type="spellEnd"/>
-            <w:r>
-              <w:t xml:space="preserve"> herstellen</w:t>
+              <w:t>Verbindung zum Mbot herstellen</w:t>
             </w:r>
           </w:p>
         </w:tc>
@@ -5640,15 +5598,7 @@
         </w:numPr>
       </w:pPr>
       <w:r>
-        <w:t xml:space="preserve">Verbindung zum </w:t>
-      </w:r>
-      <w:proofErr w:type="spellStart"/>
-      <w:r>
-        <w:t>Mbot</w:t>
-      </w:r>
-      <w:proofErr w:type="spellEnd"/>
-      <w:r>
-        <w:t xml:space="preserve"> herstellen:</w:t>
+        <w:t>Verbindung zum Mbot herstellen:</w:t>
       </w:r>
     </w:p>
     <w:p>
@@ -5660,15 +5610,7 @@
         </w:numPr>
       </w:pPr>
       <w:r>
-        <w:t xml:space="preserve">Kommunikation mit dem </w:t>
-      </w:r>
-      <w:proofErr w:type="spellStart"/>
-      <w:r>
-        <w:t>Mbot</w:t>
-      </w:r>
-      <w:proofErr w:type="spellEnd"/>
-      <w:r>
-        <w:t xml:space="preserve"> über das Netzwerk</w:t>
+        <w:t>Kommunikation mit dem Mbot über das Netzwerk</w:t>
       </w:r>
     </w:p>
     <w:p>
@@ -5680,13 +5622,8 @@
         </w:numPr>
       </w:pPr>
       <w:r>
-        <w:t xml:space="preserve">Unterstützung von Steuerbefehlen an den </w:t>
-      </w:r>
-      <w:proofErr w:type="spellStart"/>
-      <w:r>
-        <w:t>Mbot</w:t>
-      </w:r>
-      <w:proofErr w:type="spellEnd"/>
+        <w:t>Unterstützung von Steuerbefehlen an den Mbot</w:t>
+      </w:r>
     </w:p>
     <w:p>
       <w:pPr>
@@ -5697,15 +5634,7 @@
         </w:numPr>
       </w:pPr>
       <w:r>
-        <w:t xml:space="preserve">Antwort des </w:t>
-      </w:r>
-      <w:proofErr w:type="spellStart"/>
-      <w:r>
-        <w:t>Mbot</w:t>
-      </w:r>
-      <w:proofErr w:type="spellEnd"/>
-      <w:r>
-        <w:t xml:space="preserve"> auf Befehle verarbeiten und ans Frontend zurücksenden</w:t>
+        <w:t>Antwort des Mbot auf Befehle verarbeiten und ans Frontend zurücksenden</w:t>
       </w:r>
     </w:p>
     <w:p>
@@ -5852,6 +5781,7 @@
       </w:pPr>
       <w:bookmarkStart w:id="29" w:name="_Toc1207657317"/>
       <w:r>
+        <w:lastRenderedPageBreak/>
         <w:t>Sprint Retrospektive</w:t>
       </w:r>
       <w:bookmarkEnd w:id="29"/>
@@ -5950,6 +5880,7 @@
         <w:rPr>
           <w:noProof/>
         </w:rPr>
+        <w:lastRenderedPageBreak/>
         <w:drawing>
           <wp:inline distT="0" distB="0" distL="0" distR="0" wp14:anchorId="540AAB32" wp14:editId="377BEA45">
             <wp:extent cx="5304619" cy="2985171"/>
@@ -6529,6 +6460,7 @@
         <w:rPr>
           <w:noProof/>
         </w:rPr>
+        <w:lastRenderedPageBreak/>
         <w:drawing>
           <wp:inline distT="0" distB="0" distL="0" distR="0" wp14:anchorId="4E3811C6" wp14:editId="298A4E99">
             <wp:extent cx="5727700" cy="2833370"/>
@@ -6921,6 +6853,291 @@
       </w:r>
     </w:p>
     <w:p>
+      <w:r>
+        <w:drawing>
+          <wp:inline distT="0" distB="0" distL="0" distR="0" wp14:anchorId="74649E1E" wp14:editId="15933372">
+            <wp:extent cx="5727700" cy="882015"/>
+            <wp:effectExtent l="0" t="0" r="6350" b="0"/>
+            <wp:docPr id="384102488" name="Grafik 1" descr="Ein Bild, das Text, Screenshot, Schrift, Zahl enthält.&#10;&#10;KI-generierte Inhalte können fehlerhaft sein."/>
+            <wp:cNvGraphicFramePr>
+              <a:graphicFrameLocks xmlns:a="http://schemas.openxmlformats.org/drawingml/2006/main" noChangeAspect="1"/>
+            </wp:cNvGraphicFramePr>
+            <a:graphic xmlns:a="http://schemas.openxmlformats.org/drawingml/2006/main">
+              <a:graphicData uri="http://schemas.openxmlformats.org/drawingml/2006/picture">
+                <pic:pic xmlns:pic="http://schemas.openxmlformats.org/drawingml/2006/picture">
+                  <pic:nvPicPr>
+                    <pic:cNvPr id="384102488" name="Grafik 1" descr="Ein Bild, das Text, Screenshot, Schrift, Zahl enthält.&#10;&#10;KI-generierte Inhalte können fehlerhaft sein."/>
+                    <pic:cNvPicPr/>
+                  </pic:nvPicPr>
+                  <pic:blipFill>
+                    <a:blip r:embed="rId19"/>
+                    <a:stretch>
+                      <a:fillRect/>
+                    </a:stretch>
+                  </pic:blipFill>
+                  <pic:spPr>
+                    <a:xfrm>
+                      <a:off x="0" y="0"/>
+                      <a:ext cx="5727700" cy="882015"/>
+                    </a:xfrm>
+                    <a:prstGeom prst="rect">
+                      <a:avLst/>
+                    </a:prstGeom>
+                  </pic:spPr>
+                </pic:pic>
+              </a:graphicData>
+            </a:graphic>
+          </wp:inline>
+        </w:drawing>
+      </w:r>
+    </w:p>
+    <w:p/>
+    <w:p/>
+    <w:p>
+      <w:pPr>
+        <w:rPr>
+          <w:b/>
+          <w:bCs/>
+        </w:rPr>
+      </w:pPr>
+      <w:r>
+        <w:rPr>
+          <w:b/>
+          <w:bCs/>
+        </w:rPr>
+        <w:t>Zusätzlich angefangene / erledigte User Stories:</w:t>
+      </w:r>
+    </w:p>
+    <w:p>
+      <w:pPr>
+        <w:rPr>
+          <w:b/>
+          <w:bCs/>
+        </w:rPr>
+      </w:pPr>
+    </w:p>
+    <w:p>
+      <w:r>
+        <w:drawing>
+          <wp:inline distT="0" distB="0" distL="0" distR="0" wp14:anchorId="5280BD93" wp14:editId="58011B87">
+            <wp:extent cx="5727700" cy="906780"/>
+            <wp:effectExtent l="0" t="0" r="6350" b="7620"/>
+            <wp:docPr id="819531795" name="Grafik 1" descr="Ein Bild, das Text, Screenshot, Schrift, Reihe enthält.&#10;&#10;KI-generierte Inhalte können fehlerhaft sein."/>
+            <wp:cNvGraphicFramePr>
+              <a:graphicFrameLocks xmlns:a="http://schemas.openxmlformats.org/drawingml/2006/main" noChangeAspect="1"/>
+            </wp:cNvGraphicFramePr>
+            <a:graphic xmlns:a="http://schemas.openxmlformats.org/drawingml/2006/main">
+              <a:graphicData uri="http://schemas.openxmlformats.org/drawingml/2006/picture">
+                <pic:pic xmlns:pic="http://schemas.openxmlformats.org/drawingml/2006/picture">
+                  <pic:nvPicPr>
+                    <pic:cNvPr id="819531795" name="Grafik 1" descr="Ein Bild, das Text, Screenshot, Schrift, Reihe enthält.&#10;&#10;KI-generierte Inhalte können fehlerhaft sein."/>
+                    <pic:cNvPicPr/>
+                  </pic:nvPicPr>
+                  <pic:blipFill>
+                    <a:blip r:embed="rId20"/>
+                    <a:stretch>
+                      <a:fillRect/>
+                    </a:stretch>
+                  </pic:blipFill>
+                  <pic:spPr>
+                    <a:xfrm>
+                      <a:off x="0" y="0"/>
+                      <a:ext cx="5727700" cy="906780"/>
+                    </a:xfrm>
+                    <a:prstGeom prst="rect">
+                      <a:avLst/>
+                    </a:prstGeom>
+                  </pic:spPr>
+                </pic:pic>
+              </a:graphicData>
+            </a:graphic>
+          </wp:inline>
+        </w:drawing>
+      </w:r>
+    </w:p>
+    <w:p/>
+    <w:p>
+      <w:pPr>
+        <w:rPr>
+          <w:b/>
+          <w:bCs/>
+          <w:sz w:val="32"/>
+          <w:szCs w:val="32"/>
+        </w:rPr>
+      </w:pPr>
+      <w:r>
+        <w:rPr>
+          <w:b/>
+          <w:bCs/>
+          <w:sz w:val="32"/>
+          <w:szCs w:val="32"/>
+        </w:rPr>
+        <w:t>Spike Story</w:t>
+      </w:r>
+      <w:r>
+        <w:rPr>
+          <w:b/>
+          <w:bCs/>
+          <w:sz w:val="32"/>
+          <w:szCs w:val="32"/>
+        </w:rPr>
+        <w:t>:</w:t>
+      </w:r>
+    </w:p>
+    <w:p/>
+    <w:p>
+      <w:pPr>
+        <w:pStyle w:val="Listenabsatz"/>
+        <w:numPr>
+          <w:ilvl w:val="0"/>
+          <w:numId w:val="21"/>
+        </w:numPr>
+      </w:pPr>
+      <w:r>
+        <w:rPr>
+          <w:b/>
+          <w:bCs/>
+        </w:rPr>
+        <w:t>Ziel des Spikes:</w:t>
+      </w:r>
+      <w:r>
+        <w:t xml:space="preserve"> Erforschung und Entwicklung eines Prototyps für den Discovery Mode des Mbot, um Hindernisse zu erkennen und zu umgehen.</w:t>
+      </w:r>
+    </w:p>
+    <w:p/>
+    <w:p>
+      <w:pPr>
+        <w:pStyle w:val="Listenabsatz"/>
+        <w:numPr>
+          <w:ilvl w:val="0"/>
+          <w:numId w:val="21"/>
+        </w:numPr>
+      </w:pPr>
+      <w:r>
+        <w:rPr>
+          <w:b/>
+          <w:bCs/>
+        </w:rPr>
+        <w:t>Timeboxing:</w:t>
+      </w:r>
+      <w:r>
+        <w:t xml:space="preserve"> Ein fester Zeitraum wurde gesetzt, um den Prototypen zu entwickeln und Lösungen für die Hindernisvermeidung zu testen.</w:t>
+      </w:r>
+    </w:p>
+    <w:p/>
+    <w:p>
+      <w:pPr>
+        <w:pStyle w:val="Listenabsatz"/>
+        <w:numPr>
+          <w:ilvl w:val="0"/>
+          <w:numId w:val="21"/>
+        </w:numPr>
+        <w:rPr>
+          <w:b/>
+          <w:bCs/>
+        </w:rPr>
+      </w:pPr>
+      <w:r>
+        <w:rPr>
+          <w:b/>
+          <w:bCs/>
+        </w:rPr>
+        <w:t>Prototypen / Variantenbildung:</w:t>
+      </w:r>
+    </w:p>
+    <w:p>
+      <w:pPr>
+        <w:pStyle w:val="Listenabsatz"/>
+        <w:numPr>
+          <w:ilvl w:val="1"/>
+          <w:numId w:val="21"/>
+        </w:numPr>
+      </w:pPr>
+      <w:r>
+        <w:t>Verschiedene Ansätze wurden getestet, darunter:</w:t>
+      </w:r>
+    </w:p>
+    <w:p>
+      <w:pPr>
+        <w:pStyle w:val="Listenabsatz"/>
+        <w:numPr>
+          <w:ilvl w:val="2"/>
+          <w:numId w:val="21"/>
+        </w:numPr>
+      </w:pPr>
+      <w:r>
+        <w:t>BFS (Breitensuche)</w:t>
+      </w:r>
+    </w:p>
+    <w:p>
+      <w:pPr>
+        <w:pStyle w:val="Listenabsatz"/>
+        <w:numPr>
+          <w:ilvl w:val="2"/>
+          <w:numId w:val="21"/>
+        </w:numPr>
+      </w:pPr>
+      <w:r>
+        <w:t>A* (A*-Algorithmus)</w:t>
+      </w:r>
+    </w:p>
+    <w:p>
+      <w:pPr>
+        <w:pStyle w:val="Listenabsatz"/>
+        <w:numPr>
+          <w:ilvl w:val="2"/>
+          <w:numId w:val="21"/>
+        </w:numPr>
+      </w:pPr>
+      <w:r>
+        <w:t>Neander Förmig (ein weniger strukturierter Ansatz)</w:t>
+      </w:r>
+    </w:p>
+    <w:p/>
+    <w:p>
+      <w:pPr>
+        <w:pStyle w:val="Listenabsatz"/>
+        <w:numPr>
+          <w:ilvl w:val="0"/>
+          <w:numId w:val="22"/>
+        </w:numPr>
+      </w:pPr>
+      <w:r>
+        <w:rPr>
+          <w:b/>
+          <w:bCs/>
+        </w:rPr>
+        <w:t>Lösungsansatz:</w:t>
+      </w:r>
+      <w:r>
+        <w:t xml:space="preserve"> </w:t>
+      </w:r>
+      <w:r>
+        <w:t>Alte Ansätze wurden verworfen, um auf einen neuen, von Herrn Aigner vorgeschlagenen Ansatz zurückzugreifen.</w:t>
+      </w:r>
+    </w:p>
+    <w:p/>
+    <w:p>
+      <w:pPr>
+        <w:pStyle w:val="Listenabsatz"/>
+        <w:numPr>
+          <w:ilvl w:val="0"/>
+          <w:numId w:val="26"/>
+        </w:numPr>
+      </w:pPr>
+      <w:r>
+        <w:rPr>
+          <w:b/>
+          <w:bCs/>
+        </w:rPr>
+        <w:t>Ergebnisse:</w:t>
+      </w:r>
+      <w:r>
+        <w:t xml:space="preserve"> Der Discovery Mode konnte erfolgreich implementiert werden, Hindernisse wurden korrekt erkannt und umfahren.</w:t>
+      </w:r>
+    </w:p>
+    <w:p/>
+    <w:p>
       <w:pPr>
         <w:pStyle w:val="berschrift3"/>
         <w:numPr>
@@ -6938,11 +7155,7 @@
     </w:p>
     <w:p>
       <w:r>
-        <w:t xml:space="preserve">Die generelle Arbeitsatmosphäre während dieses Sprints war entspannt, nur vereinzelte Komplikationen in der Kommunikation mit dem Frontend-Team waren präsent. Diese </w:t>
-      </w:r>
-      <w:r>
-        <w:lastRenderedPageBreak/>
-        <w:t xml:space="preserve">sollten durch einen verbesserten sprachlichen Austausch im nächsten Sprint behoben werden und </w:t>
+        <w:t xml:space="preserve">Die generelle Arbeitsatmosphäre während dieses Sprints war entspannt, nur vereinzelte Komplikationen in der Kommunikation mit dem Frontend-Team waren präsent. Diese sollten durch einen verbesserten sprachlichen Austausch im nächsten Sprint behoben werden und </w:t>
       </w:r>
       <w:r>
         <w:t>durch eine gezielte Isolation vereinzelter Arbeitsprozesse gewährt werden.</w:t>
@@ -6962,6 +7175,11 @@
       </w:r>
     </w:p>
     <w:p>
+      <w:r>
+        <w:t>Der Sprint verlief insgesamt erfolgreich. Es gab einige Herausforderungen im Zusammenhang mit dem Discovery Mode, die jedoch erfolgreich gelöst werden konnten. Basierend auf unserer Sprint-Velocity gehen wir davon aus, dass wir den Endtermin voraussichtlich etwas früher als ursprünglich geplant erreichen werden.</w:t>
+      </w:r>
+    </w:p>
+    <w:p>
       <w:pPr>
         <w:pStyle w:val="berschrift2"/>
         <w:numPr>
@@ -6972,6 +7190,7 @@
       </w:pPr>
       <w:bookmarkStart w:id="36" w:name="_Toc562254915"/>
       <w:r>
+        <w:lastRenderedPageBreak/>
         <w:t>Sprint n</w:t>
       </w:r>
       <w:bookmarkEnd w:id="36"/>
@@ -7123,9 +7342,9 @@
       </w:pPr>
     </w:p>
     <w:sectPr>
-      <w:headerReference w:type="default" r:id="rId19"/>
-      <w:footerReference w:type="even" r:id="rId20"/>
-      <w:footerReference w:type="default" r:id="rId21"/>
+      <w:headerReference w:type="default" r:id="rId21"/>
+      <w:footerReference w:type="even" r:id="rId22"/>
+      <w:footerReference w:type="default" r:id="rId23"/>
       <w:pgSz w:w="11900" w:h="16840"/>
       <w:pgMar w:top="1440" w:right="1440" w:bottom="1440" w:left="1440" w:header="708" w:footer="708" w:gutter="0"/>
       <w:cols w:space="708"/>
@@ -7262,7 +7481,7 @@
       <w:rPr>
         <w:noProof/>
       </w:rPr>
-      <w:t>6</w:t>
+      <w:t>16</w:t>
     </w:r>
     <w:ins w:id="43" w:author="Hechenberger Tim" w:date="2025-02-06T09:55:00Z" w16du:dateUtc="2025-02-06T08:55:00Z">
       <w:r>
@@ -7319,7 +7538,7 @@
         <w:rPr>
           <w:noProof/>
         </w:rPr>
-        <w:t>6</w:t>
+        <w:t>16</w:t>
       </w:r>
     </w:fldSimple>
   </w:p>
@@ -7854,6 +8073,119 @@
     </w:lvl>
   </w:abstractNum>
   <w:abstractNum w:abstractNumId="4" w15:restartNumberingAfterBreak="0">
+    <w:nsid w:val="1014041C"/>
+    <w:multiLevelType w:val="hybridMultilevel"/>
+    <w:tmpl w:val="AE660206"/>
+    <w:lvl w:ilvl="0" w:tplc="04070001">
+      <w:start w:val="1"/>
+      <w:numFmt w:val="bullet"/>
+      <w:lvlText w:val=""/>
+      <w:lvlJc w:val="left"/>
+      <w:pPr>
+        <w:ind w:left="720" w:hanging="360"/>
+      </w:pPr>
+      <w:rPr>
+        <w:rFonts w:ascii="Symbol" w:hAnsi="Symbol" w:hint="default"/>
+      </w:rPr>
+    </w:lvl>
+    <w:lvl w:ilvl="1" w:tplc="04070003" w:tentative="1">
+      <w:start w:val="1"/>
+      <w:numFmt w:val="bullet"/>
+      <w:lvlText w:val="o"/>
+      <w:lvlJc w:val="left"/>
+      <w:pPr>
+        <w:ind w:left="1440" w:hanging="360"/>
+      </w:pPr>
+      <w:rPr>
+        <w:rFonts w:ascii="Courier New" w:hAnsi="Courier New" w:cs="Courier New" w:hint="default"/>
+      </w:rPr>
+    </w:lvl>
+    <w:lvl w:ilvl="2" w:tplc="04070005" w:tentative="1">
+      <w:start w:val="1"/>
+      <w:numFmt w:val="bullet"/>
+      <w:lvlText w:val=""/>
+      <w:lvlJc w:val="left"/>
+      <w:pPr>
+        <w:ind w:left="2160" w:hanging="360"/>
+      </w:pPr>
+      <w:rPr>
+        <w:rFonts w:ascii="Wingdings" w:hAnsi="Wingdings" w:hint="default"/>
+      </w:rPr>
+    </w:lvl>
+    <w:lvl w:ilvl="3" w:tplc="04070001" w:tentative="1">
+      <w:start w:val="1"/>
+      <w:numFmt w:val="bullet"/>
+      <w:lvlText w:val=""/>
+      <w:lvlJc w:val="left"/>
+      <w:pPr>
+        <w:ind w:left="2880" w:hanging="360"/>
+      </w:pPr>
+      <w:rPr>
+        <w:rFonts w:ascii="Symbol" w:hAnsi="Symbol" w:hint="default"/>
+      </w:rPr>
+    </w:lvl>
+    <w:lvl w:ilvl="4" w:tplc="04070003" w:tentative="1">
+      <w:start w:val="1"/>
+      <w:numFmt w:val="bullet"/>
+      <w:lvlText w:val="o"/>
+      <w:lvlJc w:val="left"/>
+      <w:pPr>
+        <w:ind w:left="3600" w:hanging="360"/>
+      </w:pPr>
+      <w:rPr>
+        <w:rFonts w:ascii="Courier New" w:hAnsi="Courier New" w:cs="Courier New" w:hint="default"/>
+      </w:rPr>
+    </w:lvl>
+    <w:lvl w:ilvl="5" w:tplc="04070005" w:tentative="1">
+      <w:start w:val="1"/>
+      <w:numFmt w:val="bullet"/>
+      <w:lvlText w:val=""/>
+      <w:lvlJc w:val="left"/>
+      <w:pPr>
+        <w:ind w:left="4320" w:hanging="360"/>
+      </w:pPr>
+      <w:rPr>
+        <w:rFonts w:ascii="Wingdings" w:hAnsi="Wingdings" w:hint="default"/>
+      </w:rPr>
+    </w:lvl>
+    <w:lvl w:ilvl="6" w:tplc="04070001" w:tentative="1">
+      <w:start w:val="1"/>
+      <w:numFmt w:val="bullet"/>
+      <w:lvlText w:val=""/>
+      <w:lvlJc w:val="left"/>
+      <w:pPr>
+        <w:ind w:left="5040" w:hanging="360"/>
+      </w:pPr>
+      <w:rPr>
+        <w:rFonts w:ascii="Symbol" w:hAnsi="Symbol" w:hint="default"/>
+      </w:rPr>
+    </w:lvl>
+    <w:lvl w:ilvl="7" w:tplc="04070003" w:tentative="1">
+      <w:start w:val="1"/>
+      <w:numFmt w:val="bullet"/>
+      <w:lvlText w:val="o"/>
+      <w:lvlJc w:val="left"/>
+      <w:pPr>
+        <w:ind w:left="5760" w:hanging="360"/>
+      </w:pPr>
+      <w:rPr>
+        <w:rFonts w:ascii="Courier New" w:hAnsi="Courier New" w:cs="Courier New" w:hint="default"/>
+      </w:rPr>
+    </w:lvl>
+    <w:lvl w:ilvl="8" w:tplc="04070005" w:tentative="1">
+      <w:start w:val="1"/>
+      <w:numFmt w:val="bullet"/>
+      <w:lvlText w:val=""/>
+      <w:lvlJc w:val="left"/>
+      <w:pPr>
+        <w:ind w:left="6480" w:hanging="360"/>
+      </w:pPr>
+      <w:rPr>
+        <w:rFonts w:ascii="Wingdings" w:hAnsi="Wingdings" w:hint="default"/>
+      </w:rPr>
+    </w:lvl>
+  </w:abstractNum>
+  <w:abstractNum w:abstractNumId="5" w15:restartNumberingAfterBreak="0">
     <w:nsid w:val="185E140F"/>
     <w:multiLevelType w:val="hybridMultilevel"/>
     <w:tmpl w:val="608EB928"/>
@@ -7966,7 +8298,7 @@
       </w:rPr>
     </w:lvl>
   </w:abstractNum>
-  <w:abstractNum w:abstractNumId="5" w15:restartNumberingAfterBreak="0">
+  <w:abstractNum w:abstractNumId="6" w15:restartNumberingAfterBreak="0">
     <w:nsid w:val="18E42860"/>
     <w:multiLevelType w:val="hybridMultilevel"/>
     <w:tmpl w:val="DF2A03B6"/>
@@ -8079,7 +8411,7 @@
       </w:rPr>
     </w:lvl>
   </w:abstractNum>
-  <w:abstractNum w:abstractNumId="6" w15:restartNumberingAfterBreak="0">
+  <w:abstractNum w:abstractNumId="7" w15:restartNumberingAfterBreak="0">
     <w:nsid w:val="1B430F3A"/>
     <w:multiLevelType w:val="hybridMultilevel"/>
     <w:tmpl w:val="FC20E7CC"/>
@@ -8192,7 +8524,7 @@
       </w:rPr>
     </w:lvl>
   </w:abstractNum>
-  <w:abstractNum w:abstractNumId="7" w15:restartNumberingAfterBreak="0">
+  <w:abstractNum w:abstractNumId="8" w15:restartNumberingAfterBreak="0">
     <w:nsid w:val="358A2E38"/>
     <w:multiLevelType w:val="hybridMultilevel"/>
     <w:tmpl w:val="CB8EB014"/>
@@ -8305,7 +8637,120 @@
       </w:rPr>
     </w:lvl>
   </w:abstractNum>
-  <w:abstractNum w:abstractNumId="8" w15:restartNumberingAfterBreak="0">
+  <w:abstractNum w:abstractNumId="9" w15:restartNumberingAfterBreak="0">
+    <w:nsid w:val="403B5F2D"/>
+    <w:multiLevelType w:val="hybridMultilevel"/>
+    <w:tmpl w:val="37D07AD2"/>
+    <w:lvl w:ilvl="0" w:tplc="04070003">
+      <w:start w:val="1"/>
+      <w:numFmt w:val="bullet"/>
+      <w:lvlText w:val="o"/>
+      <w:lvlJc w:val="left"/>
+      <w:pPr>
+        <w:ind w:left="720" w:hanging="360"/>
+      </w:pPr>
+      <w:rPr>
+        <w:rFonts w:ascii="Courier New" w:hAnsi="Courier New" w:cs="Courier New" w:hint="default"/>
+      </w:rPr>
+    </w:lvl>
+    <w:lvl w:ilvl="1" w:tplc="04070003" w:tentative="1">
+      <w:start w:val="1"/>
+      <w:numFmt w:val="bullet"/>
+      <w:lvlText w:val="o"/>
+      <w:lvlJc w:val="left"/>
+      <w:pPr>
+        <w:ind w:left="1440" w:hanging="360"/>
+      </w:pPr>
+      <w:rPr>
+        <w:rFonts w:ascii="Courier New" w:hAnsi="Courier New" w:cs="Courier New" w:hint="default"/>
+      </w:rPr>
+    </w:lvl>
+    <w:lvl w:ilvl="2" w:tplc="04070005" w:tentative="1">
+      <w:start w:val="1"/>
+      <w:numFmt w:val="bullet"/>
+      <w:lvlText w:val=""/>
+      <w:lvlJc w:val="left"/>
+      <w:pPr>
+        <w:ind w:left="2160" w:hanging="360"/>
+      </w:pPr>
+      <w:rPr>
+        <w:rFonts w:ascii="Wingdings" w:hAnsi="Wingdings" w:hint="default"/>
+      </w:rPr>
+    </w:lvl>
+    <w:lvl w:ilvl="3" w:tplc="04070001" w:tentative="1">
+      <w:start w:val="1"/>
+      <w:numFmt w:val="bullet"/>
+      <w:lvlText w:val=""/>
+      <w:lvlJc w:val="left"/>
+      <w:pPr>
+        <w:ind w:left="2880" w:hanging="360"/>
+      </w:pPr>
+      <w:rPr>
+        <w:rFonts w:ascii="Symbol" w:hAnsi="Symbol" w:hint="default"/>
+      </w:rPr>
+    </w:lvl>
+    <w:lvl w:ilvl="4" w:tplc="04070003" w:tentative="1">
+      <w:start w:val="1"/>
+      <w:numFmt w:val="bullet"/>
+      <w:lvlText w:val="o"/>
+      <w:lvlJc w:val="left"/>
+      <w:pPr>
+        <w:ind w:left="3600" w:hanging="360"/>
+      </w:pPr>
+      <w:rPr>
+        <w:rFonts w:ascii="Courier New" w:hAnsi="Courier New" w:cs="Courier New" w:hint="default"/>
+      </w:rPr>
+    </w:lvl>
+    <w:lvl w:ilvl="5" w:tplc="04070005" w:tentative="1">
+      <w:start w:val="1"/>
+      <w:numFmt w:val="bullet"/>
+      <w:lvlText w:val=""/>
+      <w:lvlJc w:val="left"/>
+      <w:pPr>
+        <w:ind w:left="4320" w:hanging="360"/>
+      </w:pPr>
+      <w:rPr>
+        <w:rFonts w:ascii="Wingdings" w:hAnsi="Wingdings" w:hint="default"/>
+      </w:rPr>
+    </w:lvl>
+    <w:lvl w:ilvl="6" w:tplc="04070001" w:tentative="1">
+      <w:start w:val="1"/>
+      <w:numFmt w:val="bullet"/>
+      <w:lvlText w:val=""/>
+      <w:lvlJc w:val="left"/>
+      <w:pPr>
+        <w:ind w:left="5040" w:hanging="360"/>
+      </w:pPr>
+      <w:rPr>
+        <w:rFonts w:ascii="Symbol" w:hAnsi="Symbol" w:hint="default"/>
+      </w:rPr>
+    </w:lvl>
+    <w:lvl w:ilvl="7" w:tplc="04070003" w:tentative="1">
+      <w:start w:val="1"/>
+      <w:numFmt w:val="bullet"/>
+      <w:lvlText w:val="o"/>
+      <w:lvlJc w:val="left"/>
+      <w:pPr>
+        <w:ind w:left="5760" w:hanging="360"/>
+      </w:pPr>
+      <w:rPr>
+        <w:rFonts w:ascii="Courier New" w:hAnsi="Courier New" w:cs="Courier New" w:hint="default"/>
+      </w:rPr>
+    </w:lvl>
+    <w:lvl w:ilvl="8" w:tplc="04070005" w:tentative="1">
+      <w:start w:val="1"/>
+      <w:numFmt w:val="bullet"/>
+      <w:lvlText w:val=""/>
+      <w:lvlJc w:val="left"/>
+      <w:pPr>
+        <w:ind w:left="6480" w:hanging="360"/>
+      </w:pPr>
+      <w:rPr>
+        <w:rFonts w:ascii="Wingdings" w:hAnsi="Wingdings" w:hint="default"/>
+      </w:rPr>
+    </w:lvl>
+  </w:abstractNum>
+  <w:abstractNum w:abstractNumId="10" w15:restartNumberingAfterBreak="0">
     <w:nsid w:val="49FA4F20"/>
     <w:multiLevelType w:val="hybridMultilevel"/>
     <w:tmpl w:val="65920C1A"/>
@@ -8418,7 +8863,7 @@
       </w:rPr>
     </w:lvl>
   </w:abstractNum>
-  <w:abstractNum w:abstractNumId="9" w15:restartNumberingAfterBreak="0">
+  <w:abstractNum w:abstractNumId="11" w15:restartNumberingAfterBreak="0">
     <w:nsid w:val="4BF82EDE"/>
     <w:multiLevelType w:val="hybridMultilevel"/>
     <w:tmpl w:val="FA788840"/>
@@ -8531,7 +8976,120 @@
       </w:rPr>
     </w:lvl>
   </w:abstractNum>
-  <w:abstractNum w:abstractNumId="10" w15:restartNumberingAfterBreak="0">
+  <w:abstractNum w:abstractNumId="12" w15:restartNumberingAfterBreak="0">
+    <w:nsid w:val="583E7EB3"/>
+    <w:multiLevelType w:val="hybridMultilevel"/>
+    <w:tmpl w:val="76AAF896"/>
+    <w:lvl w:ilvl="0" w:tplc="04070001">
+      <w:start w:val="1"/>
+      <w:numFmt w:val="bullet"/>
+      <w:lvlText w:val=""/>
+      <w:lvlJc w:val="left"/>
+      <w:pPr>
+        <w:ind w:left="720" w:hanging="360"/>
+      </w:pPr>
+      <w:rPr>
+        <w:rFonts w:ascii="Symbol" w:hAnsi="Symbol" w:hint="default"/>
+      </w:rPr>
+    </w:lvl>
+    <w:lvl w:ilvl="1" w:tplc="FFFFFFFF" w:tentative="1">
+      <w:start w:val="1"/>
+      <w:numFmt w:val="bullet"/>
+      <w:lvlText w:val="o"/>
+      <w:lvlJc w:val="left"/>
+      <w:pPr>
+        <w:ind w:left="1440" w:hanging="360"/>
+      </w:pPr>
+      <w:rPr>
+        <w:rFonts w:ascii="Courier New" w:hAnsi="Courier New" w:cs="Courier New" w:hint="default"/>
+      </w:rPr>
+    </w:lvl>
+    <w:lvl w:ilvl="2" w:tplc="FFFFFFFF" w:tentative="1">
+      <w:start w:val="1"/>
+      <w:numFmt w:val="bullet"/>
+      <w:lvlText w:val=""/>
+      <w:lvlJc w:val="left"/>
+      <w:pPr>
+        <w:ind w:left="2160" w:hanging="360"/>
+      </w:pPr>
+      <w:rPr>
+        <w:rFonts w:ascii="Wingdings" w:hAnsi="Wingdings" w:hint="default"/>
+      </w:rPr>
+    </w:lvl>
+    <w:lvl w:ilvl="3" w:tplc="FFFFFFFF" w:tentative="1">
+      <w:start w:val="1"/>
+      <w:numFmt w:val="bullet"/>
+      <w:lvlText w:val=""/>
+      <w:lvlJc w:val="left"/>
+      <w:pPr>
+        <w:ind w:left="2880" w:hanging="360"/>
+      </w:pPr>
+      <w:rPr>
+        <w:rFonts w:ascii="Symbol" w:hAnsi="Symbol" w:hint="default"/>
+      </w:rPr>
+    </w:lvl>
+    <w:lvl w:ilvl="4" w:tplc="FFFFFFFF" w:tentative="1">
+      <w:start w:val="1"/>
+      <w:numFmt w:val="bullet"/>
+      <w:lvlText w:val="o"/>
+      <w:lvlJc w:val="left"/>
+      <w:pPr>
+        <w:ind w:left="3600" w:hanging="360"/>
+      </w:pPr>
+      <w:rPr>
+        <w:rFonts w:ascii="Courier New" w:hAnsi="Courier New" w:cs="Courier New" w:hint="default"/>
+      </w:rPr>
+    </w:lvl>
+    <w:lvl w:ilvl="5" w:tplc="FFFFFFFF" w:tentative="1">
+      <w:start w:val="1"/>
+      <w:numFmt w:val="bullet"/>
+      <w:lvlText w:val=""/>
+      <w:lvlJc w:val="left"/>
+      <w:pPr>
+        <w:ind w:left="4320" w:hanging="360"/>
+      </w:pPr>
+      <w:rPr>
+        <w:rFonts w:ascii="Wingdings" w:hAnsi="Wingdings" w:hint="default"/>
+      </w:rPr>
+    </w:lvl>
+    <w:lvl w:ilvl="6" w:tplc="FFFFFFFF" w:tentative="1">
+      <w:start w:val="1"/>
+      <w:numFmt w:val="bullet"/>
+      <w:lvlText w:val=""/>
+      <w:lvlJc w:val="left"/>
+      <w:pPr>
+        <w:ind w:left="5040" w:hanging="360"/>
+      </w:pPr>
+      <w:rPr>
+        <w:rFonts w:ascii="Symbol" w:hAnsi="Symbol" w:hint="default"/>
+      </w:rPr>
+    </w:lvl>
+    <w:lvl w:ilvl="7" w:tplc="FFFFFFFF" w:tentative="1">
+      <w:start w:val="1"/>
+      <w:numFmt w:val="bullet"/>
+      <w:lvlText w:val="o"/>
+      <w:lvlJc w:val="left"/>
+      <w:pPr>
+        <w:ind w:left="5760" w:hanging="360"/>
+      </w:pPr>
+      <w:rPr>
+        <w:rFonts w:ascii="Courier New" w:hAnsi="Courier New" w:cs="Courier New" w:hint="default"/>
+      </w:rPr>
+    </w:lvl>
+    <w:lvl w:ilvl="8" w:tplc="FFFFFFFF" w:tentative="1">
+      <w:start w:val="1"/>
+      <w:numFmt w:val="bullet"/>
+      <w:lvlText w:val=""/>
+      <w:lvlJc w:val="left"/>
+      <w:pPr>
+        <w:ind w:left="6480" w:hanging="360"/>
+      </w:pPr>
+      <w:rPr>
+        <w:rFonts w:ascii="Wingdings" w:hAnsi="Wingdings" w:hint="default"/>
+      </w:rPr>
+    </w:lvl>
+  </w:abstractNum>
+  <w:abstractNum w:abstractNumId="13" w15:restartNumberingAfterBreak="0">
     <w:nsid w:val="5B5A570E"/>
     <w:multiLevelType w:val="hybridMultilevel"/>
     <w:tmpl w:val="1A860E00"/>
@@ -8617,7 +9175,7 @@
       </w:pPr>
     </w:lvl>
   </w:abstractNum>
-  <w:abstractNum w:abstractNumId="11" w15:restartNumberingAfterBreak="0">
+  <w:abstractNum w:abstractNumId="14" w15:restartNumberingAfterBreak="0">
     <w:nsid w:val="5C253E32"/>
     <w:multiLevelType w:val="hybridMultilevel"/>
     <w:tmpl w:val="6DBE6D8E"/>
@@ -8703,7 +9261,7 @@
       </w:pPr>
     </w:lvl>
   </w:abstractNum>
-  <w:abstractNum w:abstractNumId="12" w15:restartNumberingAfterBreak="0">
+  <w:abstractNum w:abstractNumId="15" w15:restartNumberingAfterBreak="0">
     <w:nsid w:val="5D891CD0"/>
     <w:multiLevelType w:val="hybridMultilevel"/>
     <w:tmpl w:val="33A46B18"/>
@@ -8816,7 +9374,346 @@
       </w:rPr>
     </w:lvl>
   </w:abstractNum>
-  <w:abstractNum w:abstractNumId="13" w15:restartNumberingAfterBreak="0">
+  <w:abstractNum w:abstractNumId="16" w15:restartNumberingAfterBreak="0">
+    <w:nsid w:val="612B7845"/>
+    <w:multiLevelType w:val="hybridMultilevel"/>
+    <w:tmpl w:val="9134F34C"/>
+    <w:lvl w:ilvl="0" w:tplc="04070003">
+      <w:start w:val="1"/>
+      <w:numFmt w:val="bullet"/>
+      <w:lvlText w:val="o"/>
+      <w:lvlJc w:val="left"/>
+      <w:pPr>
+        <w:ind w:left="720" w:hanging="360"/>
+      </w:pPr>
+      <w:rPr>
+        <w:rFonts w:ascii="Courier New" w:hAnsi="Courier New" w:cs="Courier New" w:hint="default"/>
+      </w:rPr>
+    </w:lvl>
+    <w:lvl w:ilvl="1" w:tplc="04070003" w:tentative="1">
+      <w:start w:val="1"/>
+      <w:numFmt w:val="bullet"/>
+      <w:lvlText w:val="o"/>
+      <w:lvlJc w:val="left"/>
+      <w:pPr>
+        <w:ind w:left="1440" w:hanging="360"/>
+      </w:pPr>
+      <w:rPr>
+        <w:rFonts w:ascii="Courier New" w:hAnsi="Courier New" w:cs="Courier New" w:hint="default"/>
+      </w:rPr>
+    </w:lvl>
+    <w:lvl w:ilvl="2" w:tplc="04070005" w:tentative="1">
+      <w:start w:val="1"/>
+      <w:numFmt w:val="bullet"/>
+      <w:lvlText w:val=""/>
+      <w:lvlJc w:val="left"/>
+      <w:pPr>
+        <w:ind w:left="2160" w:hanging="360"/>
+      </w:pPr>
+      <w:rPr>
+        <w:rFonts w:ascii="Wingdings" w:hAnsi="Wingdings" w:hint="default"/>
+      </w:rPr>
+    </w:lvl>
+    <w:lvl w:ilvl="3" w:tplc="04070001" w:tentative="1">
+      <w:start w:val="1"/>
+      <w:numFmt w:val="bullet"/>
+      <w:lvlText w:val=""/>
+      <w:lvlJc w:val="left"/>
+      <w:pPr>
+        <w:ind w:left="2880" w:hanging="360"/>
+      </w:pPr>
+      <w:rPr>
+        <w:rFonts w:ascii="Symbol" w:hAnsi="Symbol" w:hint="default"/>
+      </w:rPr>
+    </w:lvl>
+    <w:lvl w:ilvl="4" w:tplc="04070003" w:tentative="1">
+      <w:start w:val="1"/>
+      <w:numFmt w:val="bullet"/>
+      <w:lvlText w:val="o"/>
+      <w:lvlJc w:val="left"/>
+      <w:pPr>
+        <w:ind w:left="3600" w:hanging="360"/>
+      </w:pPr>
+      <w:rPr>
+        <w:rFonts w:ascii="Courier New" w:hAnsi="Courier New" w:cs="Courier New" w:hint="default"/>
+      </w:rPr>
+    </w:lvl>
+    <w:lvl w:ilvl="5" w:tplc="04070005" w:tentative="1">
+      <w:start w:val="1"/>
+      <w:numFmt w:val="bullet"/>
+      <w:lvlText w:val=""/>
+      <w:lvlJc w:val="left"/>
+      <w:pPr>
+        <w:ind w:left="4320" w:hanging="360"/>
+      </w:pPr>
+      <w:rPr>
+        <w:rFonts w:ascii="Wingdings" w:hAnsi="Wingdings" w:hint="default"/>
+      </w:rPr>
+    </w:lvl>
+    <w:lvl w:ilvl="6" w:tplc="04070001" w:tentative="1">
+      <w:start w:val="1"/>
+      <w:numFmt w:val="bullet"/>
+      <w:lvlText w:val=""/>
+      <w:lvlJc w:val="left"/>
+      <w:pPr>
+        <w:ind w:left="5040" w:hanging="360"/>
+      </w:pPr>
+      <w:rPr>
+        <w:rFonts w:ascii="Symbol" w:hAnsi="Symbol" w:hint="default"/>
+      </w:rPr>
+    </w:lvl>
+    <w:lvl w:ilvl="7" w:tplc="04070003" w:tentative="1">
+      <w:start w:val="1"/>
+      <w:numFmt w:val="bullet"/>
+      <w:lvlText w:val="o"/>
+      <w:lvlJc w:val="left"/>
+      <w:pPr>
+        <w:ind w:left="5760" w:hanging="360"/>
+      </w:pPr>
+      <w:rPr>
+        <w:rFonts w:ascii="Courier New" w:hAnsi="Courier New" w:cs="Courier New" w:hint="default"/>
+      </w:rPr>
+    </w:lvl>
+    <w:lvl w:ilvl="8" w:tplc="04070005" w:tentative="1">
+      <w:start w:val="1"/>
+      <w:numFmt w:val="bullet"/>
+      <w:lvlText w:val=""/>
+      <w:lvlJc w:val="left"/>
+      <w:pPr>
+        <w:ind w:left="6480" w:hanging="360"/>
+      </w:pPr>
+      <w:rPr>
+        <w:rFonts w:ascii="Wingdings" w:hAnsi="Wingdings" w:hint="default"/>
+      </w:rPr>
+    </w:lvl>
+  </w:abstractNum>
+  <w:abstractNum w:abstractNumId="17" w15:restartNumberingAfterBreak="0">
+    <w:nsid w:val="639B09F1"/>
+    <w:multiLevelType w:val="hybridMultilevel"/>
+    <w:tmpl w:val="235276AE"/>
+    <w:lvl w:ilvl="0" w:tplc="04070003">
+      <w:start w:val="1"/>
+      <w:numFmt w:val="bullet"/>
+      <w:lvlText w:val="o"/>
+      <w:lvlJc w:val="left"/>
+      <w:pPr>
+        <w:ind w:left="1080" w:hanging="360"/>
+      </w:pPr>
+      <w:rPr>
+        <w:rFonts w:ascii="Courier New" w:hAnsi="Courier New" w:cs="Courier New" w:hint="default"/>
+      </w:rPr>
+    </w:lvl>
+    <w:lvl w:ilvl="1" w:tplc="04070003" w:tentative="1">
+      <w:start w:val="1"/>
+      <w:numFmt w:val="bullet"/>
+      <w:lvlText w:val="o"/>
+      <w:lvlJc w:val="left"/>
+      <w:pPr>
+        <w:ind w:left="1800" w:hanging="360"/>
+      </w:pPr>
+      <w:rPr>
+        <w:rFonts w:ascii="Courier New" w:hAnsi="Courier New" w:cs="Courier New" w:hint="default"/>
+      </w:rPr>
+    </w:lvl>
+    <w:lvl w:ilvl="2" w:tplc="04070005" w:tentative="1">
+      <w:start w:val="1"/>
+      <w:numFmt w:val="bullet"/>
+      <w:lvlText w:val=""/>
+      <w:lvlJc w:val="left"/>
+      <w:pPr>
+        <w:ind w:left="2520" w:hanging="360"/>
+      </w:pPr>
+      <w:rPr>
+        <w:rFonts w:ascii="Wingdings" w:hAnsi="Wingdings" w:hint="default"/>
+      </w:rPr>
+    </w:lvl>
+    <w:lvl w:ilvl="3" w:tplc="04070001" w:tentative="1">
+      <w:start w:val="1"/>
+      <w:numFmt w:val="bullet"/>
+      <w:lvlText w:val=""/>
+      <w:lvlJc w:val="left"/>
+      <w:pPr>
+        <w:ind w:left="3240" w:hanging="360"/>
+      </w:pPr>
+      <w:rPr>
+        <w:rFonts w:ascii="Symbol" w:hAnsi="Symbol" w:hint="default"/>
+      </w:rPr>
+    </w:lvl>
+    <w:lvl w:ilvl="4" w:tplc="04070003" w:tentative="1">
+      <w:start w:val="1"/>
+      <w:numFmt w:val="bullet"/>
+      <w:lvlText w:val="o"/>
+      <w:lvlJc w:val="left"/>
+      <w:pPr>
+        <w:ind w:left="3960" w:hanging="360"/>
+      </w:pPr>
+      <w:rPr>
+        <w:rFonts w:ascii="Courier New" w:hAnsi="Courier New" w:cs="Courier New" w:hint="default"/>
+      </w:rPr>
+    </w:lvl>
+    <w:lvl w:ilvl="5" w:tplc="04070005" w:tentative="1">
+      <w:start w:val="1"/>
+      <w:numFmt w:val="bullet"/>
+      <w:lvlText w:val=""/>
+      <w:lvlJc w:val="left"/>
+      <w:pPr>
+        <w:ind w:left="4680" w:hanging="360"/>
+      </w:pPr>
+      <w:rPr>
+        <w:rFonts w:ascii="Wingdings" w:hAnsi="Wingdings" w:hint="default"/>
+      </w:rPr>
+    </w:lvl>
+    <w:lvl w:ilvl="6" w:tplc="04070001" w:tentative="1">
+      <w:start w:val="1"/>
+      <w:numFmt w:val="bullet"/>
+      <w:lvlText w:val=""/>
+      <w:lvlJc w:val="left"/>
+      <w:pPr>
+        <w:ind w:left="5400" w:hanging="360"/>
+      </w:pPr>
+      <w:rPr>
+        <w:rFonts w:ascii="Symbol" w:hAnsi="Symbol" w:hint="default"/>
+      </w:rPr>
+    </w:lvl>
+    <w:lvl w:ilvl="7" w:tplc="04070003" w:tentative="1">
+      <w:start w:val="1"/>
+      <w:numFmt w:val="bullet"/>
+      <w:lvlText w:val="o"/>
+      <w:lvlJc w:val="left"/>
+      <w:pPr>
+        <w:ind w:left="6120" w:hanging="360"/>
+      </w:pPr>
+      <w:rPr>
+        <w:rFonts w:ascii="Courier New" w:hAnsi="Courier New" w:cs="Courier New" w:hint="default"/>
+      </w:rPr>
+    </w:lvl>
+    <w:lvl w:ilvl="8" w:tplc="04070005" w:tentative="1">
+      <w:start w:val="1"/>
+      <w:numFmt w:val="bullet"/>
+      <w:lvlText w:val=""/>
+      <w:lvlJc w:val="left"/>
+      <w:pPr>
+        <w:ind w:left="6840" w:hanging="360"/>
+      </w:pPr>
+      <w:rPr>
+        <w:rFonts w:ascii="Wingdings" w:hAnsi="Wingdings" w:hint="default"/>
+      </w:rPr>
+    </w:lvl>
+  </w:abstractNum>
+  <w:abstractNum w:abstractNumId="18" w15:restartNumberingAfterBreak="0">
+    <w:nsid w:val="66353ADF"/>
+    <w:multiLevelType w:val="hybridMultilevel"/>
+    <w:tmpl w:val="F1F4DC90"/>
+    <w:lvl w:ilvl="0" w:tplc="04070001">
+      <w:start w:val="1"/>
+      <w:numFmt w:val="bullet"/>
+      <w:lvlText w:val=""/>
+      <w:lvlJc w:val="left"/>
+      <w:pPr>
+        <w:ind w:left="720" w:hanging="360"/>
+      </w:pPr>
+      <w:rPr>
+        <w:rFonts w:ascii="Symbol" w:hAnsi="Symbol" w:hint="default"/>
+      </w:rPr>
+    </w:lvl>
+    <w:lvl w:ilvl="1" w:tplc="04070003">
+      <w:start w:val="1"/>
+      <w:numFmt w:val="bullet"/>
+      <w:lvlText w:val="o"/>
+      <w:lvlJc w:val="left"/>
+      <w:pPr>
+        <w:ind w:left="1440" w:hanging="360"/>
+      </w:pPr>
+      <w:rPr>
+        <w:rFonts w:ascii="Courier New" w:hAnsi="Courier New" w:cs="Courier New" w:hint="default"/>
+      </w:rPr>
+    </w:lvl>
+    <w:lvl w:ilvl="2" w:tplc="04070009">
+      <w:start w:val="1"/>
+      <w:numFmt w:val="bullet"/>
+      <w:lvlText w:val=""/>
+      <w:lvlJc w:val="left"/>
+      <w:pPr>
+        <w:ind w:left="2160" w:hanging="360"/>
+      </w:pPr>
+      <w:rPr>
+        <w:rFonts w:ascii="Wingdings" w:hAnsi="Wingdings" w:hint="default"/>
+      </w:rPr>
+    </w:lvl>
+    <w:lvl w:ilvl="3" w:tplc="04070001" w:tentative="1">
+      <w:start w:val="1"/>
+      <w:numFmt w:val="bullet"/>
+      <w:lvlText w:val=""/>
+      <w:lvlJc w:val="left"/>
+      <w:pPr>
+        <w:ind w:left="2880" w:hanging="360"/>
+      </w:pPr>
+      <w:rPr>
+        <w:rFonts w:ascii="Symbol" w:hAnsi="Symbol" w:hint="default"/>
+      </w:rPr>
+    </w:lvl>
+    <w:lvl w:ilvl="4" w:tplc="04070003" w:tentative="1">
+      <w:start w:val="1"/>
+      <w:numFmt w:val="bullet"/>
+      <w:lvlText w:val="o"/>
+      <w:lvlJc w:val="left"/>
+      <w:pPr>
+        <w:ind w:left="3600" w:hanging="360"/>
+      </w:pPr>
+      <w:rPr>
+        <w:rFonts w:ascii="Courier New" w:hAnsi="Courier New" w:cs="Courier New" w:hint="default"/>
+      </w:rPr>
+    </w:lvl>
+    <w:lvl w:ilvl="5" w:tplc="04070005" w:tentative="1">
+      <w:start w:val="1"/>
+      <w:numFmt w:val="bullet"/>
+      <w:lvlText w:val=""/>
+      <w:lvlJc w:val="left"/>
+      <w:pPr>
+        <w:ind w:left="4320" w:hanging="360"/>
+      </w:pPr>
+      <w:rPr>
+        <w:rFonts w:ascii="Wingdings" w:hAnsi="Wingdings" w:hint="default"/>
+      </w:rPr>
+    </w:lvl>
+    <w:lvl w:ilvl="6" w:tplc="04070001" w:tentative="1">
+      <w:start w:val="1"/>
+      <w:numFmt w:val="bullet"/>
+      <w:lvlText w:val=""/>
+      <w:lvlJc w:val="left"/>
+      <w:pPr>
+        <w:ind w:left="5040" w:hanging="360"/>
+      </w:pPr>
+      <w:rPr>
+        <w:rFonts w:ascii="Symbol" w:hAnsi="Symbol" w:hint="default"/>
+      </w:rPr>
+    </w:lvl>
+    <w:lvl w:ilvl="7" w:tplc="04070003" w:tentative="1">
+      <w:start w:val="1"/>
+      <w:numFmt w:val="bullet"/>
+      <w:lvlText w:val="o"/>
+      <w:lvlJc w:val="left"/>
+      <w:pPr>
+        <w:ind w:left="5760" w:hanging="360"/>
+      </w:pPr>
+      <w:rPr>
+        <w:rFonts w:ascii="Courier New" w:hAnsi="Courier New" w:cs="Courier New" w:hint="default"/>
+      </w:rPr>
+    </w:lvl>
+    <w:lvl w:ilvl="8" w:tplc="04070005" w:tentative="1">
+      <w:start w:val="1"/>
+      <w:numFmt w:val="bullet"/>
+      <w:lvlText w:val=""/>
+      <w:lvlJc w:val="left"/>
+      <w:pPr>
+        <w:ind w:left="6480" w:hanging="360"/>
+      </w:pPr>
+      <w:rPr>
+        <w:rFonts w:ascii="Wingdings" w:hAnsi="Wingdings" w:hint="default"/>
+      </w:rPr>
+    </w:lvl>
+  </w:abstractNum>
+  <w:abstractNum w:abstractNumId="19" w15:restartNumberingAfterBreak="0">
     <w:nsid w:val="67963FE9"/>
     <w:multiLevelType w:val="hybridMultilevel"/>
     <w:tmpl w:val="F208B126"/>
@@ -8929,7 +9826,7 @@
       </w:rPr>
     </w:lvl>
   </w:abstractNum>
-  <w:abstractNum w:abstractNumId="14" w15:restartNumberingAfterBreak="0">
+  <w:abstractNum w:abstractNumId="20" w15:restartNumberingAfterBreak="0">
     <w:nsid w:val="6A9B1515"/>
     <w:multiLevelType w:val="hybridMultilevel"/>
     <w:tmpl w:val="D2688E80"/>
@@ -9042,7 +9939,7 @@
       </w:rPr>
     </w:lvl>
   </w:abstractNum>
-  <w:abstractNum w:abstractNumId="15" w15:restartNumberingAfterBreak="0">
+  <w:abstractNum w:abstractNumId="21" w15:restartNumberingAfterBreak="0">
     <w:nsid w:val="6E7B357E"/>
     <w:multiLevelType w:val="hybridMultilevel"/>
     <w:tmpl w:val="36C21BAE"/>
@@ -9155,7 +10052,7 @@
       </w:rPr>
     </w:lvl>
   </w:abstractNum>
-  <w:abstractNum w:abstractNumId="16" w15:restartNumberingAfterBreak="0">
+  <w:abstractNum w:abstractNumId="22" w15:restartNumberingAfterBreak="0">
     <w:nsid w:val="79CA002C"/>
     <w:multiLevelType w:val="hybridMultilevel"/>
     <w:tmpl w:val="AEA80D42"/>
@@ -9268,7 +10165,7 @@
       </w:rPr>
     </w:lvl>
   </w:abstractNum>
-  <w:abstractNum w:abstractNumId="17" w15:restartNumberingAfterBreak="0">
+  <w:abstractNum w:abstractNumId="23" w15:restartNumberingAfterBreak="0">
     <w:nsid w:val="7BF40F0C"/>
     <w:multiLevelType w:val="hybridMultilevel"/>
     <w:tmpl w:val="D3F62F46"/>
@@ -9381,7 +10278,7 @@
       </w:rPr>
     </w:lvl>
   </w:abstractNum>
-  <w:abstractNum w:abstractNumId="18" w15:restartNumberingAfterBreak="0">
+  <w:abstractNum w:abstractNumId="24" w15:restartNumberingAfterBreak="0">
     <w:nsid w:val="7D5E54D4"/>
     <w:multiLevelType w:val="hybridMultilevel"/>
     <w:tmpl w:val="B1F0C886"/>
@@ -9494,7 +10391,7 @@
       </w:rPr>
     </w:lvl>
   </w:abstractNum>
-  <w:abstractNum w:abstractNumId="19" w15:restartNumberingAfterBreak="0">
+  <w:abstractNum w:abstractNumId="25" w15:restartNumberingAfterBreak="0">
     <w:nsid w:val="7FBFA444"/>
     <w:multiLevelType w:val="singleLevel"/>
     <w:tmpl w:val="7FBFA444"/>
@@ -9516,64 +10413,82 @@
     </w:lvl>
   </w:abstractNum>
   <w:num w:numId="1" w16cid:durableId="1042827247">
-    <w:abstractNumId w:val="19"/>
+    <w:abstractNumId w:val="25"/>
   </w:num>
   <w:num w:numId="2" w16cid:durableId="144787698">
     <w:abstractNumId w:val="0"/>
   </w:num>
   <w:num w:numId="3" w16cid:durableId="697701062">
+    <w:abstractNumId w:val="21"/>
+  </w:num>
+  <w:num w:numId="4" w16cid:durableId="698628432">
+    <w:abstractNumId w:val="20"/>
+  </w:num>
+  <w:num w:numId="5" w16cid:durableId="128600119">
+    <w:abstractNumId w:val="5"/>
+  </w:num>
+  <w:num w:numId="6" w16cid:durableId="325716937">
     <w:abstractNumId w:val="15"/>
   </w:num>
-  <w:num w:numId="4" w16cid:durableId="698628432">
-    <w:abstractNumId w:val="14"/>
-  </w:num>
-  <w:num w:numId="5" w16cid:durableId="128600119">
-    <w:abstractNumId w:val="4"/>
-  </w:num>
-  <w:num w:numId="6" w16cid:durableId="325716937">
-    <w:abstractNumId w:val="12"/>
-  </w:num>
   <w:num w:numId="7" w16cid:durableId="249193122">
-    <w:abstractNumId w:val="6"/>
+    <w:abstractNumId w:val="7"/>
   </w:num>
   <w:num w:numId="8" w16cid:durableId="918751755">
     <w:abstractNumId w:val="2"/>
   </w:num>
   <w:num w:numId="9" w16cid:durableId="1941184790">
-    <w:abstractNumId w:val="16"/>
+    <w:abstractNumId w:val="22"/>
   </w:num>
   <w:num w:numId="10" w16cid:durableId="236483508">
     <w:abstractNumId w:val="3"/>
   </w:num>
   <w:num w:numId="11" w16cid:durableId="662700317">
-    <w:abstractNumId w:val="13"/>
+    <w:abstractNumId w:val="19"/>
   </w:num>
   <w:num w:numId="12" w16cid:durableId="60754877">
-    <w:abstractNumId w:val="18"/>
+    <w:abstractNumId w:val="24"/>
   </w:num>
   <w:num w:numId="13" w16cid:durableId="1183471933">
-    <w:abstractNumId w:val="8"/>
+    <w:abstractNumId w:val="10"/>
   </w:num>
   <w:num w:numId="14" w16cid:durableId="1495144454">
     <w:abstractNumId w:val="1"/>
   </w:num>
   <w:num w:numId="15" w16cid:durableId="939869766">
-    <w:abstractNumId w:val="5"/>
+    <w:abstractNumId w:val="6"/>
   </w:num>
   <w:num w:numId="16" w16cid:durableId="319503215">
-    <w:abstractNumId w:val="10"/>
+    <w:abstractNumId w:val="13"/>
   </w:num>
   <w:num w:numId="17" w16cid:durableId="1861162884">
+    <w:abstractNumId w:val="14"/>
+  </w:num>
+  <w:num w:numId="18" w16cid:durableId="308822201">
+    <w:abstractNumId w:val="8"/>
+  </w:num>
+  <w:num w:numId="19" w16cid:durableId="1083601572">
     <w:abstractNumId w:val="11"/>
   </w:num>
-  <w:num w:numId="18" w16cid:durableId="308822201">
-    <w:abstractNumId w:val="7"/>
+  <w:num w:numId="20" w16cid:durableId="2040859424">
+    <w:abstractNumId w:val="23"/>
   </w:num>
-  <w:num w:numId="19" w16cid:durableId="1083601572">
+  <w:num w:numId="21" w16cid:durableId="1144350599">
+    <w:abstractNumId w:val="18"/>
+  </w:num>
+  <w:num w:numId="22" w16cid:durableId="1232814998">
+    <w:abstractNumId w:val="4"/>
+  </w:num>
+  <w:num w:numId="23" w16cid:durableId="732972789">
+    <w:abstractNumId w:val="16"/>
+  </w:num>
+  <w:num w:numId="24" w16cid:durableId="296880550">
+    <w:abstractNumId w:val="17"/>
+  </w:num>
+  <w:num w:numId="25" w16cid:durableId="1445346282">
     <w:abstractNumId w:val="9"/>
   </w:num>
-  <w:num w:numId="20" w16cid:durableId="2040859424">
-    <w:abstractNumId w:val="17"/>
+  <w:num w:numId="26" w16cid:durableId="1549145323">
+    <w:abstractNumId w:val="12"/>
   </w:num>
 </w:numbering>
 </file>
@@ -9978,7 +10893,7 @@
   <w:style w:type="paragraph" w:default="1" w:styleId="Standard">
     <w:name w:val="Normal"/>
     <w:qFormat/>
-    <w:rsid w:val="00D6458F"/>
+    <w:rsid w:val="006C6B54"/>
     <w:rPr>
       <w:rFonts w:asciiTheme="minorHAnsi" w:eastAsiaTheme="minorHAnsi" w:hAnsiTheme="minorHAnsi" w:cstheme="minorBidi"/>
       <w:sz w:val="24"/>
@@ -10049,7 +10964,6 @@
   <w:style w:type="character" w:default="1" w:styleId="Absatz-Standardschriftart">
     <w:name w:val="Default Paragraph Font"/>
     <w:uiPriority w:val="1"/>
-    <w:semiHidden/>
     <w:unhideWhenUsed/>
   </w:style>
   <w:style w:type="table" w:default="1" w:styleId="NormaleTabelle">
@@ -10549,19 +11463,12 @@
 </file>
 
 <file path=customXml/item1.xml><?xml version="1.0" encoding="utf-8"?>
-<b:Sources xmlns:b="http://schemas.openxmlformats.org/officeDocument/2006/bibliography" xmlns="http://schemas.openxmlformats.org/officeDocument/2006/bibliography" SelectedStyle="\APASixthEditionOfficeOnline.xsl" StyleName="APA" Version="6"/>
+<p:properties xmlns:p="http://schemas.microsoft.com/office/2006/metadata/properties" xmlns:xsi="http://www.w3.org/2001/XMLSchema-instance" xmlns:pc="http://schemas.microsoft.com/office/infopath/2007/PartnerControls">
+  <documentManagement/>
+</p:properties>
 </file>
 
 <file path=customXml/item2.xml><?xml version="1.0" encoding="utf-8"?>
-<?mso-contentType ?>
-<FormTemplates xmlns="http://schemas.microsoft.com/sharepoint/v3/contenttype/forms">
-  <Display>DocumentLibraryForm</Display>
-  <Edit>DocumentLibraryForm</Edit>
-  <New>DocumentLibraryForm</New>
-</FormTemplates>
-</file>
-
-<file path=customXml/item3.xml><?xml version="1.0" encoding="utf-8"?>
 <ct:contentTypeSchema xmlns:ct="http://schemas.microsoft.com/office/2006/metadata/contentType" xmlns:ma="http://schemas.microsoft.com/office/2006/metadata/properties/metaAttributes" ct:_="" ma:_="" ma:contentTypeName="Dokument" ma:contentTypeID="0x01010091FD76AC810CD946AFF2048135E5AED8" ma:contentTypeVersion="4" ma:contentTypeDescription="Ein neues Dokument erstellen." ma:contentTypeScope="" ma:versionID="f1a1cd72032fc8609ea7c3f0b5cd8b51">
   <xsd:schema xmlns:xsd="http://www.w3.org/2001/XMLSchema" xmlns:xs="http://www.w3.org/2001/XMLSchema" xmlns:p="http://schemas.microsoft.com/office/2006/metadata/properties" xmlns:ns2="e330c3bd-b73b-44bd-ae32-0c4bdfdcab8e" targetNamespace="http://schemas.microsoft.com/office/2006/metadata/properties" ma:root="true" ma:fieldsID="a8427e112a34e63d5c426854409c5fee" ns2:_="">
     <xsd:import namespace="e330c3bd-b73b-44bd-ae32-0c4bdfdcab8e"/>
@@ -10705,29 +11612,29 @@
 </ct:contentTypeSchema>
 </file>
 
+<file path=customXml/item3.xml><?xml version="1.0" encoding="utf-8"?>
+<?mso-contentType ?>
+<FormTemplates xmlns="http://schemas.microsoft.com/sharepoint/v3/contenttype/forms">
+  <Display>DocumentLibraryForm</Display>
+  <Edit>DocumentLibraryForm</Edit>
+  <New>DocumentLibraryForm</New>
+</FormTemplates>
+</file>
+
 <file path=customXml/item4.xml><?xml version="1.0" encoding="utf-8"?>
-<p:properties xmlns:p="http://schemas.microsoft.com/office/2006/metadata/properties" xmlns:xsi="http://www.w3.org/2001/XMLSchema-instance" xmlns:pc="http://schemas.microsoft.com/office/infopath/2007/PartnerControls">
-  <documentManagement/>
-</p:properties>
+<b:Sources xmlns:b="http://schemas.openxmlformats.org/officeDocument/2006/bibliography" xmlns="http://schemas.openxmlformats.org/officeDocument/2006/bibliography" SelectedStyle="\APASixthEditionOfficeOnline.xsl" StyleName="APA" Version="6"/>
 </file>
 
 <file path=customXml/itemProps1.xml><?xml version="1.0" encoding="utf-8"?>
-<ds:datastoreItem xmlns:ds="http://schemas.openxmlformats.org/officeDocument/2006/customXml" ds:itemID="{4D661877-586C-40E1-8EDF-D17984FD5B5C}">
+<ds:datastoreItem xmlns:ds="http://schemas.openxmlformats.org/officeDocument/2006/customXml" ds:itemID="{2B630C52-6406-4F1B-9536-6C738A437787}">
   <ds:schemaRefs>
-    <ds:schemaRef ds:uri="http://schemas.openxmlformats.org/officeDocument/2006/bibliography"/>
+    <ds:schemaRef ds:uri="http://schemas.microsoft.com/office/2006/metadata/properties"/>
+    <ds:schemaRef ds:uri="http://schemas.microsoft.com/office/infopath/2007/PartnerControls"/>
   </ds:schemaRefs>
 </ds:datastoreItem>
 </file>
 
 <file path=customXml/itemProps2.xml><?xml version="1.0" encoding="utf-8"?>
-<ds:datastoreItem xmlns:ds="http://schemas.openxmlformats.org/officeDocument/2006/customXml" ds:itemID="{5683F5BF-7529-4961-AAB2-F4BF9F0EE618}">
-  <ds:schemaRefs>
-    <ds:schemaRef ds:uri="http://schemas.microsoft.com/sharepoint/v3/contenttype/forms"/>
-  </ds:schemaRefs>
-</ds:datastoreItem>
-</file>
-
-<file path=customXml/itemProps3.xml><?xml version="1.0" encoding="utf-8"?>
 <ds:datastoreItem xmlns:ds="http://schemas.openxmlformats.org/officeDocument/2006/customXml" ds:itemID="{01E8BE62-401B-4E77-A753-E1D87497926E}">
   <ds:schemaRefs>
     <ds:schemaRef ds:uri="http://schemas.microsoft.com/office/2006/metadata/contentType"/>
@@ -10745,11 +11652,18 @@
 </ds:datastoreItem>
 </file>
 
+<file path=customXml/itemProps3.xml><?xml version="1.0" encoding="utf-8"?>
+<ds:datastoreItem xmlns:ds="http://schemas.openxmlformats.org/officeDocument/2006/customXml" ds:itemID="{5683F5BF-7529-4961-AAB2-F4BF9F0EE618}">
+  <ds:schemaRefs>
+    <ds:schemaRef ds:uri="http://schemas.microsoft.com/sharepoint/v3/contenttype/forms"/>
+  </ds:schemaRefs>
+</ds:datastoreItem>
+</file>
+
 <file path=customXml/itemProps4.xml><?xml version="1.0" encoding="utf-8"?>
-<ds:datastoreItem xmlns:ds="http://schemas.openxmlformats.org/officeDocument/2006/customXml" ds:itemID="{2B630C52-6406-4F1B-9536-6C738A437787}">
+<ds:datastoreItem xmlns:ds="http://schemas.openxmlformats.org/officeDocument/2006/customXml" ds:itemID="{4D661877-586C-40E1-8EDF-D17984FD5B5C}">
   <ds:schemaRefs>
-    <ds:schemaRef ds:uri="http://schemas.microsoft.com/office/2006/metadata/properties"/>
-    <ds:schemaRef ds:uri="http://schemas.microsoft.com/office/infopath/2007/PartnerControls"/>
+    <ds:schemaRef ds:uri="http://schemas.openxmlformats.org/officeDocument/2006/bibliography"/>
   </ds:schemaRefs>
 </ds:datastoreItem>
 </file>
</xml_diff>

<commit_message>
Update project documentation to reflect new approach and improve communication strategies
</commit_message>
<xml_diff>
--- a/02_Backend/!_Docs/SYP_4_Template-Projektdokumentation (1) (1).docx
+++ b/02_Backend/!_Docs/SYP_4_Template-Projektdokumentation (1) (1).docx
@@ -6854,6 +6854,9 @@
     </w:p>
     <w:p>
       <w:r>
+        <w:rPr>
+          <w:noProof/>
+        </w:rPr>
         <w:drawing>
           <wp:inline distT="0" distB="0" distL="0" distR="0" wp14:anchorId="74649E1E" wp14:editId="15933372">
             <wp:extent cx="5727700" cy="882015"/>
@@ -6918,6 +6921,9 @@
     </w:p>
     <w:p>
       <w:r>
+        <w:rPr>
+          <w:noProof/>
+        </w:rPr>
         <w:drawing>
           <wp:inline distT="0" distB="0" distL="0" distR="0" wp14:anchorId="5280BD93" wp14:editId="58011B87">
             <wp:extent cx="5727700" cy="906780"/>
@@ -7113,7 +7119,13 @@
         <w:t xml:space="preserve"> </w:t>
       </w:r>
       <w:r>
-        <w:t>Alte Ansätze wurden verworfen, um auf einen neuen, von Herrn Aigner vorgeschlagenen Ansatz zurückzugreifen.</w:t>
+        <w:t xml:space="preserve">Alte Ansätze wurden verworfen, um auf einen neuen, von Herrn </w:t>
+      </w:r>
+      <w:r>
+        <w:t>E</w:t>
+      </w:r>
+      <w:r>
+        <w:t>igner vorgeschlagenen Ansatz zurückzugreifen.</w:t>
       </w:r>
     </w:p>
     <w:p/>
@@ -7154,11 +7166,31 @@
       </w:r>
     </w:p>
     <w:p>
-      <w:r>
-        <w:t xml:space="preserve">Die generelle Arbeitsatmosphäre während dieses Sprints war entspannt, nur vereinzelte Komplikationen in der Kommunikation mit dem Frontend-Team waren präsent. Diese sollten durch einen verbesserten sprachlichen Austausch im nächsten Sprint behoben werden und </w:t>
-      </w:r>
-      <w:r>
-        <w:t>durch eine gezielte Isolation vereinzelter Arbeitsprozesse gewährt werden.</w:t>
+      <w:pPr>
+        <w:pStyle w:val="Listenabsatz"/>
+        <w:spacing w:before="100" w:beforeAutospacing="1" w:after="100" w:afterAutospacing="1"/>
+        <w:ind w:left="425"/>
+      </w:pPr>
+      <w:r>
+        <w:t>Die Arbeitsatmosphäre während dieses Sprints war insgesamt positiv und von einem ruhigen, konzentrierten Miteinander geprägt. Herausforderungen traten insbesondere in der Abstimmung mit dem Frontend-Team sowie im Bereich des Discovery-Mode-Moduls auf (vgl. Spike-Story). Die Kommunikation zwischen den beteiligten Teams war teilweise unklar, was zu Missverständnissen und Verzögerungen führte.</w:t>
+      </w:r>
+    </w:p>
+    <w:p>
+      <w:pPr>
+        <w:pStyle w:val="Listenabsatz"/>
+        <w:spacing w:before="100" w:beforeAutospacing="1" w:after="100" w:afterAutospacing="1"/>
+        <w:ind w:left="425"/>
+      </w:pPr>
+      <w:r>
+        <w:t xml:space="preserve">Für den nächsten Sprint wurde beschlossen, den sprachlichen Austausch gezielter zu verbessern – etwa durch regelmäßige kurze </w:t>
+      </w:r>
+      <w:proofErr w:type="spellStart"/>
+      <w:r>
+        <w:t>Sync</w:t>
+      </w:r>
+      <w:proofErr w:type="spellEnd"/>
+      <w:r>
+        <w:t>-Meetings oder klar definierte Kommunikationskanäle. Zudem soll durch die stärkere Abgrenzung und Isolation einzelner Arbeitsprozesse die Eigenverantwortung innerhalb der Teams gestärkt und Schnittstellenprobleme reduziert werden.</w:t>
       </w:r>
     </w:p>
     <w:p>
@@ -7171,6 +7203,7 @@
         <w:spacing w:line="240" w:lineRule="auto"/>
       </w:pPr>
       <w:r>
+        <w:lastRenderedPageBreak/>
         <w:t>Sprint Zusammenfassung</w:t>
       </w:r>
     </w:p>
@@ -7190,7 +7223,6 @@
       </w:pPr>
       <w:bookmarkStart w:id="36" w:name="_Toc562254915"/>
       <w:r>
-        <w:lastRenderedPageBreak/>
         <w:t>Sprint n</w:t>
       </w:r>
       <w:bookmarkEnd w:id="36"/>
@@ -10964,6 +10996,7 @@
   <w:style w:type="character" w:default="1" w:styleId="Absatz-Standardschriftart">
     <w:name w:val="Default Paragraph Font"/>
     <w:uiPriority w:val="1"/>
+    <w:semiHidden/>
     <w:unhideWhenUsed/>
   </w:style>
   <w:style w:type="table" w:default="1" w:styleId="NormaleTabelle">
@@ -11469,6 +11502,19 @@
 </file>
 
 <file path=customXml/item2.xml><?xml version="1.0" encoding="utf-8"?>
+<b:Sources xmlns:b="http://schemas.openxmlformats.org/officeDocument/2006/bibliography" xmlns="http://schemas.openxmlformats.org/officeDocument/2006/bibliography" SelectedStyle="\APASixthEditionOfficeOnline.xsl" StyleName="APA" Version="6"/>
+</file>
+
+<file path=customXml/item3.xml><?xml version="1.0" encoding="utf-8"?>
+<?mso-contentType ?>
+<FormTemplates xmlns="http://schemas.microsoft.com/sharepoint/v3/contenttype/forms">
+  <Display>DocumentLibraryForm</Display>
+  <Edit>DocumentLibraryForm</Edit>
+  <New>DocumentLibraryForm</New>
+</FormTemplates>
+</file>
+
+<file path=customXml/item4.xml><?xml version="1.0" encoding="utf-8"?>
 <ct:contentTypeSchema xmlns:ct="http://schemas.microsoft.com/office/2006/metadata/contentType" xmlns:ma="http://schemas.microsoft.com/office/2006/metadata/properties/metaAttributes" ct:_="" ma:_="" ma:contentTypeName="Dokument" ma:contentTypeID="0x01010091FD76AC810CD946AFF2048135E5AED8" ma:contentTypeVersion="4" ma:contentTypeDescription="Ein neues Dokument erstellen." ma:contentTypeScope="" ma:versionID="f1a1cd72032fc8609ea7c3f0b5cd8b51">
   <xsd:schema xmlns:xsd="http://www.w3.org/2001/XMLSchema" xmlns:xs="http://www.w3.org/2001/XMLSchema" xmlns:p="http://schemas.microsoft.com/office/2006/metadata/properties" xmlns:ns2="e330c3bd-b73b-44bd-ae32-0c4bdfdcab8e" targetNamespace="http://schemas.microsoft.com/office/2006/metadata/properties" ma:root="true" ma:fieldsID="a8427e112a34e63d5c426854409c5fee" ns2:_="">
     <xsd:import namespace="e330c3bd-b73b-44bd-ae32-0c4bdfdcab8e"/>
@@ -11612,19 +11658,6 @@
 </ct:contentTypeSchema>
 </file>
 
-<file path=customXml/item3.xml><?xml version="1.0" encoding="utf-8"?>
-<?mso-contentType ?>
-<FormTemplates xmlns="http://schemas.microsoft.com/sharepoint/v3/contenttype/forms">
-  <Display>DocumentLibraryForm</Display>
-  <Edit>DocumentLibraryForm</Edit>
-  <New>DocumentLibraryForm</New>
-</FormTemplates>
-</file>
-
-<file path=customXml/item4.xml><?xml version="1.0" encoding="utf-8"?>
-<b:Sources xmlns:b="http://schemas.openxmlformats.org/officeDocument/2006/bibliography" xmlns="http://schemas.openxmlformats.org/officeDocument/2006/bibliography" SelectedStyle="\APASixthEditionOfficeOnline.xsl" StyleName="APA" Version="6"/>
-</file>
-
 <file path=customXml/itemProps1.xml><?xml version="1.0" encoding="utf-8"?>
 <ds:datastoreItem xmlns:ds="http://schemas.openxmlformats.org/officeDocument/2006/customXml" ds:itemID="{2B630C52-6406-4F1B-9536-6C738A437787}">
   <ds:schemaRefs>
@@ -11635,6 +11668,22 @@
 </file>
 
 <file path=customXml/itemProps2.xml><?xml version="1.0" encoding="utf-8"?>
+<ds:datastoreItem xmlns:ds="http://schemas.openxmlformats.org/officeDocument/2006/customXml" ds:itemID="{4D661877-586C-40E1-8EDF-D17984FD5B5C}">
+  <ds:schemaRefs>
+    <ds:schemaRef ds:uri="http://schemas.openxmlformats.org/officeDocument/2006/bibliography"/>
+  </ds:schemaRefs>
+</ds:datastoreItem>
+</file>
+
+<file path=customXml/itemProps3.xml><?xml version="1.0" encoding="utf-8"?>
+<ds:datastoreItem xmlns:ds="http://schemas.openxmlformats.org/officeDocument/2006/customXml" ds:itemID="{5683F5BF-7529-4961-AAB2-F4BF9F0EE618}">
+  <ds:schemaRefs>
+    <ds:schemaRef ds:uri="http://schemas.microsoft.com/sharepoint/v3/contenttype/forms"/>
+  </ds:schemaRefs>
+</ds:datastoreItem>
+</file>
+
+<file path=customXml/itemProps4.xml><?xml version="1.0" encoding="utf-8"?>
 <ds:datastoreItem xmlns:ds="http://schemas.openxmlformats.org/officeDocument/2006/customXml" ds:itemID="{01E8BE62-401B-4E77-A753-E1D87497926E}">
   <ds:schemaRefs>
     <ds:schemaRef ds:uri="http://schemas.microsoft.com/office/2006/metadata/contentType"/>
@@ -11650,20 +11699,4 @@
     <ds:schemaRef ds:uri="http://schemas.microsoft.com/internal/obd"/>
   </ds:schemaRefs>
 </ds:datastoreItem>
-</file>
-
-<file path=customXml/itemProps3.xml><?xml version="1.0" encoding="utf-8"?>
-<ds:datastoreItem xmlns:ds="http://schemas.openxmlformats.org/officeDocument/2006/customXml" ds:itemID="{5683F5BF-7529-4961-AAB2-F4BF9F0EE618}">
-  <ds:schemaRefs>
-    <ds:schemaRef ds:uri="http://schemas.microsoft.com/sharepoint/v3/contenttype/forms"/>
-  </ds:schemaRefs>
-</ds:datastoreItem>
-</file>
-
-<file path=customXml/itemProps4.xml><?xml version="1.0" encoding="utf-8"?>
-<ds:datastoreItem xmlns:ds="http://schemas.openxmlformats.org/officeDocument/2006/customXml" ds:itemID="{4D661877-586C-40E1-8EDF-D17984FD5B5C}">
-  <ds:schemaRefs>
-    <ds:schemaRef ds:uri="http://schemas.openxmlformats.org/officeDocument/2006/bibliography"/>
-  </ds:schemaRefs>
-</ds:datastoreItem>
 </file>
</xml_diff>

<commit_message>
- Updated Documentation for Planning of Sprint 4
</commit_message>
<xml_diff>
--- a/02_Backend/!_Docs/SYP_4_Template-Projektdokumentation (1) (1).docx
+++ b/02_Backend/!_Docs/SYP_4_Template-Projektdokumentation (1) (1).docx
@@ -9,6 +9,13 @@
           <w:bCs/>
         </w:rPr>
       </w:pPr>
+      <w:r>
+        <w:rPr>
+          <w:b/>
+          <w:bCs/>
+        </w:rPr>
+        <w:t>-</w:t>
+      </w:r>
     </w:p>
     <w:p>
       <w:pPr>
@@ -6600,7 +6607,14 @@
           <w:b/>
           <w:bCs/>
         </w:rPr>
-        <w:t>2.</w:t>
+        <w:t>9</w:t>
+      </w:r>
+      <w:r>
+        <w:rPr>
+          <w:b/>
+          <w:bCs/>
+        </w:rPr>
+        <w:t>.</w:t>
       </w:r>
       <w:r>
         <w:rPr>
@@ -6854,6 +6868,9 @@
     </w:p>
     <w:p>
       <w:r>
+        <w:rPr>
+          <w:noProof/>
+        </w:rPr>
         <w:drawing>
           <wp:inline distT="0" distB="0" distL="0" distR="0" wp14:anchorId="74649E1E" wp14:editId="15933372">
             <wp:extent cx="5727700" cy="882015"/>
@@ -6918,6 +6935,9 @@
     </w:p>
     <w:p>
       <w:r>
+        <w:rPr>
+          <w:noProof/>
+        </w:rPr>
         <w:drawing>
           <wp:inline distT="0" distB="0" distL="0" distR="0" wp14:anchorId="5280BD93" wp14:editId="58011B87">
             <wp:extent cx="5727700" cy="906780"/>
@@ -6958,187 +6978,6 @@
     <w:p/>
     <w:p>
       <w:pPr>
-        <w:rPr>
-          <w:b/>
-          <w:bCs/>
-          <w:sz w:val="32"/>
-          <w:szCs w:val="32"/>
-        </w:rPr>
-      </w:pPr>
-      <w:r>
-        <w:rPr>
-          <w:b/>
-          <w:bCs/>
-          <w:sz w:val="32"/>
-          <w:szCs w:val="32"/>
-        </w:rPr>
-        <w:t>Spike Story</w:t>
-      </w:r>
-      <w:r>
-        <w:rPr>
-          <w:b/>
-          <w:bCs/>
-          <w:sz w:val="32"/>
-          <w:szCs w:val="32"/>
-        </w:rPr>
-        <w:t>:</w:t>
-      </w:r>
-    </w:p>
-    <w:p/>
-    <w:p>
-      <w:pPr>
-        <w:pStyle w:val="Listenabsatz"/>
-        <w:numPr>
-          <w:ilvl w:val="0"/>
-          <w:numId w:val="21"/>
-        </w:numPr>
-      </w:pPr>
-      <w:r>
-        <w:rPr>
-          <w:b/>
-          <w:bCs/>
-        </w:rPr>
-        <w:t>Ziel des Spikes:</w:t>
-      </w:r>
-      <w:r>
-        <w:t xml:space="preserve"> Erforschung und Entwicklung eines Prototyps für den Discovery Mode des Mbot, um Hindernisse zu erkennen und zu umgehen.</w:t>
-      </w:r>
-    </w:p>
-    <w:p/>
-    <w:p>
-      <w:pPr>
-        <w:pStyle w:val="Listenabsatz"/>
-        <w:numPr>
-          <w:ilvl w:val="0"/>
-          <w:numId w:val="21"/>
-        </w:numPr>
-      </w:pPr>
-      <w:r>
-        <w:rPr>
-          <w:b/>
-          <w:bCs/>
-        </w:rPr>
-        <w:t>Timeboxing:</w:t>
-      </w:r>
-      <w:r>
-        <w:t xml:space="preserve"> Ein fester Zeitraum wurde gesetzt, um den Prototypen zu entwickeln und Lösungen für die Hindernisvermeidung zu testen.</w:t>
-      </w:r>
-    </w:p>
-    <w:p/>
-    <w:p>
-      <w:pPr>
-        <w:pStyle w:val="Listenabsatz"/>
-        <w:numPr>
-          <w:ilvl w:val="0"/>
-          <w:numId w:val="21"/>
-        </w:numPr>
-        <w:rPr>
-          <w:b/>
-          <w:bCs/>
-        </w:rPr>
-      </w:pPr>
-      <w:r>
-        <w:rPr>
-          <w:b/>
-          <w:bCs/>
-        </w:rPr>
-        <w:t>Prototypen / Variantenbildung:</w:t>
-      </w:r>
-    </w:p>
-    <w:p>
-      <w:pPr>
-        <w:pStyle w:val="Listenabsatz"/>
-        <w:numPr>
-          <w:ilvl w:val="1"/>
-          <w:numId w:val="21"/>
-        </w:numPr>
-      </w:pPr>
-      <w:r>
-        <w:t>Verschiedene Ansätze wurden getestet, darunter:</w:t>
-      </w:r>
-    </w:p>
-    <w:p>
-      <w:pPr>
-        <w:pStyle w:val="Listenabsatz"/>
-        <w:numPr>
-          <w:ilvl w:val="2"/>
-          <w:numId w:val="21"/>
-        </w:numPr>
-      </w:pPr>
-      <w:r>
-        <w:t>BFS (Breitensuche)</w:t>
-      </w:r>
-    </w:p>
-    <w:p>
-      <w:pPr>
-        <w:pStyle w:val="Listenabsatz"/>
-        <w:numPr>
-          <w:ilvl w:val="2"/>
-          <w:numId w:val="21"/>
-        </w:numPr>
-      </w:pPr>
-      <w:r>
-        <w:t>A* (A*-Algorithmus)</w:t>
-      </w:r>
-    </w:p>
-    <w:p>
-      <w:pPr>
-        <w:pStyle w:val="Listenabsatz"/>
-        <w:numPr>
-          <w:ilvl w:val="2"/>
-          <w:numId w:val="21"/>
-        </w:numPr>
-      </w:pPr>
-      <w:r>
-        <w:t>Neander Förmig (ein weniger strukturierter Ansatz)</w:t>
-      </w:r>
-    </w:p>
-    <w:p/>
-    <w:p>
-      <w:pPr>
-        <w:pStyle w:val="Listenabsatz"/>
-        <w:numPr>
-          <w:ilvl w:val="0"/>
-          <w:numId w:val="22"/>
-        </w:numPr>
-      </w:pPr>
-      <w:r>
-        <w:rPr>
-          <w:b/>
-          <w:bCs/>
-        </w:rPr>
-        <w:t>Lösungsansatz:</w:t>
-      </w:r>
-      <w:r>
-        <w:t xml:space="preserve"> </w:t>
-      </w:r>
-      <w:r>
-        <w:t>Alte Ansätze wurden verworfen, um auf einen neuen, von Herrn Aigner vorgeschlagenen Ansatz zurückzugreifen.</w:t>
-      </w:r>
-    </w:p>
-    <w:p/>
-    <w:p>
-      <w:pPr>
-        <w:pStyle w:val="Listenabsatz"/>
-        <w:numPr>
-          <w:ilvl w:val="0"/>
-          <w:numId w:val="26"/>
-        </w:numPr>
-      </w:pPr>
-      <w:r>
-        <w:rPr>
-          <w:b/>
-          <w:bCs/>
-        </w:rPr>
-        <w:t>Ergebnisse:</w:t>
-      </w:r>
-      <w:r>
-        <w:t xml:space="preserve"> Der Discovery Mode konnte erfolgreich implementiert werden, Hindernisse wurden korrekt erkannt und umfahren.</w:t>
-      </w:r>
-    </w:p>
-    <w:p/>
-    <w:p>
-      <w:pPr>
         <w:pStyle w:val="berschrift3"/>
         <w:numPr>
           <w:ilvl w:val="2"/>
@@ -7147,20 +6986,171 @@
         <w:spacing w:line="240" w:lineRule="auto"/>
       </w:pPr>
       <w:r>
-        <w:t xml:space="preserve">Sprint </w:t>
-      </w:r>
-      <w:r>
-        <w:t>Retrospektive</w:t>
-      </w:r>
-    </w:p>
-    <w:p>
-      <w:r>
-        <w:t xml:space="preserve">Die generelle Arbeitsatmosphäre während dieses Sprints war entspannt, nur vereinzelte Komplikationen in der Kommunikation mit dem Frontend-Team waren präsent. Diese sollten durch einen verbesserten sprachlichen Austausch im nächsten Sprint behoben werden und </w:t>
-      </w:r>
-      <w:r>
-        <w:t>durch eine gezielte Isolation vereinzelter Arbeitsprozesse gewährt werden.</w:t>
-      </w:r>
-    </w:p>
+        <w:t>Spike Story</w:t>
+      </w:r>
+      <w:r>
+        <w:t>:</w:t>
+      </w:r>
+    </w:p>
+    <w:p/>
+    <w:p>
+      <w:pPr>
+        <w:pStyle w:val="Listenabsatz"/>
+        <w:numPr>
+          <w:ilvl w:val="0"/>
+          <w:numId w:val="21"/>
+        </w:numPr>
+      </w:pPr>
+      <w:r>
+        <w:rPr>
+          <w:b/>
+          <w:bCs/>
+        </w:rPr>
+        <w:t>Ziel des Spikes:</w:t>
+      </w:r>
+      <w:r>
+        <w:t xml:space="preserve"> Erforschung und Entwicklung eines Prototyps für den Discovery Mode des Mbot, um Hindernisse zu erkennen und zu umgehen.</w:t>
+      </w:r>
+    </w:p>
+    <w:p/>
+    <w:p>
+      <w:pPr>
+        <w:pStyle w:val="Listenabsatz"/>
+        <w:numPr>
+          <w:ilvl w:val="0"/>
+          <w:numId w:val="21"/>
+        </w:numPr>
+      </w:pPr>
+      <w:r>
+        <w:rPr>
+          <w:b/>
+          <w:bCs/>
+        </w:rPr>
+        <w:t>Timeboxing:</w:t>
+      </w:r>
+      <w:r>
+        <w:t xml:space="preserve"> Ein fester Zeitraum wurde gesetzt, um den Prototypen zu entwickeln und Lösungen für die Hindernisvermeidung zu testen.</w:t>
+      </w:r>
+    </w:p>
+    <w:p/>
+    <w:p>
+      <w:pPr>
+        <w:pStyle w:val="Listenabsatz"/>
+        <w:numPr>
+          <w:ilvl w:val="0"/>
+          <w:numId w:val="21"/>
+        </w:numPr>
+        <w:rPr>
+          <w:b/>
+          <w:bCs/>
+        </w:rPr>
+      </w:pPr>
+      <w:r>
+        <w:rPr>
+          <w:b/>
+          <w:bCs/>
+        </w:rPr>
+        <w:t>Prototypen / Variantenbildung:</w:t>
+      </w:r>
+    </w:p>
+    <w:p>
+      <w:pPr>
+        <w:pStyle w:val="Listenabsatz"/>
+        <w:numPr>
+          <w:ilvl w:val="1"/>
+          <w:numId w:val="21"/>
+        </w:numPr>
+      </w:pPr>
+      <w:r>
+        <w:t>Verschiedene Ansätze wurden getestet, darunter:</w:t>
+      </w:r>
+    </w:p>
+    <w:p>
+      <w:pPr>
+        <w:pStyle w:val="Listenabsatz"/>
+        <w:numPr>
+          <w:ilvl w:val="2"/>
+          <w:numId w:val="21"/>
+        </w:numPr>
+      </w:pPr>
+      <w:r>
+        <w:t>BFS (Breitensuche)</w:t>
+      </w:r>
+    </w:p>
+    <w:p>
+      <w:pPr>
+        <w:pStyle w:val="Listenabsatz"/>
+        <w:numPr>
+          <w:ilvl w:val="2"/>
+          <w:numId w:val="21"/>
+        </w:numPr>
+      </w:pPr>
+      <w:r>
+        <w:t>A* (A*-Algorithmus)</w:t>
+      </w:r>
+    </w:p>
+    <w:p>
+      <w:pPr>
+        <w:pStyle w:val="Listenabsatz"/>
+        <w:numPr>
+          <w:ilvl w:val="2"/>
+          <w:numId w:val="21"/>
+        </w:numPr>
+      </w:pPr>
+      <w:r>
+        <w:t>Neander Förmig (ein weniger strukturierter Ansatz)</w:t>
+      </w:r>
+    </w:p>
+    <w:p/>
+    <w:p>
+      <w:pPr>
+        <w:pStyle w:val="Listenabsatz"/>
+        <w:numPr>
+          <w:ilvl w:val="0"/>
+          <w:numId w:val="22"/>
+        </w:numPr>
+      </w:pPr>
+      <w:r>
+        <w:rPr>
+          <w:b/>
+          <w:bCs/>
+        </w:rPr>
+        <w:t>Lösungsansatz:</w:t>
+      </w:r>
+      <w:r>
+        <w:t xml:space="preserve"> </w:t>
+      </w:r>
+      <w:r>
+        <w:t xml:space="preserve">Alte Ansätze wurden verworfen, um auf einen neuen, von Herrn </w:t>
+      </w:r>
+      <w:r>
+        <w:t>E</w:t>
+      </w:r>
+      <w:r>
+        <w:t>igner vorgeschlagenen Ansatz zurückzugreifen.</w:t>
+      </w:r>
+    </w:p>
+    <w:p/>
+    <w:p>
+      <w:pPr>
+        <w:pStyle w:val="Listenabsatz"/>
+        <w:numPr>
+          <w:ilvl w:val="0"/>
+          <w:numId w:val="26"/>
+        </w:numPr>
+      </w:pPr>
+      <w:r>
+        <w:rPr>
+          <w:b/>
+          <w:bCs/>
+        </w:rPr>
+        <w:t>Ergebnisse:</w:t>
+      </w:r>
+      <w:r>
+        <w:t xml:space="preserve"> Der Discovery Mode konnte erfolgreich implementiert werden, Hindernisse wurden korrekt erkannt und umfahren.</w:t>
+      </w:r>
+    </w:p>
+    <w:p/>
     <w:p>
       <w:pPr>
         <w:pStyle w:val="berschrift3"/>
@@ -7171,6 +7161,59 @@
         <w:spacing w:line="240" w:lineRule="auto"/>
       </w:pPr>
       <w:r>
+        <w:t xml:space="preserve">Sprint </w:t>
+      </w:r>
+      <w:r>
+        <w:t>Retrospektive</w:t>
+      </w:r>
+    </w:p>
+    <w:p>
+      <w:pPr>
+        <w:pStyle w:val="Listenabsatz"/>
+        <w:spacing w:before="100" w:beforeAutospacing="1" w:after="100" w:afterAutospacing="1"/>
+        <w:ind w:left="425"/>
+      </w:pPr>
+      <w:r>
+        <w:t>Die Arbeitsatmosphäre während dieses Sprints war insgesamt positiv und von einem ruhigen, konzentrierten Miteinander geprägt. Herausforderungen traten insbesondere in der Abstimmung mit dem Frontend-Team sowie im Bereich des Discovery-Mode-Moduls auf (vgl. Spike-Story). Die Kommunikation zwischen den beteiligten Teams war teilweise unklar, was zu Missverständnissen und Verzögerungen führte.</w:t>
+      </w:r>
+    </w:p>
+    <w:p>
+      <w:pPr>
+        <w:pStyle w:val="Listenabsatz"/>
+        <w:spacing w:before="100" w:beforeAutospacing="1" w:after="100" w:afterAutospacing="1"/>
+        <w:ind w:left="425"/>
+      </w:pPr>
+      <w:r>
+        <w:t xml:space="preserve">Für den nächsten Sprint wurde beschlossen, den sprachlichen Austausch gezielter zu verbessern – etwa durch regelmäßige kurze </w:t>
+      </w:r>
+      <w:proofErr w:type="spellStart"/>
+      <w:r>
+        <w:t>Sync</w:t>
+      </w:r>
+      <w:proofErr w:type="spellEnd"/>
+      <w:r>
+        <w:t>-Meetings oder klar definierte Kommunikationskanäle. Zudem soll durch die stärkere Abgrenzung und Isolation einzelner Arbeitsprozesse die Eigenverantwortung innerhalb der Teams gestärkt und Schnittstellenprobleme reduziert werden.</w:t>
+      </w:r>
+    </w:p>
+    <w:p>
+      <w:pPr>
+        <w:pStyle w:val="berschrift3"/>
+        <w:tabs>
+          <w:tab w:val="left" w:pos="425"/>
+        </w:tabs>
+        <w:spacing w:line="240" w:lineRule="auto"/>
+      </w:pPr>
+    </w:p>
+    <w:p>
+      <w:pPr>
+        <w:pStyle w:val="berschrift3"/>
+        <w:numPr>
+          <w:ilvl w:val="2"/>
+          <w:numId w:val="2"/>
+        </w:numPr>
+        <w:spacing w:line="240" w:lineRule="auto"/>
+      </w:pPr>
+      <w:r>
         <w:t>Sprint Zusammenfassung</w:t>
       </w:r>
     </w:p>
@@ -7190,10 +7233,663 @@
       </w:pPr>
       <w:bookmarkStart w:id="36" w:name="_Toc562254915"/>
       <w:r>
-        <w:lastRenderedPageBreak/>
-        <w:t>Sprint n</w:t>
+        <w:t xml:space="preserve">Sprint </w:t>
       </w:r>
       <w:bookmarkEnd w:id="36"/>
+      <w:r>
+        <w:t>4</w:t>
+      </w:r>
+    </w:p>
+    <w:p>
+      <w:pPr>
+        <w:pStyle w:val="berschrift3"/>
+        <w:numPr>
+          <w:ilvl w:val="2"/>
+          <w:numId w:val="2"/>
+        </w:numPr>
+        <w:spacing w:line="240" w:lineRule="auto"/>
+        <w:ind w:left="425" w:hanging="425"/>
+      </w:pPr>
+      <w:r>
+        <w:t>Sprintdauer</w:t>
+      </w:r>
+    </w:p>
+    <w:p>
+      <w:pPr>
+        <w:rPr>
+          <w:b/>
+          <w:bCs/>
+        </w:rPr>
+      </w:pPr>
+      <w:r>
+        <w:rPr>
+          <w:b/>
+          <w:bCs/>
+        </w:rPr>
+        <w:t>Dauer: &lt;</w:t>
+      </w:r>
+      <w:r>
+        <w:rPr>
+          <w:b/>
+          <w:bCs/>
+        </w:rPr>
+        <w:t>1</w:t>
+      </w:r>
+      <w:r>
+        <w:rPr>
+          <w:b/>
+          <w:bCs/>
+        </w:rPr>
+        <w:t>0</w:t>
+      </w:r>
+      <w:r>
+        <w:rPr>
+          <w:b/>
+          <w:bCs/>
+        </w:rPr>
+        <w:t>.0</w:t>
+      </w:r>
+      <w:r>
+        <w:rPr>
+          <w:b/>
+          <w:bCs/>
+        </w:rPr>
+        <w:t>4</w:t>
+      </w:r>
+      <w:r>
+        <w:rPr>
+          <w:b/>
+          <w:bCs/>
+        </w:rPr>
+        <w:t xml:space="preserve">.2025 – </w:t>
+      </w:r>
+      <w:r>
+        <w:rPr>
+          <w:b/>
+          <w:bCs/>
+        </w:rPr>
+        <w:t>30</w:t>
+      </w:r>
+      <w:r>
+        <w:rPr>
+          <w:b/>
+          <w:bCs/>
+        </w:rPr>
+        <w:t>.</w:t>
+      </w:r>
+      <w:r>
+        <w:rPr>
+          <w:b/>
+          <w:bCs/>
+        </w:rPr>
+        <w:t>0</w:t>
+      </w:r>
+      <w:r>
+        <w:rPr>
+          <w:b/>
+          <w:bCs/>
+        </w:rPr>
+        <w:t>4</w:t>
+      </w:r>
+      <w:r>
+        <w:rPr>
+          <w:b/>
+          <w:bCs/>
+        </w:rPr>
+        <w:t>.2025&gt;</w:t>
+      </w:r>
+    </w:p>
+    <w:tbl>
+      <w:tblPr>
+        <w:tblStyle w:val="Tabellenraster"/>
+        <w:tblW w:w="0" w:type="auto"/>
+        <w:tblLook w:val="04A0" w:firstRow="1" w:lastRow="0" w:firstColumn="1" w:lastColumn="0" w:noHBand="0" w:noVBand="1"/>
+      </w:tblPr>
+      <w:tblGrid>
+        <w:gridCol w:w="4505"/>
+        <w:gridCol w:w="4505"/>
+      </w:tblGrid>
+      <w:tr>
+        <w:tc>
+          <w:tcPr>
+            <w:tcW w:w="4505" w:type="dxa"/>
+          </w:tcPr>
+          <w:p>
+            <w:pPr>
+              <w:rPr>
+                <w:b/>
+                <w:bCs/>
+              </w:rPr>
+            </w:pPr>
+            <w:r>
+              <w:rPr>
+                <w:b/>
+                <w:bCs/>
+              </w:rPr>
+              <w:t>User Story</w:t>
+            </w:r>
+          </w:p>
+        </w:tc>
+        <w:tc>
+          <w:tcPr>
+            <w:tcW w:w="4505" w:type="dxa"/>
+          </w:tcPr>
+          <w:p>
+            <w:pPr>
+              <w:rPr>
+                <w:b/>
+                <w:bCs/>
+              </w:rPr>
+            </w:pPr>
+            <w:r>
+              <w:rPr>
+                <w:b/>
+                <w:bCs/>
+              </w:rPr>
+              <w:t>Beschreibung</w:t>
+            </w:r>
+          </w:p>
+        </w:tc>
+      </w:tr>
+      <w:tr>
+        <w:tc>
+          <w:tcPr>
+            <w:tcW w:w="4505" w:type="dxa"/>
+          </w:tcPr>
+          <w:p>
+            <w:r>
+              <w:t>Fahrstreckenlogik</w:t>
+            </w:r>
+          </w:p>
+        </w:tc>
+        <w:tc>
+          <w:tcPr>
+            <w:tcW w:w="4505" w:type="dxa"/>
+          </w:tcPr>
+          <w:p>
+            <w:r>
+              <w:t>Korrektes Laden vorherig gespeicherter Fahrstrecken &amp; Möglichkeit zum Empfangen manuell erstellter Routen</w:t>
+            </w:r>
+          </w:p>
+        </w:tc>
+      </w:tr>
+      <w:tr>
+        <w:tc>
+          <w:tcPr>
+            <w:tcW w:w="4505" w:type="dxa"/>
+          </w:tcPr>
+          <w:p>
+            <w:r>
+              <w:t>Kartographie-Modul</w:t>
+            </w:r>
+          </w:p>
+        </w:tc>
+        <w:tc>
+          <w:tcPr>
+            <w:tcW w:w="4505" w:type="dxa"/>
+          </w:tcPr>
+          <w:p>
+            <w:pPr>
+              <w:rPr>
+                <w:lang w:val="en-US"/>
+              </w:rPr>
+            </w:pPr>
+            <w:r>
+              <w:t xml:space="preserve">Sensordaten sammeln und verarbeiten. </w:t>
+            </w:r>
+            <w:r>
+              <w:rPr>
+                <w:lang w:val="en-US"/>
+              </w:rPr>
+              <w:t>Aufbauend auf der Spike-Story Breakthrough &amp; Testing i</w:t>
+            </w:r>
+            <w:r>
+              <w:rPr>
+                <w:lang w:val="en-US"/>
+              </w:rPr>
+              <w:t>mplementieren.</w:t>
+            </w:r>
+          </w:p>
+        </w:tc>
+      </w:tr>
+    </w:tbl>
+    <w:p>
+      <w:pPr>
+        <w:rPr>
+          <w:lang w:val="en-US"/>
+        </w:rPr>
+      </w:pPr>
+    </w:p>
+    <w:p>
+      <w:pPr>
+        <w:rPr>
+          <w:lang w:val="en-US"/>
+        </w:rPr>
+      </w:pPr>
+      <w:proofErr w:type="spellStart"/>
+      <w:r>
+        <w:rPr>
+          <w:b/>
+          <w:bCs/>
+          <w:lang w:val="en-US"/>
+        </w:rPr>
+        <w:t>Anzahl</w:t>
+      </w:r>
+      <w:proofErr w:type="spellEnd"/>
+      <w:r>
+        <w:rPr>
+          <w:b/>
+          <w:bCs/>
+          <w:lang w:val="en-US"/>
+        </w:rPr>
+        <w:t xml:space="preserve"> Story-Points: </w:t>
+      </w:r>
+      <w:r>
+        <w:rPr>
+          <w:lang w:val="en-US"/>
+        </w:rPr>
+        <w:t>170 Story-Points</w:t>
+      </w:r>
+    </w:p>
+    <w:p>
+      <w:pPr>
+        <w:rPr>
+          <w:lang w:val="en-US"/>
+        </w:rPr>
+      </w:pPr>
+    </w:p>
+    <w:p>
+      <w:pPr>
+        <w:rPr>
+          <w:b/>
+          <w:bCs/>
+        </w:rPr>
+      </w:pPr>
+      <w:r>
+        <w:rPr>
+          <w:b/>
+          <w:bCs/>
+        </w:rPr>
+        <w:t>Ausgewählte Punkte aus der Impediment Liste:</w:t>
+      </w:r>
+    </w:p>
+    <w:p>
+      <w:pPr>
+        <w:rPr>
+          <w:b/>
+          <w:bCs/>
+        </w:rPr>
+      </w:pPr>
+    </w:p>
+    <w:p>
+      <w:pPr>
+        <w:rPr>
+          <w:b/>
+          <w:bCs/>
+        </w:rPr>
+      </w:pPr>
+      <w:r>
+        <w:rPr>
+          <w:b/>
+          <w:bCs/>
+        </w:rPr>
+        <w:t>Fahrstreckenlogik</w:t>
+      </w:r>
+      <w:r>
+        <w:rPr>
+          <w:b/>
+          <w:bCs/>
+        </w:rPr>
+        <w:t>:</w:t>
+      </w:r>
+    </w:p>
+    <w:p>
+      <w:pPr>
+        <w:pStyle w:val="Listenabsatz"/>
+        <w:numPr>
+          <w:ilvl w:val="0"/>
+          <w:numId w:val="27"/>
+        </w:numPr>
+        <w:rPr>
+          <w:lang w:val="de-AT"/>
+        </w:rPr>
+      </w:pPr>
+      <w:r>
+        <w:rPr>
+          <w:lang w:val="de-AT"/>
+        </w:rPr>
+        <w:t>Verifizieren der Anbindung</w:t>
+      </w:r>
+      <w:r>
+        <w:rPr>
+          <w:lang w:val="de-AT"/>
+        </w:rPr>
+        <w:t xml:space="preserve"> an ein DB-System</w:t>
+      </w:r>
+    </w:p>
+    <w:p>
+      <w:pPr>
+        <w:pStyle w:val="Listenabsatz"/>
+        <w:numPr>
+          <w:ilvl w:val="0"/>
+          <w:numId w:val="27"/>
+        </w:numPr>
+        <w:rPr>
+          <w:lang w:val="de-AT"/>
+        </w:rPr>
+      </w:pPr>
+      <w:r>
+        <w:rPr>
+          <w:lang w:val="de-AT"/>
+        </w:rPr>
+        <w:t>Speichern der Fahrstrecken</w:t>
+      </w:r>
+    </w:p>
+    <w:p>
+      <w:pPr>
+        <w:pStyle w:val="Listenabsatz"/>
+        <w:numPr>
+          <w:ilvl w:val="0"/>
+          <w:numId w:val="27"/>
+        </w:numPr>
+        <w:rPr>
+          <w:lang w:val="de-AT"/>
+        </w:rPr>
+      </w:pPr>
+      <w:r>
+        <w:rPr>
+          <w:lang w:val="de-AT"/>
+        </w:rPr>
+        <w:t>Abrufen von den gespeicherten Fahrstrecken</w:t>
+      </w:r>
+    </w:p>
+    <w:p>
+      <w:pPr>
+        <w:pStyle w:val="Listenabsatz"/>
+        <w:numPr>
+          <w:ilvl w:val="0"/>
+          <w:numId w:val="27"/>
+        </w:numPr>
+        <w:rPr>
+          <w:lang w:val="de-AT"/>
+        </w:rPr>
+      </w:pPr>
+      <w:r>
+        <w:rPr>
+          <w:lang w:val="de-AT"/>
+        </w:rPr>
+        <w:t>Speicherung &amp; Verarbeitung manueller Routen</w:t>
+      </w:r>
+    </w:p>
+    <w:p>
+      <w:pPr>
+        <w:pStyle w:val="Listenabsatz"/>
+        <w:numPr>
+          <w:ilvl w:val="0"/>
+          <w:numId w:val="27"/>
+        </w:numPr>
+        <w:rPr>
+          <w:lang w:val="de-AT"/>
+        </w:rPr>
+      </w:pPr>
+      <w:r>
+        <w:rPr>
+          <w:lang w:val="de-AT"/>
+        </w:rPr>
+        <w:t>Switch Option zwischen Free-</w:t>
+      </w:r>
+      <w:proofErr w:type="spellStart"/>
+      <w:r>
+        <w:rPr>
+          <w:lang w:val="de-AT"/>
+        </w:rPr>
+        <w:t>Roam</w:t>
+      </w:r>
+      <w:proofErr w:type="spellEnd"/>
+      <w:r>
+        <w:rPr>
+          <w:lang w:val="de-AT"/>
+        </w:rPr>
+        <w:t xml:space="preserve"> + Kartographie und Steuerung</w:t>
+      </w:r>
+    </w:p>
+    <w:p>
+      <w:pPr>
+        <w:rPr>
+          <w:lang w:val="de-AT"/>
+        </w:rPr>
+      </w:pPr>
+    </w:p>
+    <w:p>
+      <w:pPr>
+        <w:rPr>
+          <w:b/>
+          <w:bCs/>
+        </w:rPr>
+      </w:pPr>
+      <w:r>
+        <w:rPr>
+          <w:b/>
+          <w:bCs/>
+        </w:rPr>
+        <w:t>Kartographie-Module / Discovery-Mode:</w:t>
+      </w:r>
+    </w:p>
+    <w:p>
+      <w:pPr>
+        <w:pStyle w:val="Listenabsatz"/>
+        <w:numPr>
+          <w:ilvl w:val="0"/>
+          <w:numId w:val="27"/>
+        </w:numPr>
+        <w:rPr>
+          <w:lang w:val="de-AT"/>
+        </w:rPr>
+      </w:pPr>
+      <w:r>
+        <w:rPr>
+          <w:lang w:val="de-AT"/>
+        </w:rPr>
+        <w:t>Sammeln der Daten (Sensor)</w:t>
+      </w:r>
+    </w:p>
+    <w:p>
+      <w:pPr>
+        <w:pStyle w:val="Listenabsatz"/>
+        <w:numPr>
+          <w:ilvl w:val="0"/>
+          <w:numId w:val="27"/>
+        </w:numPr>
+        <w:rPr>
+          <w:lang w:val="de-AT"/>
+        </w:rPr>
+      </w:pPr>
+      <w:r>
+        <w:rPr>
+          <w:lang w:val="de-AT"/>
+        </w:rPr>
+        <w:t>Aufarbeitung der empfangenen Daten</w:t>
+      </w:r>
+    </w:p>
+    <w:p>
+      <w:pPr>
+        <w:pStyle w:val="Listenabsatz"/>
+        <w:numPr>
+          <w:ilvl w:val="0"/>
+          <w:numId w:val="27"/>
+        </w:numPr>
+        <w:rPr>
+          <w:lang w:val="de-AT"/>
+        </w:rPr>
+      </w:pPr>
+      <w:r>
+        <w:rPr>
+          <w:lang w:val="de-AT"/>
+        </w:rPr>
+        <w:t>Bereitstellung &amp; Speicherung der Daten</w:t>
+      </w:r>
+    </w:p>
+    <w:p>
+      <w:pPr>
+        <w:rPr>
+          <w:b/>
+          <w:bCs/>
+        </w:rPr>
+      </w:pPr>
+    </w:p>
+    <w:p>
+      <w:pPr>
+        <w:rPr>
+          <w:b/>
+          <w:bCs/>
+          <w:lang w:val="en-US"/>
+        </w:rPr>
+      </w:pPr>
+    </w:p>
+    <w:p>
+      <w:pPr>
+        <w:pStyle w:val="berschrift3"/>
+        <w:numPr>
+          <w:ilvl w:val="2"/>
+          <w:numId w:val="2"/>
+        </w:numPr>
+        <w:spacing w:line="240" w:lineRule="auto"/>
+        <w:ind w:left="425" w:hanging="425"/>
+      </w:pPr>
+      <w:r>
+        <w:t>Sprint Demo</w:t>
+      </w:r>
+    </w:p>
+    <w:p>
+      <w:r>
+        <w:drawing>
+          <wp:inline distT="0" distB="0" distL="0" distR="0" wp14:anchorId="54ECDBD1" wp14:editId="2BEB0A72">
+            <wp:extent cx="5727700" cy="864870"/>
+            <wp:effectExtent l="0" t="0" r="6350" b="0"/>
+            <wp:docPr id="1841055980" name="Grafik 1"/>
+            <wp:cNvGraphicFramePr>
+              <a:graphicFrameLocks xmlns:a="http://schemas.openxmlformats.org/drawingml/2006/main" noChangeAspect="1"/>
+            </wp:cNvGraphicFramePr>
+            <a:graphic xmlns:a="http://schemas.openxmlformats.org/drawingml/2006/main">
+              <a:graphicData uri="http://schemas.openxmlformats.org/drawingml/2006/picture">
+                <pic:pic xmlns:pic="http://schemas.openxmlformats.org/drawingml/2006/picture">
+                  <pic:nvPicPr>
+                    <pic:cNvPr id="1841055980" name=""/>
+                    <pic:cNvPicPr/>
+                  </pic:nvPicPr>
+                  <pic:blipFill>
+                    <a:blip r:embed="rId21"/>
+                    <a:stretch>
+                      <a:fillRect/>
+                    </a:stretch>
+                  </pic:blipFill>
+                  <pic:spPr>
+                    <a:xfrm>
+                      <a:off x="0" y="0"/>
+                      <a:ext cx="5727700" cy="864870"/>
+                    </a:xfrm>
+                    <a:prstGeom prst="rect">
+                      <a:avLst/>
+                    </a:prstGeom>
+                  </pic:spPr>
+                </pic:pic>
+              </a:graphicData>
+            </a:graphic>
+          </wp:inline>
+        </w:drawing>
+      </w:r>
+    </w:p>
+    <w:p/>
+    <w:p>
+      <w:pPr>
+        <w:rPr>
+          <w:u w:val="single"/>
+        </w:rPr>
+      </w:pPr>
+      <w:r>
+        <w:t>XXX KARTOGRAPHIE NOCH EINFÜGEN XXX</w:t>
+      </w:r>
+    </w:p>
+    <w:p/>
+    <w:p/>
+    <w:p>
+      <w:pPr>
+        <w:pStyle w:val="berschrift3"/>
+        <w:numPr>
+          <w:ilvl w:val="2"/>
+          <w:numId w:val="2"/>
+        </w:numPr>
+        <w:spacing w:line="240" w:lineRule="auto"/>
+        <w:ind w:left="425" w:hanging="425"/>
+      </w:pPr>
+      <w:r>
+        <w:t>Sprint Retrospektive</w:t>
+      </w:r>
+    </w:p>
+    <w:p>
+      <w:pPr>
+        <w:pStyle w:val="Listenabsatz"/>
+        <w:spacing w:before="100" w:beforeAutospacing="1" w:after="100" w:afterAutospacing="1"/>
+        <w:ind w:left="425"/>
+      </w:pPr>
+      <w:r>
+        <w:t>Die Arbeitsatmosphäre während dieses Sprints war insgesamt positiv und von einem ruhigen, konzentrierten Miteinander geprägt. Herausforderungen traten insbesondere in der Abstimmung mit dem Frontend-Team sowie im Bereich des Discovery-Mode-Moduls auf (vgl. Spike-Story). Die Kommunikation zwischen den beteiligten Teams war teilweise unklar, was zu Missverständnissen und Verzögerungen führte.</w:t>
+      </w:r>
+    </w:p>
+    <w:p>
+      <w:pPr>
+        <w:pStyle w:val="Listenabsatz"/>
+        <w:spacing w:before="100" w:beforeAutospacing="1" w:after="100" w:afterAutospacing="1"/>
+        <w:ind w:left="425"/>
+      </w:pPr>
+      <w:r>
+        <w:t xml:space="preserve">Für den nächsten Sprint wurde beschlossen, den sprachlichen Austausch gezielter zu verbessern – etwa durch regelmäßige kurze </w:t>
+      </w:r>
+      <w:proofErr w:type="spellStart"/>
+      <w:r>
+        <w:t>Sync</w:t>
+      </w:r>
+      <w:proofErr w:type="spellEnd"/>
+      <w:r>
+        <w:t>-Meetings oder klar definierte Kommunikationskanäle. Zudem soll durch die stärkere Abgrenzung und Isolation einzelner Arbeitsprozesse die Eigenverantwortung innerhalb der Teams gestärkt und Schnittstellenprobleme reduziert werden.</w:t>
+      </w:r>
+    </w:p>
+    <w:p>
+      <w:pPr>
+        <w:pStyle w:val="berschrift3"/>
+        <w:tabs>
+          <w:tab w:val="left" w:pos="425"/>
+        </w:tabs>
+        <w:spacing w:line="240" w:lineRule="auto"/>
+      </w:pPr>
+    </w:p>
+    <w:p>
+      <w:pPr>
+        <w:pStyle w:val="berschrift3"/>
+        <w:numPr>
+          <w:ilvl w:val="2"/>
+          <w:numId w:val="2"/>
+        </w:numPr>
+        <w:spacing w:line="240" w:lineRule="auto"/>
+        <w:ind w:left="425" w:hanging="425"/>
+      </w:pPr>
+      <w:r>
+        <w:t>Sprint Zusammenfassung</w:t>
+      </w:r>
+    </w:p>
+    <w:p>
+      <w:r>
+        <w:t>Der Sprint verlief insgesamt erfolgreich. Es gab einige Herausforderungen im Zusammenhang mit dem Discovery Mode, die jedoch erfolgreich gelöst werden konnten. Basierend auf unserer Sprint-Velocity gehen wir davon aus, dass wir den Endtermin voraussichtlich etwas früher als ursprünglich geplant erreichen werden.</w:t>
+      </w:r>
+    </w:p>
+    <w:p>
+      <w:pPr>
+        <w:pStyle w:val="berschrift3"/>
+        <w:tabs>
+          <w:tab w:val="left" w:pos="425"/>
+        </w:tabs>
+        <w:spacing w:line="240" w:lineRule="auto"/>
+      </w:pPr>
     </w:p>
     <w:p>
       <w:r>
@@ -7342,9 +8038,9 @@
       </w:pPr>
     </w:p>
     <w:sectPr>
-      <w:headerReference w:type="default" r:id="rId21"/>
-      <w:footerReference w:type="even" r:id="rId22"/>
-      <w:footerReference w:type="default" r:id="rId23"/>
+      <w:headerReference w:type="default" r:id="rId22"/>
+      <w:footerReference w:type="even" r:id="rId23"/>
+      <w:footerReference w:type="default" r:id="rId24"/>
       <w:pgSz w:w="11900" w:h="16840"/>
       <w:pgMar w:top="1440" w:right="1440" w:bottom="1440" w:left="1440" w:header="708" w:footer="708" w:gutter="0"/>
       <w:cols w:space="708"/>
@@ -8977,6 +9673,119 @@
     </w:lvl>
   </w:abstractNum>
   <w:abstractNum w:abstractNumId="12" w15:restartNumberingAfterBreak="0">
+    <w:nsid w:val="53B4596F"/>
+    <w:multiLevelType w:val="hybridMultilevel"/>
+    <w:tmpl w:val="69380300"/>
+    <w:lvl w:ilvl="0" w:tplc="0C070001">
+      <w:start w:val="1"/>
+      <w:numFmt w:val="bullet"/>
+      <w:lvlText w:val=""/>
+      <w:lvlJc w:val="left"/>
+      <w:pPr>
+        <w:ind w:left="720" w:hanging="360"/>
+      </w:pPr>
+      <w:rPr>
+        <w:rFonts w:ascii="Symbol" w:hAnsi="Symbol" w:hint="default"/>
+      </w:rPr>
+    </w:lvl>
+    <w:lvl w:ilvl="1" w:tplc="0C070003" w:tentative="1">
+      <w:start w:val="1"/>
+      <w:numFmt w:val="bullet"/>
+      <w:lvlText w:val="o"/>
+      <w:lvlJc w:val="left"/>
+      <w:pPr>
+        <w:ind w:left="1440" w:hanging="360"/>
+      </w:pPr>
+      <w:rPr>
+        <w:rFonts w:ascii="Courier New" w:hAnsi="Courier New" w:cs="Courier New" w:hint="default"/>
+      </w:rPr>
+    </w:lvl>
+    <w:lvl w:ilvl="2" w:tplc="0C070005" w:tentative="1">
+      <w:start w:val="1"/>
+      <w:numFmt w:val="bullet"/>
+      <w:lvlText w:val=""/>
+      <w:lvlJc w:val="left"/>
+      <w:pPr>
+        <w:ind w:left="2160" w:hanging="360"/>
+      </w:pPr>
+      <w:rPr>
+        <w:rFonts w:ascii="Wingdings" w:hAnsi="Wingdings" w:hint="default"/>
+      </w:rPr>
+    </w:lvl>
+    <w:lvl w:ilvl="3" w:tplc="0C070001" w:tentative="1">
+      <w:start w:val="1"/>
+      <w:numFmt w:val="bullet"/>
+      <w:lvlText w:val=""/>
+      <w:lvlJc w:val="left"/>
+      <w:pPr>
+        <w:ind w:left="2880" w:hanging="360"/>
+      </w:pPr>
+      <w:rPr>
+        <w:rFonts w:ascii="Symbol" w:hAnsi="Symbol" w:hint="default"/>
+      </w:rPr>
+    </w:lvl>
+    <w:lvl w:ilvl="4" w:tplc="0C070003" w:tentative="1">
+      <w:start w:val="1"/>
+      <w:numFmt w:val="bullet"/>
+      <w:lvlText w:val="o"/>
+      <w:lvlJc w:val="left"/>
+      <w:pPr>
+        <w:ind w:left="3600" w:hanging="360"/>
+      </w:pPr>
+      <w:rPr>
+        <w:rFonts w:ascii="Courier New" w:hAnsi="Courier New" w:cs="Courier New" w:hint="default"/>
+      </w:rPr>
+    </w:lvl>
+    <w:lvl w:ilvl="5" w:tplc="0C070005" w:tentative="1">
+      <w:start w:val="1"/>
+      <w:numFmt w:val="bullet"/>
+      <w:lvlText w:val=""/>
+      <w:lvlJc w:val="left"/>
+      <w:pPr>
+        <w:ind w:left="4320" w:hanging="360"/>
+      </w:pPr>
+      <w:rPr>
+        <w:rFonts w:ascii="Wingdings" w:hAnsi="Wingdings" w:hint="default"/>
+      </w:rPr>
+    </w:lvl>
+    <w:lvl w:ilvl="6" w:tplc="0C070001" w:tentative="1">
+      <w:start w:val="1"/>
+      <w:numFmt w:val="bullet"/>
+      <w:lvlText w:val=""/>
+      <w:lvlJc w:val="left"/>
+      <w:pPr>
+        <w:ind w:left="5040" w:hanging="360"/>
+      </w:pPr>
+      <w:rPr>
+        <w:rFonts w:ascii="Symbol" w:hAnsi="Symbol" w:hint="default"/>
+      </w:rPr>
+    </w:lvl>
+    <w:lvl w:ilvl="7" w:tplc="0C070003" w:tentative="1">
+      <w:start w:val="1"/>
+      <w:numFmt w:val="bullet"/>
+      <w:lvlText w:val="o"/>
+      <w:lvlJc w:val="left"/>
+      <w:pPr>
+        <w:ind w:left="5760" w:hanging="360"/>
+      </w:pPr>
+      <w:rPr>
+        <w:rFonts w:ascii="Courier New" w:hAnsi="Courier New" w:cs="Courier New" w:hint="default"/>
+      </w:rPr>
+    </w:lvl>
+    <w:lvl w:ilvl="8" w:tplc="0C070005" w:tentative="1">
+      <w:start w:val="1"/>
+      <w:numFmt w:val="bullet"/>
+      <w:lvlText w:val=""/>
+      <w:lvlJc w:val="left"/>
+      <w:pPr>
+        <w:ind w:left="6480" w:hanging="360"/>
+      </w:pPr>
+      <w:rPr>
+        <w:rFonts w:ascii="Wingdings" w:hAnsi="Wingdings" w:hint="default"/>
+      </w:rPr>
+    </w:lvl>
+  </w:abstractNum>
+  <w:abstractNum w:abstractNumId="13" w15:restartNumberingAfterBreak="0">
     <w:nsid w:val="583E7EB3"/>
     <w:multiLevelType w:val="hybridMultilevel"/>
     <w:tmpl w:val="76AAF896"/>
@@ -9089,7 +9898,7 @@
       </w:rPr>
     </w:lvl>
   </w:abstractNum>
-  <w:abstractNum w:abstractNumId="13" w15:restartNumberingAfterBreak="0">
+  <w:abstractNum w:abstractNumId="14" w15:restartNumberingAfterBreak="0">
     <w:nsid w:val="5B5A570E"/>
     <w:multiLevelType w:val="hybridMultilevel"/>
     <w:tmpl w:val="1A860E00"/>
@@ -9175,7 +9984,7 @@
       </w:pPr>
     </w:lvl>
   </w:abstractNum>
-  <w:abstractNum w:abstractNumId="14" w15:restartNumberingAfterBreak="0">
+  <w:abstractNum w:abstractNumId="15" w15:restartNumberingAfterBreak="0">
     <w:nsid w:val="5C253E32"/>
     <w:multiLevelType w:val="hybridMultilevel"/>
     <w:tmpl w:val="6DBE6D8E"/>
@@ -9261,7 +10070,7 @@
       </w:pPr>
     </w:lvl>
   </w:abstractNum>
-  <w:abstractNum w:abstractNumId="15" w15:restartNumberingAfterBreak="0">
+  <w:abstractNum w:abstractNumId="16" w15:restartNumberingAfterBreak="0">
     <w:nsid w:val="5D891CD0"/>
     <w:multiLevelType w:val="hybridMultilevel"/>
     <w:tmpl w:val="33A46B18"/>
@@ -9374,7 +10183,7 @@
       </w:rPr>
     </w:lvl>
   </w:abstractNum>
-  <w:abstractNum w:abstractNumId="16" w15:restartNumberingAfterBreak="0">
+  <w:abstractNum w:abstractNumId="17" w15:restartNumberingAfterBreak="0">
     <w:nsid w:val="612B7845"/>
     <w:multiLevelType w:val="hybridMultilevel"/>
     <w:tmpl w:val="9134F34C"/>
@@ -9487,7 +10296,7 @@
       </w:rPr>
     </w:lvl>
   </w:abstractNum>
-  <w:abstractNum w:abstractNumId="17" w15:restartNumberingAfterBreak="0">
+  <w:abstractNum w:abstractNumId="18" w15:restartNumberingAfterBreak="0">
     <w:nsid w:val="639B09F1"/>
     <w:multiLevelType w:val="hybridMultilevel"/>
     <w:tmpl w:val="235276AE"/>
@@ -9600,7 +10409,7 @@
       </w:rPr>
     </w:lvl>
   </w:abstractNum>
-  <w:abstractNum w:abstractNumId="18" w15:restartNumberingAfterBreak="0">
+  <w:abstractNum w:abstractNumId="19" w15:restartNumberingAfterBreak="0">
     <w:nsid w:val="66353ADF"/>
     <w:multiLevelType w:val="hybridMultilevel"/>
     <w:tmpl w:val="F1F4DC90"/>
@@ -9713,7 +10522,7 @@
       </w:rPr>
     </w:lvl>
   </w:abstractNum>
-  <w:abstractNum w:abstractNumId="19" w15:restartNumberingAfterBreak="0">
+  <w:abstractNum w:abstractNumId="20" w15:restartNumberingAfterBreak="0">
     <w:nsid w:val="67963FE9"/>
     <w:multiLevelType w:val="hybridMultilevel"/>
     <w:tmpl w:val="F208B126"/>
@@ -9826,7 +10635,7 @@
       </w:rPr>
     </w:lvl>
   </w:abstractNum>
-  <w:abstractNum w:abstractNumId="20" w15:restartNumberingAfterBreak="0">
+  <w:abstractNum w:abstractNumId="21" w15:restartNumberingAfterBreak="0">
     <w:nsid w:val="6A9B1515"/>
     <w:multiLevelType w:val="hybridMultilevel"/>
     <w:tmpl w:val="D2688E80"/>
@@ -9939,7 +10748,7 @@
       </w:rPr>
     </w:lvl>
   </w:abstractNum>
-  <w:abstractNum w:abstractNumId="21" w15:restartNumberingAfterBreak="0">
+  <w:abstractNum w:abstractNumId="22" w15:restartNumberingAfterBreak="0">
     <w:nsid w:val="6E7B357E"/>
     <w:multiLevelType w:val="hybridMultilevel"/>
     <w:tmpl w:val="36C21BAE"/>
@@ -10052,7 +10861,7 @@
       </w:rPr>
     </w:lvl>
   </w:abstractNum>
-  <w:abstractNum w:abstractNumId="22" w15:restartNumberingAfterBreak="0">
+  <w:abstractNum w:abstractNumId="23" w15:restartNumberingAfterBreak="0">
     <w:nsid w:val="79CA002C"/>
     <w:multiLevelType w:val="hybridMultilevel"/>
     <w:tmpl w:val="AEA80D42"/>
@@ -10165,7 +10974,7 @@
       </w:rPr>
     </w:lvl>
   </w:abstractNum>
-  <w:abstractNum w:abstractNumId="23" w15:restartNumberingAfterBreak="0">
+  <w:abstractNum w:abstractNumId="24" w15:restartNumberingAfterBreak="0">
     <w:nsid w:val="7BF40F0C"/>
     <w:multiLevelType w:val="hybridMultilevel"/>
     <w:tmpl w:val="D3F62F46"/>
@@ -10278,7 +11087,7 @@
       </w:rPr>
     </w:lvl>
   </w:abstractNum>
-  <w:abstractNum w:abstractNumId="24" w15:restartNumberingAfterBreak="0">
+  <w:abstractNum w:abstractNumId="25" w15:restartNumberingAfterBreak="0">
     <w:nsid w:val="7D5E54D4"/>
     <w:multiLevelType w:val="hybridMultilevel"/>
     <w:tmpl w:val="B1F0C886"/>
@@ -10391,7 +11200,7 @@
       </w:rPr>
     </w:lvl>
   </w:abstractNum>
-  <w:abstractNum w:abstractNumId="25" w15:restartNumberingAfterBreak="0">
+  <w:abstractNum w:abstractNumId="26" w15:restartNumberingAfterBreak="0">
     <w:nsid w:val="7FBFA444"/>
     <w:multiLevelType w:val="singleLevel"/>
     <w:tmpl w:val="7FBFA444"/>
@@ -10413,22 +11222,22 @@
     </w:lvl>
   </w:abstractNum>
   <w:num w:numId="1" w16cid:durableId="1042827247">
-    <w:abstractNumId w:val="25"/>
+    <w:abstractNumId w:val="26"/>
   </w:num>
   <w:num w:numId="2" w16cid:durableId="144787698">
     <w:abstractNumId w:val="0"/>
   </w:num>
   <w:num w:numId="3" w16cid:durableId="697701062">
-    <w:abstractNumId w:val="21"/>
+    <w:abstractNumId w:val="22"/>
   </w:num>
   <w:num w:numId="4" w16cid:durableId="698628432">
-    <w:abstractNumId w:val="20"/>
+    <w:abstractNumId w:val="21"/>
   </w:num>
   <w:num w:numId="5" w16cid:durableId="128600119">
     <w:abstractNumId w:val="5"/>
   </w:num>
   <w:num w:numId="6" w16cid:durableId="325716937">
-    <w:abstractNumId w:val="15"/>
+    <w:abstractNumId w:val="16"/>
   </w:num>
   <w:num w:numId="7" w16cid:durableId="249193122">
     <w:abstractNumId w:val="7"/>
@@ -10437,16 +11246,16 @@
     <w:abstractNumId w:val="2"/>
   </w:num>
   <w:num w:numId="9" w16cid:durableId="1941184790">
-    <w:abstractNumId w:val="22"/>
+    <w:abstractNumId w:val="23"/>
   </w:num>
   <w:num w:numId="10" w16cid:durableId="236483508">
     <w:abstractNumId w:val="3"/>
   </w:num>
   <w:num w:numId="11" w16cid:durableId="662700317">
-    <w:abstractNumId w:val="19"/>
+    <w:abstractNumId w:val="20"/>
   </w:num>
   <w:num w:numId="12" w16cid:durableId="60754877">
-    <w:abstractNumId w:val="24"/>
+    <w:abstractNumId w:val="25"/>
   </w:num>
   <w:num w:numId="13" w16cid:durableId="1183471933">
     <w:abstractNumId w:val="10"/>
@@ -10458,10 +11267,10 @@
     <w:abstractNumId w:val="6"/>
   </w:num>
   <w:num w:numId="16" w16cid:durableId="319503215">
-    <w:abstractNumId w:val="13"/>
+    <w:abstractNumId w:val="14"/>
   </w:num>
   <w:num w:numId="17" w16cid:durableId="1861162884">
-    <w:abstractNumId w:val="14"/>
+    <w:abstractNumId w:val="15"/>
   </w:num>
   <w:num w:numId="18" w16cid:durableId="308822201">
     <w:abstractNumId w:val="8"/>
@@ -10470,24 +11279,27 @@
     <w:abstractNumId w:val="11"/>
   </w:num>
   <w:num w:numId="20" w16cid:durableId="2040859424">
-    <w:abstractNumId w:val="23"/>
+    <w:abstractNumId w:val="24"/>
   </w:num>
   <w:num w:numId="21" w16cid:durableId="1144350599">
-    <w:abstractNumId w:val="18"/>
+    <w:abstractNumId w:val="19"/>
   </w:num>
   <w:num w:numId="22" w16cid:durableId="1232814998">
     <w:abstractNumId w:val="4"/>
   </w:num>
   <w:num w:numId="23" w16cid:durableId="732972789">
-    <w:abstractNumId w:val="16"/>
+    <w:abstractNumId w:val="17"/>
   </w:num>
   <w:num w:numId="24" w16cid:durableId="296880550">
-    <w:abstractNumId w:val="17"/>
+    <w:abstractNumId w:val="18"/>
   </w:num>
   <w:num w:numId="25" w16cid:durableId="1445346282">
     <w:abstractNumId w:val="9"/>
   </w:num>
   <w:num w:numId="26" w16cid:durableId="1549145323">
+    <w:abstractNumId w:val="13"/>
+  </w:num>
+  <w:num w:numId="27" w16cid:durableId="1052927328">
     <w:abstractNumId w:val="12"/>
   </w:num>
 </w:numbering>
@@ -10893,7 +11705,7 @@
   <w:style w:type="paragraph" w:default="1" w:styleId="Standard">
     <w:name w:val="Normal"/>
     <w:qFormat/>
-    <w:rsid w:val="006C6B54"/>
+    <w:rsid w:val="008106BC"/>
     <w:rPr>
       <w:rFonts w:asciiTheme="minorHAnsi" w:eastAsiaTheme="minorHAnsi" w:hAnsiTheme="minorHAnsi" w:cstheme="minorBidi"/>
       <w:sz w:val="24"/>
@@ -10945,6 +11757,7 @@
     <w:name w:val="heading 3"/>
     <w:basedOn w:val="Standard"/>
     <w:next w:val="Standard"/>
+    <w:link w:val="berschrift3Zchn"/>
     <w:uiPriority w:val="9"/>
     <w:unhideWhenUsed/>
     <w:qFormat/>
@@ -11201,6 +12014,21 @@
     <w:rPr>
       <w:color w:val="605E5C"/>
       <w:shd w:val="clear" w:color="auto" w:fill="E1DFDD"/>
+    </w:rPr>
+  </w:style>
+  <w:style w:type="character" w:customStyle="1" w:styleId="berschrift3Zchn">
+    <w:name w:val="Überschrift 3 Zchn"/>
+    <w:basedOn w:val="Absatz-Standardschriftart"/>
+    <w:link w:val="berschrift3"/>
+    <w:uiPriority w:val="9"/>
+    <w:rsid w:val="008106BC"/>
+    <w:rPr>
+      <w:rFonts w:asciiTheme="minorHAnsi" w:eastAsiaTheme="minorHAnsi" w:hAnsiTheme="minorHAnsi" w:cstheme="minorBidi"/>
+      <w:b/>
+      <w:bCs/>
+      <w:sz w:val="32"/>
+      <w:szCs w:val="32"/>
+      <w:lang w:eastAsia="en-US"/>
     </w:rPr>
   </w:style>
 </w:styles>

</xml_diff>

<commit_message>
Update project documentation with sprint summary details
</commit_message>
<xml_diff>
--- a/02_Backend/!_Docs/SYP_4_Template-Projektdokumentation (1) (1).docx
+++ b/02_Backend/!_Docs/SYP_4_Template-Projektdokumentation (1) (1).docx
@@ -7815,6 +7815,9 @@
     </w:p>
     <w:p>
       <w:r>
+        <w:rPr>
+          <w:noProof/>
+        </w:rPr>
         <w:drawing>
           <wp:inline distT="0" distB="0" distL="0" distR="0" wp14:anchorId="180DD141" wp14:editId="0ED38BC3">
             <wp:extent cx="5727700" cy="977900"/>
@@ -7871,6 +7874,9 @@
     <w:p/>
     <w:p>
       <w:r>
+        <w:rPr>
+          <w:noProof/>
+        </w:rPr>
         <w:drawing>
           <wp:inline distT="0" distB="0" distL="0" distR="0" wp14:anchorId="5C5526E1" wp14:editId="04C2AE6D">
             <wp:extent cx="5727700" cy="549275"/>
@@ -7960,6 +7966,7 @@
         <w:t xml:space="preserve">  erreichen.</w:t>
       </w:r>
     </w:p>
+    <w:p/>
     <w:p/>
     <w:p>
       <w:pPr>
@@ -11974,6 +11981,7 @@
   <w:style w:type="character" w:default="1" w:styleId="Absatz-Standardschriftart">
     <w:name w:val="Default Paragraph Font"/>
     <w:uiPriority w:val="1"/>
+    <w:semiHidden/>
     <w:unhideWhenUsed/>
   </w:style>
   <w:style w:type="table" w:default="1" w:styleId="NormaleTabelle">
@@ -12494,6 +12502,19 @@
 </file>
 
 <file path=customXml/item2.xml><?xml version="1.0" encoding="utf-8"?>
+<b:Sources xmlns:b="http://schemas.openxmlformats.org/officeDocument/2006/bibliography" xmlns="http://schemas.openxmlformats.org/officeDocument/2006/bibliography" SelectedStyle="\APASixthEditionOfficeOnline.xsl" StyleName="APA" Version="6"/>
+</file>
+
+<file path=customXml/item3.xml><?xml version="1.0" encoding="utf-8"?>
+<?mso-contentType ?>
+<FormTemplates xmlns="http://schemas.microsoft.com/sharepoint/v3/contenttype/forms">
+  <Display>DocumentLibraryForm</Display>
+  <Edit>DocumentLibraryForm</Edit>
+  <New>DocumentLibraryForm</New>
+</FormTemplates>
+</file>
+
+<file path=customXml/item4.xml><?xml version="1.0" encoding="utf-8"?>
 <ct:contentTypeSchema xmlns:ct="http://schemas.microsoft.com/office/2006/metadata/contentType" xmlns:ma="http://schemas.microsoft.com/office/2006/metadata/properties/metaAttributes" ct:_="" ma:_="" ma:contentTypeName="Dokument" ma:contentTypeID="0x01010091FD76AC810CD946AFF2048135E5AED8" ma:contentTypeVersion="4" ma:contentTypeDescription="Ein neues Dokument erstellen." ma:contentTypeScope="" ma:versionID="f1a1cd72032fc8609ea7c3f0b5cd8b51">
   <xsd:schema xmlns:xsd="http://www.w3.org/2001/XMLSchema" xmlns:xs="http://www.w3.org/2001/XMLSchema" xmlns:p="http://schemas.microsoft.com/office/2006/metadata/properties" xmlns:ns2="e330c3bd-b73b-44bd-ae32-0c4bdfdcab8e" targetNamespace="http://schemas.microsoft.com/office/2006/metadata/properties" ma:root="true" ma:fieldsID="a8427e112a34e63d5c426854409c5fee" ns2:_="">
     <xsd:import namespace="e330c3bd-b73b-44bd-ae32-0c4bdfdcab8e"/>
@@ -12637,19 +12658,6 @@
 </ct:contentTypeSchema>
 </file>
 
-<file path=customXml/item3.xml><?xml version="1.0" encoding="utf-8"?>
-<?mso-contentType ?>
-<FormTemplates xmlns="http://schemas.microsoft.com/sharepoint/v3/contenttype/forms">
-  <Display>DocumentLibraryForm</Display>
-  <Edit>DocumentLibraryForm</Edit>
-  <New>DocumentLibraryForm</New>
-</FormTemplates>
-</file>
-
-<file path=customXml/item4.xml><?xml version="1.0" encoding="utf-8"?>
-<b:Sources xmlns:b="http://schemas.openxmlformats.org/officeDocument/2006/bibliography" xmlns="http://schemas.openxmlformats.org/officeDocument/2006/bibliography" SelectedStyle="\APASixthEditionOfficeOnline.xsl" StyleName="APA" Version="6"/>
-</file>
-
 <file path=customXml/itemProps1.xml><?xml version="1.0" encoding="utf-8"?>
 <ds:datastoreItem xmlns:ds="http://schemas.openxmlformats.org/officeDocument/2006/customXml" ds:itemID="{2B630C52-6406-4F1B-9536-6C738A437787}">
   <ds:schemaRefs>
@@ -12660,6 +12668,22 @@
 </file>
 
 <file path=customXml/itemProps2.xml><?xml version="1.0" encoding="utf-8"?>
+<ds:datastoreItem xmlns:ds="http://schemas.openxmlformats.org/officeDocument/2006/customXml" ds:itemID="{4D661877-586C-40E1-8EDF-D17984FD5B5C}">
+  <ds:schemaRefs>
+    <ds:schemaRef ds:uri="http://schemas.openxmlformats.org/officeDocument/2006/bibliography"/>
+  </ds:schemaRefs>
+</ds:datastoreItem>
+</file>
+
+<file path=customXml/itemProps3.xml><?xml version="1.0" encoding="utf-8"?>
+<ds:datastoreItem xmlns:ds="http://schemas.openxmlformats.org/officeDocument/2006/customXml" ds:itemID="{5683F5BF-7529-4961-AAB2-F4BF9F0EE618}">
+  <ds:schemaRefs>
+    <ds:schemaRef ds:uri="http://schemas.microsoft.com/sharepoint/v3/contenttype/forms"/>
+  </ds:schemaRefs>
+</ds:datastoreItem>
+</file>
+
+<file path=customXml/itemProps4.xml><?xml version="1.0" encoding="utf-8"?>
 <ds:datastoreItem xmlns:ds="http://schemas.openxmlformats.org/officeDocument/2006/customXml" ds:itemID="{01E8BE62-401B-4E77-A753-E1D87497926E}">
   <ds:schemaRefs>
     <ds:schemaRef ds:uri="http://schemas.microsoft.com/office/2006/metadata/contentType"/>
@@ -12675,20 +12699,4 @@
     <ds:schemaRef ds:uri="http://schemas.microsoft.com/internal/obd"/>
   </ds:schemaRefs>
 </ds:datastoreItem>
-</file>
-
-<file path=customXml/itemProps3.xml><?xml version="1.0" encoding="utf-8"?>
-<ds:datastoreItem xmlns:ds="http://schemas.openxmlformats.org/officeDocument/2006/customXml" ds:itemID="{5683F5BF-7529-4961-AAB2-F4BF9F0EE618}">
-  <ds:schemaRefs>
-    <ds:schemaRef ds:uri="http://schemas.microsoft.com/sharepoint/v3/contenttype/forms"/>
-  </ds:schemaRefs>
-</ds:datastoreItem>
-</file>
-
-<file path=customXml/itemProps4.xml><?xml version="1.0" encoding="utf-8"?>
-<ds:datastoreItem xmlns:ds="http://schemas.openxmlformats.org/officeDocument/2006/customXml" ds:itemID="{4D661877-586C-40E1-8EDF-D17984FD5B5C}">
-  <ds:schemaRefs>
-    <ds:schemaRef ds:uri="http://schemas.openxmlformats.org/officeDocument/2006/bibliography"/>
-  </ds:schemaRefs>
-</ds:datastoreItem>
 </file>
</xml_diff>

<commit_message>
docs: Update project documentation with Sprint 5 details and retrospective insights
</commit_message>
<xml_diff>
--- a/02_Backend/!_Docs/SYP_4_Template-Projektdokumentation (1) (1).docx
+++ b/02_Backend/!_Docs/SYP_4_Template-Projektdokumentation (1) (1).docx
@@ -225,11 +225,19 @@
                 <w:color w:val="D9D9D9" w:themeColor="background1" w:themeShade="D9"/>
               </w:rPr>
             </w:pPr>
-            <w:r>
-              <w:rPr>
-                <w:rFonts w:ascii="Arial" w:hAnsi="Arial" w:cs="Arial"/>
-              </w:rPr>
-              <w:t>MBot - Backend</w:t>
+            <w:proofErr w:type="spellStart"/>
+            <w:r>
+              <w:rPr>
+                <w:rFonts w:ascii="Arial" w:hAnsi="Arial" w:cs="Arial"/>
+              </w:rPr>
+              <w:t>MBot</w:t>
+            </w:r>
+            <w:proofErr w:type="spellEnd"/>
+            <w:r>
+              <w:rPr>
+                <w:rFonts w:ascii="Arial" w:hAnsi="Arial" w:cs="Arial"/>
+              </w:rPr>
+              <w:t xml:space="preserve"> - Backend</w:t>
             </w:r>
           </w:p>
         </w:tc>
@@ -1606,6 +1614,7 @@
                 <w:sz w:val="20"/>
               </w:rPr>
             </w:pPr>
+            <w:proofErr w:type="spellStart"/>
             <w:r>
               <w:rPr>
                 <w:rFonts w:ascii="Arial" w:hAnsi="Arial" w:cs="Arial"/>
@@ -1620,7 +1629,16 @@
                 <w:color w:val="000000" w:themeColor="text1"/>
                 <w:sz w:val="20"/>
               </w:rPr>
-              <w:t>view + Sprint 5</w:t>
+              <w:t>view</w:t>
+            </w:r>
+            <w:proofErr w:type="spellEnd"/>
+            <w:r>
+              <w:rPr>
+                <w:rFonts w:ascii="Arial" w:hAnsi="Arial" w:cs="Arial"/>
+                <w:color w:val="000000" w:themeColor="text1"/>
+                <w:sz w:val="20"/>
+              </w:rPr>
+              <w:t xml:space="preserve"> + Sprint 5</w:t>
             </w:r>
           </w:p>
         </w:tc>
@@ -3712,17 +3730,24 @@
       </w:pPr>
       <w:bookmarkStart w:id="4" w:name="_Toc1384425644"/>
       <w:r>
-        <w:t>Steuerung des Mbots</w:t>
+        <w:t xml:space="preserve">Steuerung des </w:t>
+      </w:r>
+      <w:proofErr w:type="spellStart"/>
+      <w:r>
+        <w:t>Mbots</w:t>
       </w:r>
       <w:bookmarkEnd w:id="4"/>
+      <w:proofErr w:type="spellEnd"/>
     </w:p>
     <w:p>
       <w:r>
         <w:t xml:space="preserve">Der Benutzer steuert den </w:t>
       </w:r>
+      <w:proofErr w:type="spellStart"/>
       <w:r>
         <w:t>Mbot</w:t>
       </w:r>
+      <w:proofErr w:type="spellEnd"/>
       <w:r>
         <w:t xml:space="preserve"> über das Frontend. Während der Steuerung gibt es die Möglichkeit das Programm mit einem Exit-Command zu beenden. Falls das Frontend die Fahrstrecke speichern will, wird der Use Case „Fahrstrecke speichern“ automatisch ausgeführt.</w:t>
       </w:r>
@@ -3747,9 +3772,11 @@
       <w:r>
         <w:t xml:space="preserve">Der Benutzer kann über das Frontend eine Fahrstrecke manuell erstellen. Dies bedeutet, dass er eine Route ohne direkte Steuerung des </w:t>
       </w:r>
+      <w:proofErr w:type="spellStart"/>
       <w:r>
         <w:t>Mbot</w:t>
       </w:r>
+      <w:proofErr w:type="spellEnd"/>
       <w:r>
         <w:t xml:space="preserve"> vorgibt. Dies erfolgt durch eine grafische Benutzeroberfläche, bei der vordefinierte Wegpunkte abgefahren werden. Diese Wegpunkte bestehen aus den Attributen Richtung, Geschwindigkeit und Zeit.</w:t>
       </w:r>
@@ -3776,9 +3803,11 @@
       <w:r>
         <w:t xml:space="preserve">Dieser Use Case speichert die Fahrstrecke des </w:t>
       </w:r>
+      <w:proofErr w:type="spellStart"/>
       <w:r>
         <w:t>Mbot</w:t>
       </w:r>
+      <w:proofErr w:type="spellEnd"/>
       <w:r>
         <w:t xml:space="preserve"> in einer </w:t>
       </w:r>
@@ -3809,11 +3838,29 @@
       <w:r>
         <w:t xml:space="preserve">Automatisch nach der Steuerung des </w:t>
       </w:r>
+      <w:proofErr w:type="spellStart"/>
       <w:r>
         <w:t>Mbot</w:t>
       </w:r>
-      <w:r>
-        <w:t xml:space="preserve"> (wenn {fahrstreckenSpeichern == true}.</w:t>
+      <w:proofErr w:type="spellEnd"/>
+      <w:r>
+        <w:t xml:space="preserve"> (wenn {</w:t>
+      </w:r>
+      <w:proofErr w:type="spellStart"/>
+      <w:r>
+        <w:t>fahrstreckenSpeichern</w:t>
+      </w:r>
+      <w:proofErr w:type="spellEnd"/>
+      <w:r>
+        <w:t xml:space="preserve"> == </w:t>
+      </w:r>
+      <w:proofErr w:type="spellStart"/>
+      <w:r>
+        <w:t>true</w:t>
+      </w:r>
+      <w:proofErr w:type="spellEnd"/>
+      <w:r>
+        <w:t>}.</w:t>
       </w:r>
     </w:p>
     <w:p>
@@ -3876,15 +3923,19 @@
       <w:r>
         <w:t xml:space="preserve">Der Benutzer hat die Möglichkeit, die LEDs des </w:t>
       </w:r>
+      <w:proofErr w:type="spellStart"/>
       <w:r>
         <w:t>Mbot</w:t>
       </w:r>
+      <w:proofErr w:type="spellEnd"/>
       <w:r>
         <w:t xml:space="preserve"> ein- oder auszuschalten, indem er entweder einen physischen Knopf betätigt oder eine digitale Schaltfläche in der Benutzeroberfläche auswählt. Wenn der Benutzer den Knopf drückt, werden die LEDs des </w:t>
       </w:r>
+      <w:proofErr w:type="spellStart"/>
       <w:r>
         <w:t>Mbot</w:t>
       </w:r>
+      <w:proofErr w:type="spellEnd"/>
       <w:r>
         <w:t xml:space="preserve"> entweder aktiviert oder deaktiviert, abhängig von der gewählten Einstellung.  </w:t>
       </w:r>
@@ -3925,7 +3976,23 @@
     </w:p>
     <w:p>
       <w:r>
-        <w:t>Der Benutzer möchte den umliegenden Raum erkunden und automatisch eine übersichtliche Karte erstellen lassen. Dieser Kartografie-Modus läuft eigenständig und unabhängig von anderen Funktionen. Der Benutzer kann ihn aktivieren, und der Mbot beginnt, den Raum systematisch zu erfassen und auszumappen. Die gesammelten Daten werden in Echtzeit verarbeitet und als detaillierte Karte dargestellt, die dem Benutzer zur Verfügung steht.</w:t>
+        <w:t xml:space="preserve">Der Benutzer möchte den umliegenden Raum erkunden und automatisch eine übersichtliche Karte erstellen lassen. Dieser Kartografie-Modus läuft eigenständig und unabhängig von anderen Funktionen. Der Benutzer kann ihn aktivieren, und der </w:t>
+      </w:r>
+      <w:proofErr w:type="spellStart"/>
+      <w:r>
+        <w:t>Mbot</w:t>
+      </w:r>
+      <w:proofErr w:type="spellEnd"/>
+      <w:r>
+        <w:t xml:space="preserve"> beginnt, den Raum systematisch zu erfassen und </w:t>
+      </w:r>
+      <w:proofErr w:type="spellStart"/>
+      <w:r>
+        <w:t>auszumappen</w:t>
+      </w:r>
+      <w:proofErr w:type="spellEnd"/>
+      <w:r>
+        <w:t>. Die gesammelten Daten werden in Echtzeit verarbeitet und als detaillierte Karte dargestellt, die dem Benutzer zur Verfügung steht.</w:t>
       </w:r>
     </w:p>
     <w:p/>
@@ -4228,7 +4295,15 @@
         <w:t xml:space="preserve">Programmiersprache: </w:t>
       </w:r>
       <w:r>
-        <w:t>Python (mit MicroPython), Java, C#</w:t>
+        <w:t xml:space="preserve">Python (mit </w:t>
+      </w:r>
+      <w:proofErr w:type="spellStart"/>
+      <w:r>
+        <w:t>MicroPython</w:t>
+      </w:r>
+      <w:proofErr w:type="spellEnd"/>
+      <w:r>
+        <w:t>), Java, C#</w:t>
       </w:r>
     </w:p>
     <w:p>
@@ -4240,8 +4315,13 @@
         </w:numPr>
       </w:pPr>
       <w:r>
-        <w:t>Gewählte Variante: Python mit MicroPython</w:t>
-      </w:r>
+        <w:t xml:space="preserve">Gewählte Variante: Python mit </w:t>
+      </w:r>
+      <w:proofErr w:type="spellStart"/>
+      <w:r>
+        <w:t>MicroPython</w:t>
+      </w:r>
+      <w:proofErr w:type="spellEnd"/>
     </w:p>
     <w:p>
       <w:pPr>
@@ -4258,11 +4338,16 @@
         </w:numPr>
       </w:pPr>
       <w:r>
-        <w:t>Datenbank: Fire</w:t>
+        <w:t xml:space="preserve">Datenbank: </w:t>
+      </w:r>
+      <w:proofErr w:type="spellStart"/>
+      <w:r>
+        <w:t>Fire</w:t>
       </w:r>
       <w:r>
         <w:t>Base</w:t>
       </w:r>
+      <w:proofErr w:type="spellEnd"/>
       <w:r>
         <w:t>, Mo</w:t>
       </w:r>
@@ -4602,12 +4687,14 @@
       <w:r>
         <w:t xml:space="preserve">Es gibt verschiedene mBot2-Steuerungs-Apps von </w:t>
       </w:r>
+      <w:proofErr w:type="spellStart"/>
       <w:r>
         <w:t>Mb</w:t>
       </w:r>
       <w:r>
         <w:t>lock</w:t>
       </w:r>
+      <w:proofErr w:type="spellEnd"/>
       <w:r>
         <w:t>, die aber keine individuelle Steuerung und Speicherung von Fahrstrecken bieten</w:t>
       </w:r>
@@ -4854,12 +4941,18 @@
       </w:pPr>
       <w:bookmarkStart w:id="15" w:name="_Toc452400050"/>
       <w:r>
+        <w:lastRenderedPageBreak/>
         <w:t>Sequenzdiagramme</w:t>
       </w:r>
       <w:bookmarkEnd w:id="15"/>
       <w:r>
-        <w:t xml:space="preserve"> – Primärfunktionen Backend</w:t>
-      </w:r>
+        <w:t xml:space="preserve"> – Primärfunktionen </w:t>
+      </w:r>
+      <w:proofErr w:type="gramStart"/>
+      <w:r>
+        <w:t>Backend</w:t>
+      </w:r>
+      <w:proofErr w:type="gramEnd"/>
     </w:p>
     <w:p>
       <w:r>
@@ -4920,6 +5013,7 @@
       </w:pPr>
       <w:bookmarkStart w:id="16" w:name="_Toc1549670347"/>
       <w:r>
+        <w:lastRenderedPageBreak/>
         <w:t>Komponentendiagramme</w:t>
       </w:r>
       <w:bookmarkEnd w:id="16"/>
@@ -5119,6 +5213,7 @@
                 <w:b/>
                 <w:bCs/>
               </w:rPr>
+              <w:lastRenderedPageBreak/>
               <w:t xml:space="preserve">Visual Studio Code </w:t>
             </w:r>
           </w:p>
@@ -5334,6 +5429,7 @@
                 <w:bCs/>
               </w:rPr>
             </w:pPr>
+            <w:proofErr w:type="spellStart"/>
             <w:r>
               <w:rPr>
                 <w:b/>
@@ -5341,6 +5437,7 @@
               </w:rPr>
               <w:t>MicroPython</w:t>
             </w:r>
+            <w:proofErr w:type="spellEnd"/>
           </w:p>
         </w:tc>
         <w:tc>
@@ -5370,8 +5467,13 @@
               <w:t xml:space="preserve">Programmiersprache </w:t>
             </w:r>
             <w:r>
-              <w:t>für den Mbot</w:t>
-            </w:r>
+              <w:t xml:space="preserve">für den </w:t>
+            </w:r>
+            <w:proofErr w:type="spellStart"/>
+            <w:r>
+              <w:t>Mbot</w:t>
+            </w:r>
+            <w:proofErr w:type="spellEnd"/>
           </w:p>
         </w:tc>
       </w:tr>
@@ -5389,6 +5491,7 @@
                 <w:bCs/>
               </w:rPr>
             </w:pPr>
+            <w:proofErr w:type="spellStart"/>
             <w:r>
               <w:rPr>
                 <w:b/>
@@ -5396,6 +5499,7 @@
               </w:rPr>
               <w:t>Flask</w:t>
             </w:r>
+            <w:proofErr w:type="spellEnd"/>
           </w:p>
         </w:tc>
         <w:tc>
@@ -5569,13 +5673,31 @@
                 <w:bCs/>
               </w:rPr>
             </w:pPr>
+            <w:proofErr w:type="spellStart"/>
             <w:r>
               <w:rPr>
                 <w:b/>
                 <w:bCs/>
               </w:rPr>
-              <w:t>Git / Github</w:t>
-            </w:r>
+              <w:t>Git</w:t>
+            </w:r>
+            <w:proofErr w:type="spellEnd"/>
+            <w:r>
+              <w:rPr>
+                <w:b/>
+                <w:bCs/>
+              </w:rPr>
+              <w:t xml:space="preserve"> / </w:t>
+            </w:r>
+            <w:proofErr w:type="spellStart"/>
+            <w:r>
+              <w:rPr>
+                <w:b/>
+                <w:bCs/>
+              </w:rPr>
+              <w:t>Github</w:t>
+            </w:r>
+            <w:proofErr w:type="spellEnd"/>
           </w:p>
         </w:tc>
         <w:tc>
@@ -5636,7 +5758,6 @@
       </w:pPr>
       <w:bookmarkStart w:id="19" w:name="_Toc1459545787"/>
       <w:r>
-        <w:lastRenderedPageBreak/>
         <w:t>Projektdurchführung</w:t>
       </w:r>
       <w:bookmarkEnd w:id="19"/>
@@ -5808,7 +5929,15 @@
               <w:ind w:left="0"/>
             </w:pPr>
             <w:r>
-              <w:t>Verbindung zum Mbot herstellen</w:t>
+              <w:t xml:space="preserve">Verbindung zum </w:t>
+            </w:r>
+            <w:proofErr w:type="spellStart"/>
+            <w:r>
+              <w:t>Mbot</w:t>
+            </w:r>
+            <w:proofErr w:type="spellEnd"/>
+            <w:r>
+              <w:t xml:space="preserve"> herstellen</w:t>
             </w:r>
           </w:p>
         </w:tc>
@@ -5943,7 +6072,15 @@
         </w:numPr>
       </w:pPr>
       <w:r>
-        <w:t>Verbindung zum Mbot herstellen:</w:t>
+        <w:t xml:space="preserve">Verbindung zum </w:t>
+      </w:r>
+      <w:proofErr w:type="spellStart"/>
+      <w:r>
+        <w:t>Mbot</w:t>
+      </w:r>
+      <w:proofErr w:type="spellEnd"/>
+      <w:r>
+        <w:t xml:space="preserve"> herstellen:</w:t>
       </w:r>
     </w:p>
     <w:p>
@@ -5955,7 +6092,15 @@
         </w:numPr>
       </w:pPr>
       <w:r>
-        <w:t>Kommunikation mit dem Mbot über das Netzwerk</w:t>
+        <w:t xml:space="preserve">Kommunikation mit dem </w:t>
+      </w:r>
+      <w:proofErr w:type="spellStart"/>
+      <w:r>
+        <w:t>Mbot</w:t>
+      </w:r>
+      <w:proofErr w:type="spellEnd"/>
+      <w:r>
+        <w:t xml:space="preserve"> über das Netzwerk</w:t>
       </w:r>
     </w:p>
     <w:p>
@@ -5967,8 +6112,13 @@
         </w:numPr>
       </w:pPr>
       <w:r>
-        <w:t>Unterstützung von Steuerbefehlen an den Mbot</w:t>
-      </w:r>
+        <w:t xml:space="preserve">Unterstützung von Steuerbefehlen an den </w:t>
+      </w:r>
+      <w:proofErr w:type="spellStart"/>
+      <w:r>
+        <w:t>Mbot</w:t>
+      </w:r>
+      <w:proofErr w:type="spellEnd"/>
     </w:p>
     <w:p>
       <w:pPr>
@@ -5979,7 +6129,15 @@
         </w:numPr>
       </w:pPr>
       <w:r>
-        <w:t>Antwort des Mbot auf Befehle verarbeiten und ans Frontend zurücksenden</w:t>
+        <w:t xml:space="preserve">Antwort des </w:t>
+      </w:r>
+      <w:proofErr w:type="spellStart"/>
+      <w:r>
+        <w:t>Mbot</w:t>
+      </w:r>
+      <w:proofErr w:type="spellEnd"/>
+      <w:r>
+        <w:t xml:space="preserve"> auf Befehle verarbeiten und ans Frontend zurücksenden</w:t>
       </w:r>
     </w:p>
     <w:p>
@@ -6126,7 +6284,6 @@
       </w:pPr>
       <w:bookmarkStart w:id="23" w:name="_Toc1207657317"/>
       <w:r>
-        <w:lastRenderedPageBreak/>
         <w:t>Sprint Retrospektive</w:t>
       </w:r>
       <w:bookmarkEnd w:id="23"/>
@@ -6183,6 +6340,7 @@
         <w:rPr>
           <w:noProof/>
         </w:rPr>
+        <w:lastRenderedPageBreak/>
         <w:drawing>
           <wp:inline distT="0" distB="0" distL="0" distR="0" wp14:anchorId="0DB7B7BD" wp14:editId="7504567D">
             <wp:extent cx="5727700" cy="3388360"/>
@@ -6225,7 +6383,6 @@
         <w:rPr>
           <w:noProof/>
         </w:rPr>
-        <w:lastRenderedPageBreak/>
         <w:drawing>
           <wp:inline distT="0" distB="0" distL="0" distR="0" wp14:anchorId="540AAB32" wp14:editId="377BEA45">
             <wp:extent cx="5304619" cy="2985171"/>
@@ -6603,7 +6760,6 @@
       </w:pPr>
       <w:bookmarkStart w:id="27" w:name="_Toc577798987"/>
       <w:r>
-        <w:lastRenderedPageBreak/>
         <w:t>Sprint Demo</w:t>
       </w:r>
       <w:bookmarkEnd w:id="27"/>
@@ -6791,6 +6947,7 @@
       </w:pPr>
       <w:bookmarkStart w:id="29" w:name="_Toc729203803"/>
       <w:r>
+        <w:lastRenderedPageBreak/>
         <w:t>Sprint Zusammenfassung</w:t>
       </w:r>
       <w:bookmarkEnd w:id="29"/>
@@ -6805,7 +6962,6 @@
         <w:rPr>
           <w:noProof/>
         </w:rPr>
-        <w:lastRenderedPageBreak/>
         <w:drawing>
           <wp:inline distT="0" distB="0" distL="0" distR="0" wp14:anchorId="4E3811C6" wp14:editId="298A4E99">
             <wp:extent cx="5727700" cy="2833370"/>
@@ -7051,13 +7207,23 @@
           <w:lang w:val="en-US"/>
         </w:rPr>
       </w:pPr>
+      <w:proofErr w:type="spellStart"/>
       <w:r>
         <w:rPr>
           <w:b/>
           <w:bCs/>
           <w:lang w:val="en-US"/>
         </w:rPr>
-        <w:t xml:space="preserve">Anzahl Story-Points: </w:t>
+        <w:t>Anzahl</w:t>
+      </w:r>
+      <w:proofErr w:type="spellEnd"/>
+      <w:r>
+        <w:rPr>
+          <w:b/>
+          <w:bCs/>
+          <w:lang w:val="en-US"/>
+        </w:rPr>
+        <w:t xml:space="preserve"> Story-Points: </w:t>
       </w:r>
       <w:r>
         <w:rPr>
@@ -7184,6 +7350,7 @@
         <w:spacing w:line="240" w:lineRule="auto"/>
       </w:pPr>
       <w:r>
+        <w:lastRenderedPageBreak/>
         <w:t>Sprint Demo</w:t>
       </w:r>
     </w:p>
@@ -7342,7 +7509,15 @@
         <w:t>Ziel des Spikes:</w:t>
       </w:r>
       <w:r>
-        <w:t xml:space="preserve"> Erforschung und Entwicklung eines Prototyps für den Discovery Mode des Mbot, um Hindernisse zu erkennen und zu umgehen.</w:t>
+        <w:t xml:space="preserve"> Erforschung und Entwicklung eines Prototyps für den Discovery Mode des </w:t>
+      </w:r>
+      <w:proofErr w:type="spellStart"/>
+      <w:r>
+        <w:t>Mbot</w:t>
+      </w:r>
+      <w:proofErr w:type="spellEnd"/>
+      <w:r>
+        <w:t>, um Hindernisse zu erkennen und zu umgehen.</w:t>
       </w:r>
     </w:p>
     <w:p/>
@@ -7405,8 +7580,16 @@
           <w:ilvl w:val="2"/>
           <w:numId w:val="21"/>
         </w:numPr>
-      </w:pPr>
-      <w:r>
+        <w:rPr>
+          <w:i/>
+          <w:iCs/>
+        </w:rPr>
+      </w:pPr>
+      <w:r>
+        <w:rPr>
+          <w:i/>
+          <w:iCs/>
+        </w:rPr>
         <w:t>BFS (Breitensuche)</w:t>
       </w:r>
     </w:p>
@@ -7417,8 +7600,16 @@
           <w:ilvl w:val="2"/>
           <w:numId w:val="21"/>
         </w:numPr>
-      </w:pPr>
-      <w:r>
+        <w:rPr>
+          <w:i/>
+          <w:iCs/>
+        </w:rPr>
+      </w:pPr>
+      <w:r>
+        <w:rPr>
+          <w:i/>
+          <w:iCs/>
+        </w:rPr>
         <w:t>A* (A*-Algorithmus)</w:t>
       </w:r>
     </w:p>
@@ -7429,8 +7620,16 @@
           <w:ilvl w:val="2"/>
           <w:numId w:val="21"/>
         </w:numPr>
-      </w:pPr>
-      <w:r>
+        <w:rPr>
+          <w:i/>
+          <w:iCs/>
+        </w:rPr>
+      </w:pPr>
+      <w:r>
+        <w:rPr>
+          <w:i/>
+          <w:iCs/>
+        </w:rPr>
         <w:t>Neander Förmig (ein weniger strukturierter Ansatz)</w:t>
       </w:r>
     </w:p>
@@ -7517,7 +7716,16 @@
         <w:ind w:left="425"/>
       </w:pPr>
       <w:r>
-        <w:t>Für den nächsten Sprint wurde beschlossen, den sprachlichen Austausch gezielter zu verbessern – etwa durch regelmäßige kurze Sync-Meetings oder klar definierte Kommunikationskanäle. Zudem soll durch die stärkere Abgrenzung und Isolation einzelner Arbeitsprozesse die Eigenverantwortung innerhalb der Teams gestärkt und Schnittstellenprobleme reduziert werden.</w:t>
+        <w:lastRenderedPageBreak/>
+        <w:t xml:space="preserve">Für den nächsten Sprint wurde beschlossen, den sprachlichen Austausch gezielter zu verbessern – etwa durch regelmäßige kurze </w:t>
+      </w:r>
+      <w:proofErr w:type="spellStart"/>
+      <w:r>
+        <w:t>Sync</w:t>
+      </w:r>
+      <w:proofErr w:type="spellEnd"/>
+      <w:r>
+        <w:t>-Meetings oder klar definierte Kommunikationskanäle. Zudem soll durch die stärkere Abgrenzung und Isolation einzelner Arbeitsprozesse die Eigenverantwortung innerhalb der Teams gestärkt und Schnittstellenprobleme reduziert werden.</w:t>
       </w:r>
     </w:p>
     <w:p>
@@ -7530,7 +7738,6 @@
         <w:spacing w:line="240" w:lineRule="auto"/>
       </w:pPr>
       <w:r>
-        <w:lastRenderedPageBreak/>
         <w:t>Sprint Zusammenfassung</w:t>
       </w:r>
     </w:p>
@@ -7568,6 +7775,7 @@
         <w:spacing w:line="240" w:lineRule="auto"/>
         <w:ind w:left="425" w:hanging="425"/>
       </w:pPr>
+      <w:bookmarkStart w:id="31" w:name="_Hlk199314343"/>
       <w:r>
         <w:t>Sprintplanung</w:t>
       </w:r>
@@ -7712,8 +7920,13 @@
             <w:tcW w:w="4505" w:type="dxa"/>
           </w:tcPr>
           <w:p>
-            <w:r>
-              <w:t>Mbot sammelt, verarbeitet und überträgt Sensordaten an das Frontend</w:t>
+            <w:proofErr w:type="spellStart"/>
+            <w:r>
+              <w:t>Mbot</w:t>
+            </w:r>
+            <w:proofErr w:type="spellEnd"/>
+            <w:r>
+              <w:t xml:space="preserve"> sammelt, verarbeitet und überträgt Sensordaten an das Frontend</w:t>
             </w:r>
           </w:p>
         </w:tc>
@@ -7741,6 +7954,7 @@
         <w:t>90 Story-Points</w:t>
       </w:r>
     </w:p>
+    <w:bookmarkEnd w:id="31"/>
     <w:p>
       <w:pPr>
         <w:rPr>
@@ -7901,6 +8115,7 @@
         <w:rPr>
           <w:noProof/>
         </w:rPr>
+        <w:lastRenderedPageBreak/>
         <w:drawing>
           <wp:inline distT="0" distB="0" distL="0" distR="0" wp14:anchorId="5C5526E1" wp14:editId="04C2AE6D">
             <wp:extent cx="5727700" cy="549275"/>
@@ -7951,7 +8166,6 @@
         <w:ind w:left="425" w:hanging="425"/>
       </w:pPr>
       <w:r>
-        <w:lastRenderedPageBreak/>
         <w:t xml:space="preserve">Sprint Retrospektive </w:t>
       </w:r>
     </w:p>
@@ -7984,10 +8198,16 @@
         <w:t>Der Sprint verlief insgesamt sehr erfolgreich. Es traten keine nennenswerten Herausforderungen auf, alle Story Points konnten planmäßig abgeschlossen werden. Abgesehen von kleineren Bugfixes steht nun hauptsächlich die Dokumentation aus. Auf Basis unserer Sprint-Velocity gehen wir davon aus, den Endtermin sogar etwas früher</w:t>
       </w:r>
       <w:r>
-        <w:t xml:space="preserve"> zu</w:t>
-      </w:r>
-      <w:r>
-        <w:t xml:space="preserve">  erreichen.</w:t>
+        <w:t xml:space="preserve"> </w:t>
+      </w:r>
+      <w:r>
+        <w:t>zu</w:t>
+      </w:r>
+      <w:r>
+        <w:t xml:space="preserve"> erreichen</w:t>
+      </w:r>
+      <w:r>
+        <w:t>.</w:t>
       </w:r>
     </w:p>
     <w:p/>
@@ -7995,13 +8215,310 @@
     <w:p>
       <w:pPr>
         <w:pStyle w:val="berschrift3"/>
+        <w:numPr>
+          <w:ilvl w:val="1"/>
+          <w:numId w:val="2"/>
+        </w:numPr>
         <w:spacing w:line="240" w:lineRule="auto"/>
       </w:pPr>
       <w:r>
-        <w:t>6.5 Sprint N</w:t>
+        <w:t xml:space="preserve">Sprint </w:t>
+      </w:r>
+      <w:r>
+        <w:t>5</w:t>
+      </w:r>
+    </w:p>
+    <w:p>
+      <w:pPr>
+        <w:pStyle w:val="berschrift3"/>
+        <w:numPr>
+          <w:ilvl w:val="2"/>
+          <w:numId w:val="2"/>
+        </w:numPr>
+        <w:spacing w:line="240" w:lineRule="auto"/>
+      </w:pPr>
+      <w:r>
+        <w:t>Sprintplanung</w:t>
+      </w:r>
+    </w:p>
+    <w:p>
+      <w:pPr>
+        <w:rPr>
+          <w:b/>
+          <w:bCs/>
+        </w:rPr>
+      </w:pPr>
+      <w:r>
+        <w:rPr>
+          <w:b/>
+          <w:bCs/>
+        </w:rPr>
+        <w:t xml:space="preserve">Dauer: </w:t>
+      </w:r>
+      <w:r>
+        <w:rPr>
+          <w:b/>
+          <w:bCs/>
+        </w:rPr>
+        <w:t>15</w:t>
+      </w:r>
+      <w:r>
+        <w:rPr>
+          <w:b/>
+          <w:bCs/>
+        </w:rPr>
+        <w:t>.0</w:t>
+      </w:r>
+      <w:r>
+        <w:rPr>
+          <w:b/>
+          <w:bCs/>
+        </w:rPr>
+        <w:t>5</w:t>
+      </w:r>
+      <w:r>
+        <w:rPr>
+          <w:b/>
+          <w:bCs/>
+        </w:rPr>
+        <w:t xml:space="preserve">.2025 – </w:t>
+      </w:r>
+      <w:r>
+        <w:rPr>
+          <w:b/>
+          <w:bCs/>
+        </w:rPr>
+        <w:t>04</w:t>
+      </w:r>
+      <w:r>
+        <w:rPr>
+          <w:b/>
+          <w:bCs/>
+        </w:rPr>
+        <w:t>.0</w:t>
+      </w:r>
+      <w:r>
+        <w:rPr>
+          <w:b/>
+          <w:bCs/>
+        </w:rPr>
+        <w:t>6</w:t>
+      </w:r>
+      <w:r>
+        <w:rPr>
+          <w:b/>
+          <w:bCs/>
+        </w:rPr>
+        <w:t>.2025</w:t>
       </w:r>
     </w:p>
     <w:p/>
+    <w:tbl>
+      <w:tblPr>
+        <w:tblStyle w:val="Tabellenraster"/>
+        <w:tblW w:w="0" w:type="auto"/>
+        <w:tblLook w:val="04A0" w:firstRow="1" w:lastRow="0" w:firstColumn="1" w:lastColumn="0" w:noHBand="0" w:noVBand="1"/>
+      </w:tblPr>
+      <w:tblGrid>
+        <w:gridCol w:w="4505"/>
+        <w:gridCol w:w="4505"/>
+      </w:tblGrid>
+      <w:tr>
+        <w:tc>
+          <w:tcPr>
+            <w:tcW w:w="4505" w:type="dxa"/>
+          </w:tcPr>
+          <w:p>
+            <w:pPr>
+              <w:rPr>
+                <w:b/>
+                <w:bCs/>
+              </w:rPr>
+            </w:pPr>
+            <w:r>
+              <w:rPr>
+                <w:b/>
+                <w:bCs/>
+              </w:rPr>
+              <w:t>User Story</w:t>
+            </w:r>
+          </w:p>
+        </w:tc>
+        <w:tc>
+          <w:tcPr>
+            <w:tcW w:w="4505" w:type="dxa"/>
+          </w:tcPr>
+          <w:p>
+            <w:pPr>
+              <w:rPr>
+                <w:b/>
+                <w:bCs/>
+              </w:rPr>
+            </w:pPr>
+            <w:r>
+              <w:rPr>
+                <w:b/>
+                <w:bCs/>
+              </w:rPr>
+              <w:t>Beschreibung</w:t>
+            </w:r>
+          </w:p>
+        </w:tc>
+      </w:tr>
+      <w:tr>
+        <w:tc>
+          <w:tcPr>
+            <w:tcW w:w="4505" w:type="dxa"/>
+          </w:tcPr>
+          <w:p>
+            <w:r>
+              <w:t>Dokumentation</w:t>
+            </w:r>
+          </w:p>
+        </w:tc>
+        <w:tc>
+          <w:tcPr>
+            <w:tcW w:w="4505" w:type="dxa"/>
+          </w:tcPr>
+          <w:p>
+            <w:r>
+              <w:t>Abschluss der parallel geführten Dokumentation</w:t>
+            </w:r>
+          </w:p>
+        </w:tc>
+      </w:tr>
+    </w:tbl>
+    <w:p/>
+    <w:p>
+      <w:pPr>
+        <w:rPr>
+          <w:lang w:val="de-AT"/>
+        </w:rPr>
+      </w:pPr>
+      <w:r>
+        <w:rPr>
+          <w:b/>
+          <w:bCs/>
+          <w:lang w:val="de-AT"/>
+        </w:rPr>
+        <w:t xml:space="preserve">Anzahl Story-Points: </w:t>
+      </w:r>
+      <w:r>
+        <w:rPr>
+          <w:lang w:val="de-AT"/>
+        </w:rPr>
+        <w:t>-</w:t>
+      </w:r>
+    </w:p>
+    <w:p>
+      <w:pPr>
+        <w:pStyle w:val="Listenabsatz"/>
+        <w:ind w:left="0"/>
+      </w:pPr>
+    </w:p>
+    <w:p>
+      <w:r>
+        <w:t xml:space="preserve"> </w:t>
+      </w:r>
+    </w:p>
+    <w:p>
+      <w:pPr>
+        <w:pStyle w:val="berschrift3"/>
+        <w:tabs>
+          <w:tab w:val="left" w:pos="425"/>
+        </w:tabs>
+        <w:spacing w:line="240" w:lineRule="auto"/>
+        <w:ind w:left="425"/>
+      </w:pPr>
+    </w:p>
+    <w:p/>
+    <w:p/>
+    <w:p/>
+    <w:p/>
+    <w:p/>
+    <w:p>
+      <w:pPr>
+        <w:pStyle w:val="berschrift3"/>
+        <w:numPr>
+          <w:ilvl w:val="2"/>
+          <w:numId w:val="2"/>
+        </w:numPr>
+        <w:spacing w:line="240" w:lineRule="auto"/>
+        <w:ind w:left="425" w:hanging="425"/>
+      </w:pPr>
+      <w:r>
+        <w:t>Sprint Demo</w:t>
+      </w:r>
+    </w:p>
+    <w:p/>
+    <w:p/>
+    <w:p>
+      <w:pPr>
+        <w:pStyle w:val="berschrift3"/>
+        <w:numPr>
+          <w:ilvl w:val="2"/>
+          <w:numId w:val="2"/>
+        </w:numPr>
+        <w:spacing w:line="240" w:lineRule="auto"/>
+        <w:ind w:left="425" w:hanging="425"/>
+      </w:pPr>
+      <w:r>
+        <w:t xml:space="preserve">Sprint Retrospektive </w:t>
+      </w:r>
+    </w:p>
+    <w:p>
+      <w:r>
+        <w:t>Insgesamt war die Team-Moral im vergangenen Sprint als neutral bis ausgeglichen zu bewerten. Die finalen Aufgaben im Rahmen der Dokumentationsaufarbeitung gestalteten sich stellenweise als mühsam, konnten jedoch ohne größere Schwierigkeiten abgeschlossen werden. Während des gesamten Arbeitsprozesses traten keine nennenswerten Rückschläge auf.</w:t>
+      </w:r>
+    </w:p>
+    <w:p/>
+    <w:p>
+      <w:pPr>
+        <w:pStyle w:val="berschrift3"/>
+        <w:numPr>
+          <w:ilvl w:val="2"/>
+          <w:numId w:val="2"/>
+        </w:numPr>
+        <w:spacing w:line="240" w:lineRule="auto"/>
+        <w:ind w:left="425" w:hanging="425"/>
+      </w:pPr>
+      <w:r>
+        <w:t>Sprint Zusammenfassung</w:t>
+      </w:r>
+    </w:p>
+    <w:p>
+      <w:r>
+        <w:t xml:space="preserve">Die Projektdokumentation wurde auf inhaltliche Lücken überprüft und entsprechend ergänzt. Zudem wurden das </w:t>
+      </w:r>
+      <w:proofErr w:type="spellStart"/>
+      <w:r>
+        <w:t>mBot</w:t>
+      </w:r>
+      <w:proofErr w:type="spellEnd"/>
+      <w:r>
+        <w:t xml:space="preserve">-Skript sowie das Hauptprogramm des </w:t>
+      </w:r>
+      <w:proofErr w:type="spellStart"/>
+      <w:r>
+        <w:t>Backends</w:t>
+      </w:r>
+      <w:proofErr w:type="spellEnd"/>
+      <w:r>
+        <w:t xml:space="preserve"> in Zusammenarbeit mit dem Frontend-Team umfassend auf Bugs und Fehler getestet</w:t>
+      </w:r>
+      <w:r>
+        <w:t>, dabei i</w:t>
+      </w:r>
+      <w:r>
+        <w:t xml:space="preserve">dentifizierte Probleme konnten im Anschluss </w:t>
+      </w:r>
+      <w:r>
+        <w:t xml:space="preserve">– ohne weitere größere Aufwande - </w:t>
+      </w:r>
+      <w:r>
+        <w:t>direkt behoben werden.</w:t>
+      </w:r>
+    </w:p>
     <w:p/>
     <w:p>
       <w:r>
@@ -8018,17 +8535,19 @@
         </w:numPr>
         <w:spacing w:line="240" w:lineRule="auto"/>
       </w:pPr>
-      <w:bookmarkStart w:id="31" w:name="_Toc1526420175"/>
+      <w:bookmarkStart w:id="32" w:name="_Toc1526420175"/>
       <w:r>
         <w:t xml:space="preserve">Installation / Software </w:t>
       </w:r>
+      <w:proofErr w:type="spellStart"/>
       <w:r>
         <w:t>D</w:t>
       </w:r>
       <w:r>
         <w:t>eployment</w:t>
       </w:r>
-      <w:bookmarkEnd w:id="31"/>
+      <w:bookmarkEnd w:id="32"/>
+      <w:proofErr w:type="spellEnd"/>
     </w:p>
     <w:p>
       <w:pPr>
@@ -8040,7 +8559,21 @@
         <w:rPr>
           <w:color w:val="D9D9D9" w:themeColor="background1" w:themeShade="D9"/>
         </w:rPr>
-        <w:t>Anleitung welche Schritte notwendig sind um das fertige SW Produkt zu installieren und in Betrieb zu nehmen.</w:t>
+        <w:t xml:space="preserve">Anleitung welche Schritte notwendig sind um das fertige </w:t>
+      </w:r>
+      <w:proofErr w:type="gramStart"/>
+      <w:r>
+        <w:rPr>
+          <w:color w:val="D9D9D9" w:themeColor="background1" w:themeShade="D9"/>
+        </w:rPr>
+        <w:t>SW Produkt</w:t>
+      </w:r>
+      <w:proofErr w:type="gramEnd"/>
+      <w:r>
+        <w:rPr>
+          <w:color w:val="D9D9D9" w:themeColor="background1" w:themeShade="D9"/>
+        </w:rPr>
+        <w:t xml:space="preserve"> zu installieren und in Betrieb zu nehmen.</w:t>
       </w:r>
     </w:p>
     <w:p>
@@ -8052,11 +8585,13 @@
         </w:numPr>
         <w:spacing w:line="240" w:lineRule="auto"/>
       </w:pPr>
-      <w:bookmarkStart w:id="32" w:name="_Toc1271613368"/>
+      <w:bookmarkStart w:id="33" w:name="_Toc1271613368"/>
+      <w:proofErr w:type="spellStart"/>
       <w:r>
         <w:t>Projektabschluß</w:t>
       </w:r>
-      <w:bookmarkEnd w:id="32"/>
+      <w:bookmarkEnd w:id="33"/>
+      <w:proofErr w:type="spellEnd"/>
     </w:p>
     <w:p>
       <w:pPr>
@@ -8067,11 +8602,11 @@
         </w:numPr>
         <w:spacing w:line="240" w:lineRule="auto"/>
       </w:pPr>
-      <w:bookmarkStart w:id="33" w:name="_Toc1743416473"/>
+      <w:bookmarkStart w:id="34" w:name="_Toc1743416473"/>
       <w:r>
         <w:t>Projektzusammenfassung</w:t>
       </w:r>
-      <w:bookmarkEnd w:id="33"/>
+      <w:bookmarkEnd w:id="34"/>
     </w:p>
     <w:p>
       <w:pPr>
@@ -8095,11 +8630,11 @@
         </w:numPr>
         <w:spacing w:line="240" w:lineRule="auto"/>
       </w:pPr>
-      <w:bookmarkStart w:id="34" w:name="_Toc1717973310"/>
+      <w:bookmarkStart w:id="35" w:name="_Toc1717973310"/>
       <w:r>
         <w:t>Attachments</w:t>
       </w:r>
-      <w:bookmarkEnd w:id="34"/>
+      <w:bookmarkEnd w:id="35"/>
     </w:p>
     <w:p>
       <w:pPr>
@@ -8267,7 +8802,7 @@
         <w:rPr>
           <w:noProof/>
         </w:rPr>
-        <w:t>17</w:t>
+        <w:t>20</w:t>
       </w:r>
     </w:fldSimple>
   </w:p>
@@ -11846,7 +12381,7 @@
   <w:style w:type="paragraph" w:default="1" w:styleId="Standard">
     <w:name w:val="Normal"/>
     <w:qFormat/>
-    <w:rsid w:val="006C6DFC"/>
+    <w:rsid w:val="00B21EB9"/>
     <w:rPr>
       <w:rFonts w:asciiTheme="minorHAnsi" w:eastAsiaTheme="minorHAnsi" w:hAnsiTheme="minorHAnsi" w:cstheme="minorBidi"/>
       <w:sz w:val="24"/>
@@ -11918,6 +12453,7 @@
   <w:style w:type="character" w:default="1" w:styleId="Absatz-Standardschriftart">
     <w:name w:val="Default Paragraph Font"/>
     <w:uiPriority w:val="1"/>
+    <w:semiHidden/>
     <w:unhideWhenUsed/>
   </w:style>
   <w:style w:type="table" w:default="1" w:styleId="NormaleTabelle">
@@ -12438,6 +12974,19 @@
 </file>
 
 <file path=customXml/item2.xml><?xml version="1.0" encoding="utf-8"?>
+<b:Sources xmlns:b="http://schemas.openxmlformats.org/officeDocument/2006/bibliography" xmlns="http://schemas.openxmlformats.org/officeDocument/2006/bibliography" SelectedStyle="\APASixthEditionOfficeOnline.xsl" StyleName="APA" Version="6"/>
+</file>
+
+<file path=customXml/item3.xml><?xml version="1.0" encoding="utf-8"?>
+<?mso-contentType ?>
+<FormTemplates xmlns="http://schemas.microsoft.com/sharepoint/v3/contenttype/forms">
+  <Display>DocumentLibraryForm</Display>
+  <Edit>DocumentLibraryForm</Edit>
+  <New>DocumentLibraryForm</New>
+</FormTemplates>
+</file>
+
+<file path=customXml/item4.xml><?xml version="1.0" encoding="utf-8"?>
 <ct:contentTypeSchema xmlns:ct="http://schemas.microsoft.com/office/2006/metadata/contentType" xmlns:ma="http://schemas.microsoft.com/office/2006/metadata/properties/metaAttributes" ct:_="" ma:_="" ma:contentTypeName="Dokument" ma:contentTypeID="0x01010091FD76AC810CD946AFF2048135E5AED8" ma:contentTypeVersion="4" ma:contentTypeDescription="Ein neues Dokument erstellen." ma:contentTypeScope="" ma:versionID="f1a1cd72032fc8609ea7c3f0b5cd8b51">
   <xsd:schema xmlns:xsd="http://www.w3.org/2001/XMLSchema" xmlns:xs="http://www.w3.org/2001/XMLSchema" xmlns:p="http://schemas.microsoft.com/office/2006/metadata/properties" xmlns:ns2="e330c3bd-b73b-44bd-ae32-0c4bdfdcab8e" targetNamespace="http://schemas.microsoft.com/office/2006/metadata/properties" ma:root="true" ma:fieldsID="a8427e112a34e63d5c426854409c5fee" ns2:_="">
     <xsd:import namespace="e330c3bd-b73b-44bd-ae32-0c4bdfdcab8e"/>
@@ -12581,19 +13130,6 @@
 </ct:contentTypeSchema>
 </file>
 
-<file path=customXml/item3.xml><?xml version="1.0" encoding="utf-8"?>
-<?mso-contentType ?>
-<FormTemplates xmlns="http://schemas.microsoft.com/sharepoint/v3/contenttype/forms">
-  <Display>DocumentLibraryForm</Display>
-  <Edit>DocumentLibraryForm</Edit>
-  <New>DocumentLibraryForm</New>
-</FormTemplates>
-</file>
-
-<file path=customXml/item4.xml><?xml version="1.0" encoding="utf-8"?>
-<b:Sources xmlns:b="http://schemas.openxmlformats.org/officeDocument/2006/bibliography" xmlns="http://schemas.openxmlformats.org/officeDocument/2006/bibliography" SelectedStyle="\APASixthEditionOfficeOnline.xsl" StyleName="APA" Version="6"/>
-</file>
-
 <file path=customXml/itemProps1.xml><?xml version="1.0" encoding="utf-8"?>
 <ds:datastoreItem xmlns:ds="http://schemas.openxmlformats.org/officeDocument/2006/customXml" ds:itemID="{2B630C52-6406-4F1B-9536-6C738A437787}">
   <ds:schemaRefs>
@@ -12604,6 +13140,22 @@
 </file>
 
 <file path=customXml/itemProps2.xml><?xml version="1.0" encoding="utf-8"?>
+<ds:datastoreItem xmlns:ds="http://schemas.openxmlformats.org/officeDocument/2006/customXml" ds:itemID="{4D661877-586C-40E1-8EDF-D17984FD5B5C}">
+  <ds:schemaRefs>
+    <ds:schemaRef ds:uri="http://schemas.openxmlformats.org/officeDocument/2006/bibliography"/>
+  </ds:schemaRefs>
+</ds:datastoreItem>
+</file>
+
+<file path=customXml/itemProps3.xml><?xml version="1.0" encoding="utf-8"?>
+<ds:datastoreItem xmlns:ds="http://schemas.openxmlformats.org/officeDocument/2006/customXml" ds:itemID="{5683F5BF-7529-4961-AAB2-F4BF9F0EE618}">
+  <ds:schemaRefs>
+    <ds:schemaRef ds:uri="http://schemas.microsoft.com/sharepoint/v3/contenttype/forms"/>
+  </ds:schemaRefs>
+</ds:datastoreItem>
+</file>
+
+<file path=customXml/itemProps4.xml><?xml version="1.0" encoding="utf-8"?>
 <ds:datastoreItem xmlns:ds="http://schemas.openxmlformats.org/officeDocument/2006/customXml" ds:itemID="{01E8BE62-401B-4E77-A753-E1D87497926E}">
   <ds:schemaRefs>
     <ds:schemaRef ds:uri="http://schemas.microsoft.com/office/2006/metadata/contentType"/>
@@ -12619,20 +13171,4 @@
     <ds:schemaRef ds:uri="http://schemas.microsoft.com/internal/obd"/>
   </ds:schemaRefs>
 </ds:datastoreItem>
-</file>
-
-<file path=customXml/itemProps3.xml><?xml version="1.0" encoding="utf-8"?>
-<ds:datastoreItem xmlns:ds="http://schemas.openxmlformats.org/officeDocument/2006/customXml" ds:itemID="{5683F5BF-7529-4961-AAB2-F4BF9F0EE618}">
-  <ds:schemaRefs>
-    <ds:schemaRef ds:uri="http://schemas.microsoft.com/sharepoint/v3/contenttype/forms"/>
-  </ds:schemaRefs>
-</ds:datastoreItem>
-</file>
-
-<file path=customXml/itemProps4.xml><?xml version="1.0" encoding="utf-8"?>
-<ds:datastoreItem xmlns:ds="http://schemas.openxmlformats.org/officeDocument/2006/customXml" ds:itemID="{4D661877-586C-40E1-8EDF-D17984FD5B5C}">
-  <ds:schemaRefs>
-    <ds:schemaRef ds:uri="http://schemas.openxmlformats.org/officeDocument/2006/bibliography"/>
-  </ds:schemaRefs>
-</ds:datastoreItem>
 </file>
</xml_diff>

<commit_message>
docs: Update project documentation with project summary and attachments
</commit_message>
<xml_diff>
--- a/02_Backend/!_Docs/SYP_4_Template-Projektdokumentation (1) (1).docx
+++ b/02_Backend/!_Docs/SYP_4_Template-Projektdokumentation (1) (1).docx
@@ -225,19 +225,11 @@
                 <w:color w:val="D9D9D9" w:themeColor="background1" w:themeShade="D9"/>
               </w:rPr>
             </w:pPr>
-            <w:proofErr w:type="spellStart"/>
-            <w:r>
-              <w:rPr>
-                <w:rFonts w:ascii="Arial" w:hAnsi="Arial" w:cs="Arial"/>
-              </w:rPr>
-              <w:t>MBot</w:t>
-            </w:r>
-            <w:proofErr w:type="spellEnd"/>
-            <w:r>
-              <w:rPr>
-                <w:rFonts w:ascii="Arial" w:hAnsi="Arial" w:cs="Arial"/>
-              </w:rPr>
-              <w:t xml:space="preserve"> - Backend</w:t>
+            <w:r>
+              <w:rPr>
+                <w:rFonts w:ascii="Arial" w:hAnsi="Arial" w:cs="Arial"/>
+              </w:rPr>
+              <w:t>MBot - Backend</w:t>
             </w:r>
           </w:p>
         </w:tc>
@@ -7207,23 +7199,13 @@
           <w:lang w:val="en-US"/>
         </w:rPr>
       </w:pPr>
-      <w:proofErr w:type="spellStart"/>
       <w:r>
         <w:rPr>
           <w:b/>
           <w:bCs/>
           <w:lang w:val="en-US"/>
         </w:rPr>
-        <w:t>Anzahl</w:t>
-      </w:r>
-      <w:proofErr w:type="spellEnd"/>
-      <w:r>
-        <w:rPr>
-          <w:b/>
-          <w:bCs/>
-          <w:lang w:val="en-US"/>
-        </w:rPr>
-        <w:t xml:space="preserve"> Story-Points: </w:t>
+        <w:t xml:space="preserve">Anzahl Story-Points: </w:t>
       </w:r>
       <w:r>
         <w:rPr>
@@ -8488,15 +8470,7 @@
     </w:p>
     <w:p>
       <w:r>
-        <w:t xml:space="preserve">Die Projektdokumentation wurde auf inhaltliche Lücken überprüft und entsprechend ergänzt. Zudem wurden das </w:t>
-      </w:r>
-      <w:proofErr w:type="spellStart"/>
-      <w:r>
-        <w:t>mBot</w:t>
-      </w:r>
-      <w:proofErr w:type="spellEnd"/>
-      <w:r>
-        <w:t xml:space="preserve">-Skript sowie das Hauptprogramm des </w:t>
+        <w:t xml:space="preserve">Die Projektdokumentation wurde auf inhaltliche Lücken überprüft und entsprechend ergänzt. Zudem wurden das mBot-Skript sowie das Hauptprogramm des </w:t>
       </w:r>
       <w:proofErr w:type="spellStart"/>
       <w:r>
@@ -8586,12 +8560,13 @@
         <w:spacing w:line="240" w:lineRule="auto"/>
       </w:pPr>
       <w:bookmarkStart w:id="33" w:name="_Toc1271613368"/>
-      <w:proofErr w:type="spellStart"/>
-      <w:r>
-        <w:t>Projektabschluß</w:t>
+      <w:r>
+        <w:t>Projektabschlu</w:t>
       </w:r>
       <w:bookmarkEnd w:id="33"/>
-      <w:proofErr w:type="spellEnd"/>
+      <w:r>
+        <w:t>ss</w:t>
+      </w:r>
     </w:p>
     <w:p>
       <w:pPr>
@@ -8609,16 +8584,33 @@
       <w:bookmarkEnd w:id="34"/>
     </w:p>
     <w:p>
-      <w:pPr>
-        <w:rPr>
-          <w:color w:val="D9D9D9" w:themeColor="background1" w:themeShade="D9"/>
-        </w:rPr>
-      </w:pPr>
-      <w:r>
-        <w:rPr>
-          <w:color w:val="D9D9D9" w:themeColor="background1" w:themeShade="D9"/>
-        </w:rPr>
-        <w:t>Zusammenfassung der Projektdurchführung. Was lief gut/schlecht. Welche Erkenntnisse wurden während der Durchführung des Projektes gewonnen. Was würde man, nun anders machen bzw. wieder gleich machen?</w:t>
+      <w:r>
+        <w:t xml:space="preserve">In diesem Projekt haben wir in fünf Sprints ein System zur Steuerung und Kommunikation mit dem mBot entwickelt. Zuerst ging es um die Verbindung mit dem Schul-WLAN und dem mBot selbst. Danach haben wir die Schnittstelle zwischen Frontend und </w:t>
+      </w:r>
+      <w:proofErr w:type="gramStart"/>
+      <w:r>
+        <w:t>Backend</w:t>
+      </w:r>
+      <w:proofErr w:type="gramEnd"/>
+      <w:r>
+        <w:t xml:space="preserve"> aufgebaut und den mBot so programmiert, dass er auf Steuerbefehle reagieren kann.</w:t>
+      </w:r>
+    </w:p>
+    <w:p/>
+    <w:p>
+      <w:r>
+        <w:t>Im dritten Sprint wurde die Datenbank eingerichtet und der sogenannte "Discovery Mode" getestet – ein Modus, in dem der mBot Hindernisse erkennt und umfahren kann. Dabei gab es kleine Schwierigkeiten mit der Zusammenarbeit mit dem Frontend-Team, die aber gelöst wurden.</w:t>
+      </w:r>
+    </w:p>
+    <w:p>
+      <w:r>
+        <w:t>Im vierten Sprint haben wir die Sensordaten des mBots verarbeitet und an das Frontend geschickt. Alles lief reibungslos. Im letzten Sprint stand die Dokumentation im Fokus. Außerdem wurden letzte Fehler im Code behoben.</w:t>
+      </w:r>
+    </w:p>
+    <w:p/>
+    <w:p>
+      <w:r>
+        <w:t>Das Projekt war insgesamt sehr erfolgreich. Alle Aufgaben konnten wie geplant oder sogar schneller abgeschlossen werden. Die Teamarbeit funktionierte gut und alle Ziele wurden erreicht.</w:t>
       </w:r>
     </w:p>
     <w:p>
@@ -8637,41 +8629,283 @@
       <w:bookmarkEnd w:id="35"/>
     </w:p>
     <w:p>
-      <w:pPr>
-        <w:rPr>
-          <w:color w:val="D9D9D9" w:themeColor="background1" w:themeShade="D9"/>
-        </w:rPr>
-      </w:pPr>
-      <w:r>
-        <w:rPr>
-          <w:color w:val="D9D9D9" w:themeColor="background1" w:themeShade="D9"/>
-        </w:rPr>
-        <w:t>Tabellarische Auflistung der Projektdateien.</w:t>
-      </w:r>
-    </w:p>
-    <w:p>
-      <w:pPr>
-        <w:rPr>
-          <w:color w:val="D9D9D9" w:themeColor="background1" w:themeShade="D9"/>
-        </w:rPr>
-      </w:pPr>
-      <w:r>
-        <w:rPr>
-          <w:color w:val="D9D9D9" w:themeColor="background1" w:themeShade="D9"/>
-        </w:rPr>
-        <w:t>z.B.: ZIP-File mit dem Quellcode, Projektpräsentationen, ...</w:t>
+      <w:hyperlink r:id="rId30" w:history="1">
+        <w:r>
+          <w:rPr>
+            <w:rStyle w:val="Hyperlink"/>
+          </w:rPr>
+          <w:t>https://github.com/jonasaberger/SYP4_MBOT_G1</w:t>
+        </w:r>
+      </w:hyperlink>
+      <w:r>
+        <w:t xml:space="preserve"> - </w:t>
+      </w:r>
+      <w:r>
+        <w:t>GitHub</w:t>
       </w:r>
     </w:p>
     <w:p/>
-    <w:p>
-      <w:pPr>
-        <w:pStyle w:val="berschrift2"/>
-      </w:pPr>
-    </w:p>
+    <w:tbl>
+      <w:tblPr>
+        <w:tblStyle w:val="Tabellenraster"/>
+        <w:tblW w:w="0" w:type="auto"/>
+        <w:tblLook w:val="04A0" w:firstRow="1" w:lastRow="0" w:firstColumn="1" w:lastColumn="0" w:noHBand="0" w:noVBand="1"/>
+      </w:tblPr>
+      <w:tblGrid>
+        <w:gridCol w:w="4505"/>
+        <w:gridCol w:w="4505"/>
+      </w:tblGrid>
+      <w:tr>
+        <w:tc>
+          <w:tcPr>
+            <w:tcW w:w="4505" w:type="dxa"/>
+          </w:tcPr>
+          <w:p>
+            <w:pPr>
+              <w:rPr>
+                <w:b/>
+                <w:bCs/>
+              </w:rPr>
+            </w:pPr>
+            <w:r>
+              <w:rPr>
+                <w:b/>
+                <w:bCs/>
+                <w:sz w:val="28"/>
+                <w:szCs w:val="28"/>
+              </w:rPr>
+              <w:t>Datei</w:t>
+            </w:r>
+          </w:p>
+        </w:tc>
+        <w:tc>
+          <w:tcPr>
+            <w:tcW w:w="4505" w:type="dxa"/>
+          </w:tcPr>
+          <w:p>
+            <w:pPr>
+              <w:rPr>
+                <w:b/>
+                <w:bCs/>
+              </w:rPr>
+            </w:pPr>
+            <w:r>
+              <w:rPr>
+                <w:b/>
+                <w:bCs/>
+                <w:sz w:val="28"/>
+                <w:szCs w:val="28"/>
+              </w:rPr>
+              <w:t>Nutzen</w:t>
+            </w:r>
+          </w:p>
+        </w:tc>
+      </w:tr>
+      <w:tr>
+        <w:tc>
+          <w:tcPr>
+            <w:tcW w:w="4505" w:type="dxa"/>
+          </w:tcPr>
+          <w:p>
+            <w:r>
+              <w:t xml:space="preserve">main.py </w:t>
+            </w:r>
+          </w:p>
+        </w:tc>
+        <w:tc>
+          <w:tcPr>
+            <w:tcW w:w="4505" w:type="dxa"/>
+          </w:tcPr>
+          <w:p>
+            <w:r>
+              <w:t xml:space="preserve">Starten des </w:t>
+            </w:r>
+            <w:proofErr w:type="spellStart"/>
+            <w:r>
+              <w:t>ServiceManagers</w:t>
+            </w:r>
+            <w:proofErr w:type="spellEnd"/>
+          </w:p>
+        </w:tc>
+      </w:tr>
+      <w:tr>
+        <w:tc>
+          <w:tcPr>
+            <w:tcW w:w="4505" w:type="dxa"/>
+          </w:tcPr>
+          <w:p>
+            <w:r>
+              <w:t>service_manager.py</w:t>
+            </w:r>
+          </w:p>
+        </w:tc>
+        <w:tc>
+          <w:tcPr>
+            <w:tcW w:w="4505" w:type="dxa"/>
+          </w:tcPr>
+          <w:p>
+            <w:r>
+              <w:t>Starten der API &amp; Server</w:t>
+            </w:r>
+          </w:p>
+        </w:tc>
+      </w:tr>
+      <w:tr>
+        <w:tc>
+          <w:tcPr>
+            <w:tcW w:w="4505" w:type="dxa"/>
+          </w:tcPr>
+          <w:p>
+            <w:r>
+              <w:t>frontend_bridge.py</w:t>
+            </w:r>
+          </w:p>
+        </w:tc>
+        <w:tc>
+          <w:tcPr>
+            <w:tcW w:w="4505" w:type="dxa"/>
+          </w:tcPr>
+          <w:p>
+            <w:r>
+              <w:t>Stellt Verbindung zum Frontend her</w:t>
+            </w:r>
+          </w:p>
+        </w:tc>
+      </w:tr>
+      <w:tr>
+        <w:tc>
+          <w:tcPr>
+            <w:tcW w:w="4505" w:type="dxa"/>
+          </w:tcPr>
+          <w:p>
+            <w:r>
+              <w:t>db_bridge.py</w:t>
+            </w:r>
+          </w:p>
+        </w:tc>
+        <w:tc>
+          <w:tcPr>
+            <w:tcW w:w="4505" w:type="dxa"/>
+          </w:tcPr>
+          <w:p>
+            <w:r>
+              <w:t>Stellt Verbindung zur Datenbank her</w:t>
+            </w:r>
+          </w:p>
+        </w:tc>
+      </w:tr>
+      <w:tr>
+        <w:tc>
+          <w:tcPr>
+            <w:tcW w:w="4505" w:type="dxa"/>
+          </w:tcPr>
+          <w:p>
+            <w:r>
+              <w:t>mbot_bridge.py</w:t>
+            </w:r>
+          </w:p>
+        </w:tc>
+        <w:tc>
+          <w:tcPr>
+            <w:tcW w:w="4505" w:type="dxa"/>
+          </w:tcPr>
+          <w:p>
+            <w:r>
+              <w:t xml:space="preserve">Kommunikation zum </w:t>
+            </w:r>
+            <w:proofErr w:type="spellStart"/>
+            <w:r>
+              <w:t>mBot</w:t>
+            </w:r>
+            <w:proofErr w:type="spellEnd"/>
+          </w:p>
+        </w:tc>
+      </w:tr>
+      <w:tr>
+        <w:tc>
+          <w:tcPr>
+            <w:tcW w:w="4505" w:type="dxa"/>
+          </w:tcPr>
+          <w:p>
+            <w:r>
+              <w:t>UnitTests.py</w:t>
+            </w:r>
+          </w:p>
+        </w:tc>
+        <w:tc>
+          <w:tcPr>
+            <w:tcW w:w="4505" w:type="dxa"/>
+          </w:tcPr>
+          <w:p>
+            <w:r>
+              <w:t>Unit Tests</w:t>
+            </w:r>
+          </w:p>
+        </w:tc>
+      </w:tr>
+      <w:tr>
+        <w:tc>
+          <w:tcPr>
+            <w:tcW w:w="4505" w:type="dxa"/>
+          </w:tcPr>
+          <w:p>
+            <w:r>
+              <w:t>mblock_demo.py</w:t>
+            </w:r>
+          </w:p>
+        </w:tc>
+        <w:tc>
+          <w:tcPr>
+            <w:tcW w:w="4505" w:type="dxa"/>
+          </w:tcPr>
+          <w:p>
+            <w:r>
+              <w:t xml:space="preserve">File für den </w:t>
+            </w:r>
+            <w:proofErr w:type="spellStart"/>
+            <w:r>
+              <w:t>mBot</w:t>
+            </w:r>
+            <w:proofErr w:type="spellEnd"/>
+            <w:r>
+              <w:t xml:space="preserve"> zum Probieren</w:t>
+            </w:r>
+          </w:p>
+        </w:tc>
+      </w:tr>
+      <w:tr>
+        <w:tc>
+          <w:tcPr>
+            <w:tcW w:w="4505" w:type="dxa"/>
+          </w:tcPr>
+          <w:p>
+            <w:r>
+              <w:t>mblock_main.py</w:t>
+            </w:r>
+          </w:p>
+        </w:tc>
+        <w:tc>
+          <w:tcPr>
+            <w:tcW w:w="4505" w:type="dxa"/>
+          </w:tcPr>
+          <w:p>
+            <w:r>
+              <w:t xml:space="preserve">Funktionierender Code für den </w:t>
+            </w:r>
+            <w:proofErr w:type="spellStart"/>
+            <w:r>
+              <w:t>mBot</w:t>
+            </w:r>
+            <w:proofErr w:type="spellEnd"/>
+          </w:p>
+        </w:tc>
+      </w:tr>
+    </w:tbl>
+    <w:p/>
     <w:sectPr>
-      <w:headerReference w:type="default" r:id="rId30"/>
-      <w:footerReference w:type="even" r:id="rId31"/>
-      <w:footerReference w:type="default" r:id="rId32"/>
+      <w:headerReference w:type="default" r:id="rId31"/>
+      <w:footerReference w:type="even" r:id="rId32"/>
+      <w:footerReference w:type="default" r:id="rId33"/>
       <w:pgSz w:w="11900" w:h="16840"/>
       <w:pgMar w:top="1440" w:right="1440" w:bottom="1440" w:left="1440" w:header="708" w:footer="708" w:gutter="0"/>
       <w:cols w:space="708"/>

</xml_diff>

<commit_message>
docs: Revise project documentation by removing Sprint Demo section and updating GitHub link format
</commit_message>
<xml_diff>
--- a/02_Backend/!_Docs/SYP_4_Template-Projektdokumentation (1) (1).docx
+++ b/02_Backend/!_Docs/SYP_4_Template-Projektdokumentation (1) (1).docx
@@ -8429,10 +8429,14 @@
         <w:ind w:left="425" w:hanging="425"/>
       </w:pPr>
       <w:r>
-        <w:t>Sprint Demo</w:t>
-      </w:r>
-    </w:p>
-    <w:p/>
+        <w:t xml:space="preserve">Sprint Retrospektive </w:t>
+      </w:r>
+    </w:p>
+    <w:p>
+      <w:r>
+        <w:t>Insgesamt war die Team-Moral im vergangenen Sprint als neutral bis ausgeglichen zu bewerten. Die finalen Aufgaben im Rahmen der Dokumentationsaufarbeitung gestalteten sich stellenweise als mühsam, konnten jedoch ohne größere Schwierigkeiten abgeschlossen werden. Während des gesamten Arbeitsprozesses traten keine nennenswerten Rückschläge auf.</w:t>
+      </w:r>
+    </w:p>
     <w:p/>
     <w:p>
       <w:pPr>
@@ -8445,26 +8449,6 @@
         <w:ind w:left="425" w:hanging="425"/>
       </w:pPr>
       <w:r>
-        <w:t xml:space="preserve">Sprint Retrospektive </w:t>
-      </w:r>
-    </w:p>
-    <w:p>
-      <w:r>
-        <w:t>Insgesamt war die Team-Moral im vergangenen Sprint als neutral bis ausgeglichen zu bewerten. Die finalen Aufgaben im Rahmen der Dokumentationsaufarbeitung gestalteten sich stellenweise als mühsam, konnten jedoch ohne größere Schwierigkeiten abgeschlossen werden. Während des gesamten Arbeitsprozesses traten keine nennenswerten Rückschläge auf.</w:t>
-      </w:r>
-    </w:p>
-    <w:p/>
-    <w:p>
-      <w:pPr>
-        <w:pStyle w:val="berschrift3"/>
-        <w:numPr>
-          <w:ilvl w:val="2"/>
-          <w:numId w:val="2"/>
-        </w:numPr>
-        <w:spacing w:line="240" w:lineRule="auto"/>
-        <w:ind w:left="425" w:hanging="425"/>
-      </w:pPr>
-      <w:r>
         <w:t>Sprint Zusammenfassung</w:t>
       </w:r>
     </w:p>
@@ -8585,15 +8569,7 @@
     </w:p>
     <w:p>
       <w:r>
-        <w:t xml:space="preserve">In diesem Projekt haben wir in fünf Sprints ein System zur Steuerung und Kommunikation mit dem mBot entwickelt. Zuerst ging es um die Verbindung mit dem Schul-WLAN und dem mBot selbst. Danach haben wir die Schnittstelle zwischen Frontend und </w:t>
-      </w:r>
-      <w:proofErr w:type="gramStart"/>
-      <w:r>
-        <w:t>Backend</w:t>
-      </w:r>
-      <w:proofErr w:type="gramEnd"/>
-      <w:r>
-        <w:t xml:space="preserve"> aufgebaut und den mBot so programmiert, dass er auf Steuerbefehle reagieren kann.</w:t>
+        <w:t>In diesem Projekt haben wir in fünf Sprints ein System zur Steuerung und Kommunikation mit dem mBot entwickelt. Zuerst ging es um die Verbindung mit dem Schul-WLAN und dem mBot selbst. Danach haben wir die Schnittstelle zwischen Frontend und Backend aufgebaut und den mBot so programmiert, dass er auf Steuerbefehle reagieren kann.</w:t>
       </w:r>
     </w:p>
     <w:p/>
@@ -8629,22 +8605,35 @@
       <w:bookmarkEnd w:id="35"/>
     </w:p>
     <w:p>
+      <w:pPr>
+        <w:rPr>
+          <w:lang w:val="en-US"/>
+        </w:rPr>
+      </w:pPr>
       <w:hyperlink r:id="rId30" w:history="1">
         <w:r>
           <w:rPr>
             <w:rStyle w:val="Hyperlink"/>
+            <w:lang w:val="en-US"/>
           </w:rPr>
-          <w:t>https://github.com/jonasaberger/SYP4_MBOT_G1</w:t>
+          <w:t>GitHub</w:t>
+        </w:r>
+        <w:r>
+          <w:rPr>
+            <w:rStyle w:val="Hyperlink"/>
+            <w:lang w:val="en-US"/>
+          </w:rPr>
+          <w:t>-Link</w:t>
         </w:r>
       </w:hyperlink>
-      <w:r>
-        <w:t xml:space="preserve"> - </w:t>
-      </w:r>
-      <w:r>
-        <w:t>GitHub</w:t>
-      </w:r>
-    </w:p>
-    <w:p/>
+    </w:p>
+    <w:p>
+      <w:pPr>
+        <w:rPr>
+          <w:lang w:val="en-US"/>
+        </w:rPr>
+      </w:pPr>
+    </w:p>
     <w:tbl>
       <w:tblPr>
         <w:tblStyle w:val="Tabellenraster"/>
@@ -8860,16 +8849,13 @@
           </w:tcPr>
           <w:p>
             <w:r>
-              <w:t xml:space="preserve">File für den </w:t>
+              <w:t xml:space="preserve">File für </w:t>
             </w:r>
             <w:proofErr w:type="spellStart"/>
             <w:r>
-              <w:t>mBot</w:t>
+              <w:t>mBot-Prototyping</w:t>
             </w:r>
             <w:proofErr w:type="spellEnd"/>
-            <w:r>
-              <w:t xml:space="preserve"> zum Probieren</w:t>
-            </w:r>
           </w:p>
         </w:tc>
       </w:tr>
@@ -13202,16 +13188,10 @@
 </file>
 
 <file path=customXml/item1.xml><?xml version="1.0" encoding="utf-8"?>
-<p:properties xmlns:p="http://schemas.microsoft.com/office/2006/metadata/properties" xmlns:xsi="http://www.w3.org/2001/XMLSchema-instance" xmlns:pc="http://schemas.microsoft.com/office/infopath/2007/PartnerControls">
-  <documentManagement/>
-</p:properties>
+<b:Sources xmlns:b="http://schemas.openxmlformats.org/officeDocument/2006/bibliography" xmlns="http://schemas.openxmlformats.org/officeDocument/2006/bibliography" SelectedStyle="\APASixthEditionOfficeOnline.xsl" StyleName="APA" Version="6"/>
 </file>
 
 <file path=customXml/item2.xml><?xml version="1.0" encoding="utf-8"?>
-<b:Sources xmlns:b="http://schemas.openxmlformats.org/officeDocument/2006/bibliography" xmlns="http://schemas.openxmlformats.org/officeDocument/2006/bibliography" SelectedStyle="\APASixthEditionOfficeOnline.xsl" StyleName="APA" Version="6"/>
-</file>
-
-<file path=customXml/item3.xml><?xml version="1.0" encoding="utf-8"?>
 <?mso-contentType ?>
 <FormTemplates xmlns="http://schemas.microsoft.com/sharepoint/v3/contenttype/forms">
   <Display>DocumentLibraryForm</Display>
@@ -13220,7 +13200,7 @@
 </FormTemplates>
 </file>
 
-<file path=customXml/item4.xml><?xml version="1.0" encoding="utf-8"?>
+<file path=customXml/item3.xml><?xml version="1.0" encoding="utf-8"?>
 <ct:contentTypeSchema xmlns:ct="http://schemas.microsoft.com/office/2006/metadata/contentType" xmlns:ma="http://schemas.microsoft.com/office/2006/metadata/properties/metaAttributes" ct:_="" ma:_="" ma:contentTypeName="Dokument" ma:contentTypeID="0x01010091FD76AC810CD946AFF2048135E5AED8" ma:contentTypeVersion="4" ma:contentTypeDescription="Ein neues Dokument erstellen." ma:contentTypeScope="" ma:versionID="f1a1cd72032fc8609ea7c3f0b5cd8b51">
   <xsd:schema xmlns:xsd="http://www.w3.org/2001/XMLSchema" xmlns:xs="http://www.w3.org/2001/XMLSchema" xmlns:p="http://schemas.microsoft.com/office/2006/metadata/properties" xmlns:ns2="e330c3bd-b73b-44bd-ae32-0c4bdfdcab8e" targetNamespace="http://schemas.microsoft.com/office/2006/metadata/properties" ma:root="true" ma:fieldsID="a8427e112a34e63d5c426854409c5fee" ns2:_="">
     <xsd:import namespace="e330c3bd-b73b-44bd-ae32-0c4bdfdcab8e"/>
@@ -13364,16 +13344,13 @@
 </ct:contentTypeSchema>
 </file>
 
-<file path=customXml/itemProps1.xml><?xml version="1.0" encoding="utf-8"?>
-<ds:datastoreItem xmlns:ds="http://schemas.openxmlformats.org/officeDocument/2006/customXml" ds:itemID="{2B630C52-6406-4F1B-9536-6C738A437787}">
-  <ds:schemaRefs>
-    <ds:schemaRef ds:uri="http://schemas.microsoft.com/office/2006/metadata/properties"/>
-    <ds:schemaRef ds:uri="http://schemas.microsoft.com/office/infopath/2007/PartnerControls"/>
-  </ds:schemaRefs>
-</ds:datastoreItem>
+<file path=customXml/item4.xml><?xml version="1.0" encoding="utf-8"?>
+<p:properties xmlns:p="http://schemas.microsoft.com/office/2006/metadata/properties" xmlns:xsi="http://www.w3.org/2001/XMLSchema-instance" xmlns:pc="http://schemas.microsoft.com/office/infopath/2007/PartnerControls">
+  <documentManagement/>
+</p:properties>
 </file>
 
-<file path=customXml/itemProps2.xml><?xml version="1.0" encoding="utf-8"?>
+<file path=customXml/itemProps1.xml><?xml version="1.0" encoding="utf-8"?>
 <ds:datastoreItem xmlns:ds="http://schemas.openxmlformats.org/officeDocument/2006/customXml" ds:itemID="{4D661877-586C-40E1-8EDF-D17984FD5B5C}">
   <ds:schemaRefs>
     <ds:schemaRef ds:uri="http://schemas.openxmlformats.org/officeDocument/2006/bibliography"/>
@@ -13381,7 +13358,7 @@
 </ds:datastoreItem>
 </file>
 
-<file path=customXml/itemProps3.xml><?xml version="1.0" encoding="utf-8"?>
+<file path=customXml/itemProps2.xml><?xml version="1.0" encoding="utf-8"?>
 <ds:datastoreItem xmlns:ds="http://schemas.openxmlformats.org/officeDocument/2006/customXml" ds:itemID="{5683F5BF-7529-4961-AAB2-F4BF9F0EE618}">
   <ds:schemaRefs>
     <ds:schemaRef ds:uri="http://schemas.microsoft.com/sharepoint/v3/contenttype/forms"/>
@@ -13389,7 +13366,7 @@
 </ds:datastoreItem>
 </file>
 
-<file path=customXml/itemProps4.xml><?xml version="1.0" encoding="utf-8"?>
+<file path=customXml/itemProps3.xml><?xml version="1.0" encoding="utf-8"?>
 <ds:datastoreItem xmlns:ds="http://schemas.openxmlformats.org/officeDocument/2006/customXml" ds:itemID="{01E8BE62-401B-4E77-A753-E1D87497926E}">
   <ds:schemaRefs>
     <ds:schemaRef ds:uri="http://schemas.microsoft.com/office/2006/metadata/contentType"/>
@@ -13405,4 +13382,13 @@
     <ds:schemaRef ds:uri="http://schemas.microsoft.com/internal/obd"/>
   </ds:schemaRefs>
 </ds:datastoreItem>
+</file>
+
+<file path=customXml/itemProps4.xml><?xml version="1.0" encoding="utf-8"?>
+<ds:datastoreItem xmlns:ds="http://schemas.openxmlformats.org/officeDocument/2006/customXml" ds:itemID="{2B630C52-6406-4F1B-9536-6C738A437787}">
+  <ds:schemaRefs>
+    <ds:schemaRef ds:uri="http://schemas.microsoft.com/office/2006/metadata/properties"/>
+    <ds:schemaRef ds:uri="http://schemas.microsoft.com/office/infopath/2007/PartnerControls"/>
+  </ds:schemaRefs>
+</ds:datastoreItem>
 </file>
</xml_diff>

<commit_message>
fix: Correct capitalization of "MBot" throughout project documentation
</commit_message>
<xml_diff>
--- a/02_Backend/!_Docs/SYP_4_Template-Projektdokumentation (1) (1).docx
+++ b/02_Backend/!_Docs/SYP_4_Template-Projektdokumentation (1) (1).docx
@@ -225,11 +225,19 @@
                 <w:color w:val="D9D9D9" w:themeColor="background1" w:themeShade="D9"/>
               </w:rPr>
             </w:pPr>
-            <w:r>
-              <w:rPr>
-                <w:rFonts w:ascii="Arial" w:hAnsi="Arial" w:cs="Arial"/>
-              </w:rPr>
-              <w:t>MBot - Backend</w:t>
+            <w:proofErr w:type="spellStart"/>
+            <w:r>
+              <w:rPr>
+                <w:rFonts w:ascii="Arial" w:hAnsi="Arial" w:cs="Arial"/>
+              </w:rPr>
+              <w:t>MBot</w:t>
+            </w:r>
+            <w:proofErr w:type="spellEnd"/>
+            <w:r>
+              <w:rPr>
+                <w:rFonts w:ascii="Arial" w:hAnsi="Arial" w:cs="Arial"/>
+              </w:rPr>
+              <w:t xml:space="preserve"> - Backend</w:t>
             </w:r>
           </w:p>
         </w:tc>
@@ -3121,10 +3129,7 @@
         <w:t xml:space="preserve"> zur ferngesteuerten Bedienung des </w:t>
       </w:r>
       <w:r>
-        <w:t>m</w:t>
-      </w:r>
-      <w:r>
-        <w:t>Bot</w:t>
+        <w:t>MBot</w:t>
       </w:r>
       <w:r>
         <w:t>2</w:t>
@@ -3726,7 +3731,10 @@
       </w:r>
       <w:proofErr w:type="spellStart"/>
       <w:r>
-        <w:t>Mbots</w:t>
+        <w:t>MBot</w:t>
+      </w:r>
+      <w:r>
+        <w:t>s</w:t>
       </w:r>
       <w:bookmarkEnd w:id="4"/>
       <w:proofErr w:type="spellEnd"/>
@@ -3737,7 +3745,7 @@
       </w:r>
       <w:proofErr w:type="spellStart"/>
       <w:r>
-        <w:t>Mbot</w:t>
+        <w:t>MBot</w:t>
       </w:r>
       <w:proofErr w:type="spellEnd"/>
       <w:r>
@@ -3766,7 +3774,7 @@
       </w:r>
       <w:proofErr w:type="spellStart"/>
       <w:r>
-        <w:t>Mbot</w:t>
+        <w:t>MBot</w:t>
       </w:r>
       <w:proofErr w:type="spellEnd"/>
       <w:r>
@@ -3797,7 +3805,7 @@
       </w:r>
       <w:proofErr w:type="spellStart"/>
       <w:r>
-        <w:t>Mbot</w:t>
+        <w:t>MBot</w:t>
       </w:r>
       <w:proofErr w:type="spellEnd"/>
       <w:r>
@@ -3832,7 +3840,7 @@
       </w:r>
       <w:proofErr w:type="spellStart"/>
       <w:r>
-        <w:t>Mbot</w:t>
+        <w:t>MBot</w:t>
       </w:r>
       <w:proofErr w:type="spellEnd"/>
       <w:r>
@@ -3917,7 +3925,7 @@
       </w:r>
       <w:proofErr w:type="spellStart"/>
       <w:r>
-        <w:t>Mbot</w:t>
+        <w:t>MBot</w:t>
       </w:r>
       <w:proofErr w:type="spellEnd"/>
       <w:r>
@@ -3925,7 +3933,7 @@
       </w:r>
       <w:proofErr w:type="spellStart"/>
       <w:r>
-        <w:t>Mbot</w:t>
+        <w:t>MBot</w:t>
       </w:r>
       <w:proofErr w:type="spellEnd"/>
       <w:r>
@@ -3972,7 +3980,7 @@
       </w:r>
       <w:proofErr w:type="spellStart"/>
       <w:r>
-        <w:t>Mbot</w:t>
+        <w:t>MBot</w:t>
       </w:r>
       <w:proofErr w:type="spellEnd"/>
       <w:r>
@@ -4677,7 +4685,13 @@
         </w:numPr>
       </w:pPr>
       <w:r>
-        <w:t xml:space="preserve">Es gibt verschiedene mBot2-Steuerungs-Apps von </w:t>
+        <w:t xml:space="preserve">Es gibt verschiedene </w:t>
+      </w:r>
+      <w:r>
+        <w:t>MBot</w:t>
+      </w:r>
+      <w:r>
+        <w:t xml:space="preserve">2-Steuerungs-Apps von </w:t>
       </w:r>
       <w:proofErr w:type="spellStart"/>
       <w:r>
@@ -4757,7 +4771,13 @@
         </w:numPr>
       </w:pPr>
       <w:r>
-        <w:t>Der mBot2 kann nicht nur manuell gesteuert werden, sondern auch automatisierte Fahrstrecken abfahren</w:t>
+        <w:t xml:space="preserve">Der </w:t>
+      </w:r>
+      <w:r>
+        <w:t>MBot</w:t>
+      </w:r>
+      <w:r>
+        <w:t>2 kann nicht nur manuell gesteuert werden, sondern auch automatisierte Fahrstrecken abfahren</w:t>
       </w:r>
     </w:p>
     <w:p>
@@ -5463,7 +5483,7 @@
             </w:r>
             <w:proofErr w:type="spellStart"/>
             <w:r>
-              <w:t>Mbot</w:t>
+              <w:t>MBot</w:t>
             </w:r>
             <w:proofErr w:type="spellEnd"/>
           </w:p>
@@ -5925,7 +5945,7 @@
             </w:r>
             <w:proofErr w:type="spellStart"/>
             <w:r>
-              <w:t>Mbot</w:t>
+              <w:t>MBot</w:t>
             </w:r>
             <w:proofErr w:type="spellEnd"/>
             <w:r>
@@ -6068,7 +6088,7 @@
       </w:r>
       <w:proofErr w:type="spellStart"/>
       <w:r>
-        <w:t>Mbot</w:t>
+        <w:t>MBot</w:t>
       </w:r>
       <w:proofErr w:type="spellEnd"/>
       <w:r>
@@ -6088,7 +6108,7 @@
       </w:r>
       <w:proofErr w:type="spellStart"/>
       <w:r>
-        <w:t>Mbot</w:t>
+        <w:t>MBot</w:t>
       </w:r>
       <w:proofErr w:type="spellEnd"/>
       <w:r>
@@ -6108,7 +6128,7 @@
       </w:r>
       <w:proofErr w:type="spellStart"/>
       <w:r>
-        <w:t>Mbot</w:t>
+        <w:t>MBot</w:t>
       </w:r>
       <w:proofErr w:type="spellEnd"/>
     </w:p>
@@ -6125,7 +6145,7 @@
       </w:r>
       <w:proofErr w:type="spellStart"/>
       <w:r>
-        <w:t>Mbot</w:t>
+        <w:t>MBot</w:t>
       </w:r>
       <w:proofErr w:type="spellEnd"/>
       <w:r>
@@ -6567,7 +6587,13 @@
               <w:ind w:left="0"/>
             </w:pPr>
             <w:r>
-              <w:t>Ansteuerung des MBOTS; Verbindung multipler Geräte</w:t>
+              <w:t xml:space="preserve">Ansteuerung des </w:t>
+            </w:r>
+            <w:r>
+              <w:t>MBOT</w:t>
+            </w:r>
+            <w:r>
+              <w:t>S; Verbindung multipler Geräte</w:t>
             </w:r>
           </w:p>
         </w:tc>
@@ -7495,7 +7521,7 @@
       </w:r>
       <w:proofErr w:type="spellStart"/>
       <w:r>
-        <w:t>Mbot</w:t>
+        <w:t>MBot</w:t>
       </w:r>
       <w:proofErr w:type="spellEnd"/>
       <w:r>
@@ -7904,7 +7930,7 @@
           <w:p>
             <w:proofErr w:type="spellStart"/>
             <w:r>
-              <w:t>Mbot</w:t>
+              <w:t>MBot</w:t>
             </w:r>
             <w:proofErr w:type="spellEnd"/>
             <w:r>
@@ -8470,7 +8496,15 @@
     </w:p>
     <w:p>
       <w:r>
-        <w:t xml:space="preserve">Die Projektdokumentation wurde auf inhaltliche Lücken überprüft und entsprechend ergänzt. Zudem wurden das mBot-Skript sowie das Hauptprogramm des </w:t>
+        <w:t xml:space="preserve">Die Projektdokumentation wurde auf inhaltliche Lücken überprüft und entsprechend ergänzt. Zudem wurden das </w:t>
+      </w:r>
+      <w:proofErr w:type="spellStart"/>
+      <w:r>
+        <w:t>MBot</w:t>
+      </w:r>
+      <w:proofErr w:type="spellEnd"/>
+      <w:r>
+        <w:t xml:space="preserve">-Skript sowie das Hauptprogramm des </w:t>
       </w:r>
       <w:proofErr w:type="spellStart"/>
       <w:r>
@@ -8585,7 +8619,23 @@
     </w:p>
     <w:p>
       <w:r>
-        <w:t xml:space="preserve">In diesem Projekt haben wir in fünf Sprints ein System zur Steuerung und Kommunikation mit dem mBot entwickelt. Zuerst ging es um die Verbindung mit dem Schul-WLAN und dem mBot selbst. Danach haben wir die Schnittstelle zwischen Frontend und </w:t>
+        <w:t xml:space="preserve">In diesem Projekt haben wir in fünf Sprints ein System zur Steuerung und Kommunikation mit dem </w:t>
+      </w:r>
+      <w:proofErr w:type="spellStart"/>
+      <w:r>
+        <w:t>MBot</w:t>
+      </w:r>
+      <w:proofErr w:type="spellEnd"/>
+      <w:r>
+        <w:t xml:space="preserve"> entwickelt. Zuerst ging es um die Verbindung mit dem Schul-WLAN und dem </w:t>
+      </w:r>
+      <w:proofErr w:type="spellStart"/>
+      <w:r>
+        <w:t>MBot</w:t>
+      </w:r>
+      <w:proofErr w:type="spellEnd"/>
+      <w:r>
+        <w:t xml:space="preserve"> selbst. Danach haben wir die Schnittstelle zwischen Frontend und </w:t>
       </w:r>
       <w:proofErr w:type="gramStart"/>
       <w:r>
@@ -8593,18 +8643,45 @@
       </w:r>
       <w:proofErr w:type="gramEnd"/>
       <w:r>
-        <w:t xml:space="preserve"> aufgebaut und den mBot so programmiert, dass er auf Steuerbefehle reagieren kann.</w:t>
+        <w:t xml:space="preserve"> aufgebaut und den </w:t>
+      </w:r>
+      <w:proofErr w:type="spellStart"/>
+      <w:r>
+        <w:t>MBot</w:t>
+      </w:r>
+      <w:proofErr w:type="spellEnd"/>
+      <w:r>
+        <w:t xml:space="preserve"> so programmiert, dass er auf Steuerbefehle reagieren kann.</w:t>
       </w:r>
     </w:p>
     <w:p/>
     <w:p>
       <w:r>
-        <w:t>Im dritten Sprint wurde die Datenbank eingerichtet und der sogenannte "Discovery Mode" getestet – ein Modus, in dem der mBot Hindernisse erkennt und umfahren kann. Dabei gab es kleine Schwierigkeiten mit der Zusammenarbeit mit dem Frontend-Team, die aber gelöst wurden.</w:t>
-      </w:r>
-    </w:p>
-    <w:p>
-      <w:r>
-        <w:t>Im vierten Sprint haben wir die Sensordaten des mBots verarbeitet und an das Frontend geschickt. Alles lief reibungslos. Im letzten Sprint stand die Dokumentation im Fokus. Außerdem wurden letzte Fehler im Code behoben.</w:t>
+        <w:t xml:space="preserve">Im dritten Sprint wurde die Datenbank eingerichtet und der sogenannte "Discovery Mode" getestet – ein Modus, in dem der </w:t>
+      </w:r>
+      <w:proofErr w:type="spellStart"/>
+      <w:r>
+        <w:t>MBot</w:t>
+      </w:r>
+      <w:proofErr w:type="spellEnd"/>
+      <w:r>
+        <w:t xml:space="preserve"> Hindernisse erkennt und umfahren kann. Dabei gab es kleine Schwierigkeiten mit der Zusammenarbeit mit dem Frontend-Team, die aber gelöst wurden.</w:t>
+      </w:r>
+    </w:p>
+    <w:p>
+      <w:r>
+        <w:t xml:space="preserve">Im vierten Sprint haben wir die Sensordaten des </w:t>
+      </w:r>
+      <w:proofErr w:type="spellStart"/>
+      <w:r>
+        <w:t>MBot</w:t>
+      </w:r>
+      <w:r>
+        <w:t>s</w:t>
+      </w:r>
+      <w:proofErr w:type="spellEnd"/>
+      <w:r>
+        <w:t xml:space="preserve"> verarbeitet und an das Frontend geschickt. Alles lief reibungslos. Im letzten Sprint stand die Dokumentation im Fokus. Außerdem wurden letzte Fehler im Code behoben.</w:t>
       </w:r>
     </w:p>
     <w:p/>
@@ -8634,7 +8711,19 @@
           <w:rPr>
             <w:rStyle w:val="Hyperlink"/>
           </w:rPr>
-          <w:t>https://github.com/jonasaberger/SYP4_MBOT_G1</w:t>
+          <w:t>https://github.com/jonasaberger/SYP4_</w:t>
+        </w:r>
+        <w:r>
+          <w:rPr>
+            <w:rStyle w:val="Hyperlink"/>
+          </w:rPr>
+          <w:t>MBOT</w:t>
+        </w:r>
+        <w:r>
+          <w:rPr>
+            <w:rStyle w:val="Hyperlink"/>
+          </w:rPr>
+          <w:t>_G1</w:t>
         </w:r>
       </w:hyperlink>
       <w:r>
@@ -8801,7 +8890,10 @@
           </w:tcPr>
           <w:p>
             <w:r>
-              <w:t>mbot_bridge.py</w:t>
+              <w:t>MBot</w:t>
+            </w:r>
+            <w:r>
+              <w:t>_bridge.py</w:t>
             </w:r>
           </w:p>
         </w:tc>
@@ -8815,7 +8907,7 @@
             </w:r>
             <w:proofErr w:type="spellStart"/>
             <w:r>
-              <w:t>mBot</w:t>
+              <w:t>MBot</w:t>
             </w:r>
             <w:proofErr w:type="spellEnd"/>
           </w:p>
@@ -8864,7 +8956,7 @@
             </w:r>
             <w:proofErr w:type="spellStart"/>
             <w:r>
-              <w:t>mBot</w:t>
+              <w:t>MBot</w:t>
             </w:r>
             <w:proofErr w:type="spellEnd"/>
             <w:r>
@@ -8894,7 +8986,7 @@
             </w:r>
             <w:proofErr w:type="spellStart"/>
             <w:r>
-              <w:t>mBot</w:t>
+              <w:t>MBot</w:t>
             </w:r>
             <w:proofErr w:type="spellEnd"/>
           </w:p>
@@ -13208,19 +13300,6 @@
 </file>
 
 <file path=customXml/item2.xml><?xml version="1.0" encoding="utf-8"?>
-<b:Sources xmlns:b="http://schemas.openxmlformats.org/officeDocument/2006/bibliography" xmlns="http://schemas.openxmlformats.org/officeDocument/2006/bibliography" SelectedStyle="\APASixthEditionOfficeOnline.xsl" StyleName="APA" Version="6"/>
-</file>
-
-<file path=customXml/item3.xml><?xml version="1.0" encoding="utf-8"?>
-<?mso-contentType ?>
-<FormTemplates xmlns="http://schemas.microsoft.com/sharepoint/v3/contenttype/forms">
-  <Display>DocumentLibraryForm</Display>
-  <Edit>DocumentLibraryForm</Edit>
-  <New>DocumentLibraryForm</New>
-</FormTemplates>
-</file>
-
-<file path=customXml/item4.xml><?xml version="1.0" encoding="utf-8"?>
 <ct:contentTypeSchema xmlns:ct="http://schemas.microsoft.com/office/2006/metadata/contentType" xmlns:ma="http://schemas.microsoft.com/office/2006/metadata/properties/metaAttributes" ct:_="" ma:_="" ma:contentTypeName="Dokument" ma:contentTypeID="0x01010091FD76AC810CD946AFF2048135E5AED8" ma:contentTypeVersion="4" ma:contentTypeDescription="Ein neues Dokument erstellen." ma:contentTypeScope="" ma:versionID="f1a1cd72032fc8609ea7c3f0b5cd8b51">
   <xsd:schema xmlns:xsd="http://www.w3.org/2001/XMLSchema" xmlns:xs="http://www.w3.org/2001/XMLSchema" xmlns:p="http://schemas.microsoft.com/office/2006/metadata/properties" xmlns:ns2="e330c3bd-b73b-44bd-ae32-0c4bdfdcab8e" targetNamespace="http://schemas.microsoft.com/office/2006/metadata/properties" ma:root="true" ma:fieldsID="a8427e112a34e63d5c426854409c5fee" ns2:_="">
     <xsd:import namespace="e330c3bd-b73b-44bd-ae32-0c4bdfdcab8e"/>
@@ -13364,6 +13443,19 @@
 </ct:contentTypeSchema>
 </file>
 
+<file path=customXml/item3.xml><?xml version="1.0" encoding="utf-8"?>
+<?mso-contentType ?>
+<FormTemplates xmlns="http://schemas.microsoft.com/sharepoint/v3/contenttype/forms">
+  <Display>DocumentLibraryForm</Display>
+  <Edit>DocumentLibraryForm</Edit>
+  <New>DocumentLibraryForm</New>
+</FormTemplates>
+</file>
+
+<file path=customXml/item4.xml><?xml version="1.0" encoding="utf-8"?>
+<b:Sources xmlns:b="http://schemas.openxmlformats.org/officeDocument/2006/bibliography" xmlns="http://schemas.openxmlformats.org/officeDocument/2006/bibliography" SelectedStyle="\APASixthEditionOfficeOnline.xsl" StyleName="APA" Version="6"/>
+</file>
+
 <file path=customXml/itemProps1.xml><?xml version="1.0" encoding="utf-8"?>
 <ds:datastoreItem xmlns:ds="http://schemas.openxmlformats.org/officeDocument/2006/customXml" ds:itemID="{2B630C52-6406-4F1B-9536-6C738A437787}">
   <ds:schemaRefs>
@@ -13374,22 +13466,6 @@
 </file>
 
 <file path=customXml/itemProps2.xml><?xml version="1.0" encoding="utf-8"?>
-<ds:datastoreItem xmlns:ds="http://schemas.openxmlformats.org/officeDocument/2006/customXml" ds:itemID="{4D661877-586C-40E1-8EDF-D17984FD5B5C}">
-  <ds:schemaRefs>
-    <ds:schemaRef ds:uri="http://schemas.openxmlformats.org/officeDocument/2006/bibliography"/>
-  </ds:schemaRefs>
-</ds:datastoreItem>
-</file>
-
-<file path=customXml/itemProps3.xml><?xml version="1.0" encoding="utf-8"?>
-<ds:datastoreItem xmlns:ds="http://schemas.openxmlformats.org/officeDocument/2006/customXml" ds:itemID="{5683F5BF-7529-4961-AAB2-F4BF9F0EE618}">
-  <ds:schemaRefs>
-    <ds:schemaRef ds:uri="http://schemas.microsoft.com/sharepoint/v3/contenttype/forms"/>
-  </ds:schemaRefs>
-</ds:datastoreItem>
-</file>
-
-<file path=customXml/itemProps4.xml><?xml version="1.0" encoding="utf-8"?>
 <ds:datastoreItem xmlns:ds="http://schemas.openxmlformats.org/officeDocument/2006/customXml" ds:itemID="{01E8BE62-401B-4E77-A753-E1D87497926E}">
   <ds:schemaRefs>
     <ds:schemaRef ds:uri="http://schemas.microsoft.com/office/2006/metadata/contentType"/>
@@ -13405,4 +13481,20 @@
     <ds:schemaRef ds:uri="http://schemas.microsoft.com/internal/obd"/>
   </ds:schemaRefs>
 </ds:datastoreItem>
+</file>
+
+<file path=customXml/itemProps3.xml><?xml version="1.0" encoding="utf-8"?>
+<ds:datastoreItem xmlns:ds="http://schemas.openxmlformats.org/officeDocument/2006/customXml" ds:itemID="{5683F5BF-7529-4961-AAB2-F4BF9F0EE618}">
+  <ds:schemaRefs>
+    <ds:schemaRef ds:uri="http://schemas.microsoft.com/sharepoint/v3/contenttype/forms"/>
+  </ds:schemaRefs>
+</ds:datastoreItem>
+</file>
+
+<file path=customXml/itemProps4.xml><?xml version="1.0" encoding="utf-8"?>
+<ds:datastoreItem xmlns:ds="http://schemas.openxmlformats.org/officeDocument/2006/customXml" ds:itemID="{4D661877-586C-40E1-8EDF-D17984FD5B5C}">
+  <ds:schemaRefs>
+    <ds:schemaRef ds:uri="http://schemas.openxmlformats.org/officeDocument/2006/bibliography"/>
+  </ds:schemaRefs>
+</ds:datastoreItem>
 </file>
</xml_diff>

<commit_message>
feat: Add component diagram for backend architecture
</commit_message>
<xml_diff>
--- a/02_Backend/!_Docs/SYP_4_Template-Projektdokumentation (1) (1).docx
+++ b/02_Backend/!_Docs/SYP_4_Template-Projektdokumentation (1) (1).docx
@@ -5014,6 +5014,7 @@
         </w:drawing>
       </w:r>
     </w:p>
+    <w:p/>
     <w:p>
       <w:pPr>
         <w:pStyle w:val="berschrift2"/>
@@ -5029,6 +5030,68 @@
         <w:t>Komponentendiagramme</w:t>
       </w:r>
       <w:bookmarkEnd w:id="16"/>
+    </w:p>
+    <w:p>
+      <w:pPr>
+        <w:rPr>
+          <w:rFonts w:ascii="Times New Roman" w:eastAsia="Times New Roman" w:hAnsi="Times New Roman" w:cs="Times New Roman"/>
+          <w:lang w:val="de-AT" w:eastAsia="de-AT"/>
+        </w:rPr>
+      </w:pPr>
+      <w:r>
+        <w:rPr>
+          <w:noProof/>
+          <w:lang w:val="de-AT" w:eastAsia="de-AT"/>
+        </w:rPr>
+        <w:drawing>
+          <wp:inline distT="0" distB="0" distL="0" distR="0" wp14:anchorId="328562AE" wp14:editId="0DAD5964">
+            <wp:extent cx="5727700" cy="3086735"/>
+            <wp:effectExtent l="0" t="0" r="6350" b="0"/>
+            <wp:docPr id="1222049671" name="Grafik 1" descr="Ein Bild, das Diagramm, Text, Plan, parallel enthält.&#10;&#10;KI-generierte Inhalte können fehlerhaft sein."/>
+            <wp:cNvGraphicFramePr>
+              <a:graphicFrameLocks xmlns:a="http://schemas.openxmlformats.org/drawingml/2006/main" noChangeAspect="1"/>
+            </wp:cNvGraphicFramePr>
+            <a:graphic xmlns:a="http://schemas.openxmlformats.org/drawingml/2006/main">
+              <a:graphicData uri="http://schemas.openxmlformats.org/drawingml/2006/picture">
+                <pic:pic xmlns:pic="http://schemas.openxmlformats.org/drawingml/2006/picture">
+                  <pic:nvPicPr>
+                    <pic:cNvPr id="1222049671" name="Grafik 1" descr="Ein Bild, das Diagramm, Text, Plan, parallel enthält.&#10;&#10;KI-generierte Inhalte können fehlerhaft sein."/>
+                    <pic:cNvPicPr>
+                      <a:picLocks noChangeAspect="1" noChangeArrowheads="1"/>
+                    </pic:cNvPicPr>
+                  </pic:nvPicPr>
+                  <pic:blipFill>
+                    <a:blip r:embed="rId18">
+                      <a:extLst>
+                        <a:ext uri="{28A0092B-C50C-407E-A947-70E740481C1C}">
+                          <a14:useLocalDpi xmlns:a14="http://schemas.microsoft.com/office/drawing/2010/main" val="0"/>
+                        </a:ext>
+                      </a:extLst>
+                    </a:blip>
+                    <a:srcRect/>
+                    <a:stretch>
+                      <a:fillRect/>
+                    </a:stretch>
+                  </pic:blipFill>
+                  <pic:spPr bwMode="auto">
+                    <a:xfrm>
+                      <a:off x="0" y="0"/>
+                      <a:ext cx="5727700" cy="3086735"/>
+                    </a:xfrm>
+                    <a:prstGeom prst="rect">
+                      <a:avLst/>
+                    </a:prstGeom>
+                    <a:noFill/>
+                    <a:ln>
+                      <a:noFill/>
+                    </a:ln>
+                  </pic:spPr>
+                </pic:pic>
+              </a:graphicData>
+            </a:graphic>
+          </wp:inline>
+        </w:drawing>
+      </w:r>
     </w:p>
     <w:p>
       <w:pPr>
@@ -5066,10 +5129,10 @@
                     <pic:cNvPicPr/>
                   </pic:nvPicPr>
                   <pic:blipFill rotWithShape="1">
-                    <a:blip r:embed="rId18">
+                    <a:blip r:embed="rId19">
                       <a:extLst>
                         <a:ext uri="{96DAC541-7B7A-43D3-8B79-37D633B846F1}">
-                          <asvg:svgBlip xmlns:asvg="http://schemas.microsoft.com/office/drawing/2016/SVG/main" r:embed="rId19"/>
+                          <asvg:svgBlip xmlns:asvg="http://schemas.microsoft.com/office/drawing/2016/SVG/main" r:embed="rId20"/>
                         </a:ext>
                       </a:extLst>
                     </a:blip>
@@ -5118,6 +5181,7 @@
       </w:pPr>
       <w:bookmarkStart w:id="18" w:name="_Toc863584749"/>
       <w:r>
+        <w:lastRenderedPageBreak/>
         <w:t>Softwarekomponenten / Programme</w:t>
       </w:r>
       <w:bookmarkEnd w:id="18"/>
@@ -5225,7 +5289,6 @@
                 <w:b/>
                 <w:bCs/>
               </w:rPr>
-              <w:lastRenderedPageBreak/>
               <w:t xml:space="preserve">Visual Studio Code </w:t>
             </w:r>
           </w:p>
@@ -6202,7 +6265,7 @@
                     <pic:cNvPicPr/>
                   </pic:nvPicPr>
                   <pic:blipFill>
-                    <a:blip r:embed="rId20">
+                    <a:blip r:embed="rId21">
                       <a:extLst>
                         <a:ext uri="{28A0092B-C50C-407E-A947-70E740481C1C}">
                           <a14:useLocalDpi xmlns:a14="http://schemas.microsoft.com/office/drawing/2010/main" val="0"/>
@@ -6369,7 +6432,7 @@
                     <pic:cNvPicPr/>
                   </pic:nvPicPr>
                   <pic:blipFill>
-                    <a:blip r:embed="rId21"/>
+                    <a:blip r:embed="rId22"/>
                     <a:stretch>
                       <a:fillRect/>
                     </a:stretch>
@@ -6411,7 +6474,7 @@
                     <pic:cNvPicPr/>
                   </pic:nvPicPr>
                   <pic:blipFill>
-                    <a:blip r:embed="rId22"/>
+                    <a:blip r:embed="rId23"/>
                     <a:stretch>
                       <a:fillRect/>
                     </a:stretch>
@@ -6814,7 +6877,7 @@
                     </pic:cNvPicPr>
                   </pic:nvPicPr>
                   <pic:blipFill>
-                    <a:blip r:embed="rId23">
+                    <a:blip r:embed="rId24">
                       <a:extLst>
                         <a:ext uri="{28A0092B-C50C-407E-A947-70E740481C1C}">
                           <a14:useLocalDpi xmlns:a14="http://schemas.microsoft.com/office/drawing/2010/main" val="0"/>
@@ -6893,7 +6956,7 @@
                     </pic:cNvPicPr>
                   </pic:nvPicPr>
                   <pic:blipFill>
-                    <a:blip r:embed="rId24">
+                    <a:blip r:embed="rId25">
                       <a:extLst>
                         <a:ext uri="{28A0092B-C50C-407E-A947-70E740481C1C}">
                           <a14:useLocalDpi xmlns:a14="http://schemas.microsoft.com/office/drawing/2010/main" val="0"/>
@@ -6998,7 +7061,7 @@
                     </pic:cNvPicPr>
                   </pic:nvPicPr>
                   <pic:blipFill>
-                    <a:blip r:embed="rId25">
+                    <a:blip r:embed="rId26">
                       <a:extLst>
                         <a:ext uri="{28A0092B-C50C-407E-A947-70E740481C1C}">
                           <a14:useLocalDpi xmlns:a14="http://schemas.microsoft.com/office/drawing/2010/main" val="0"/>
@@ -7383,7 +7446,7 @@
                     <pic:cNvPicPr/>
                   </pic:nvPicPr>
                   <pic:blipFill>
-                    <a:blip r:embed="rId26"/>
+                    <a:blip r:embed="rId27"/>
                     <a:stretch>
                       <a:fillRect/>
                     </a:stretch>
@@ -7450,7 +7513,7 @@
                     <pic:cNvPicPr/>
                   </pic:nvPicPr>
                   <pic:blipFill>
-                    <a:blip r:embed="rId27"/>
+                    <a:blip r:embed="rId28"/>
                     <a:stretch>
                       <a:fillRect/>
                     </a:stretch>
@@ -8080,7 +8143,7 @@
                     <pic:cNvPicPr/>
                   </pic:nvPicPr>
                   <pic:blipFill>
-                    <a:blip r:embed="rId28"/>
+                    <a:blip r:embed="rId29"/>
                     <a:stretch>
                       <a:fillRect/>
                     </a:stretch>
@@ -8140,7 +8203,7 @@
                     <pic:cNvPicPr/>
                   </pic:nvPicPr>
                   <pic:blipFill>
-                    <a:blip r:embed="rId29"/>
+                    <a:blip r:embed="rId30"/>
                     <a:stretch>
                       <a:fillRect/>
                     </a:stretch>
@@ -8706,7 +8769,7 @@
       <w:bookmarkEnd w:id="35"/>
     </w:p>
     <w:p>
-      <w:hyperlink r:id="rId30" w:history="1">
+      <w:hyperlink r:id="rId31" w:history="1">
         <w:r>
           <w:rPr>
             <w:rStyle w:val="Hyperlink"/>
@@ -8995,9 +9058,9 @@
     </w:tbl>
     <w:p/>
     <w:sectPr>
-      <w:headerReference w:type="default" r:id="rId31"/>
-      <w:footerReference w:type="even" r:id="rId32"/>
-      <w:footerReference w:type="default" r:id="rId33"/>
+      <w:headerReference w:type="default" r:id="rId32"/>
+      <w:footerReference w:type="even" r:id="rId33"/>
+      <w:footerReference w:type="default" r:id="rId34"/>
       <w:pgSz w:w="11900" w:h="16840"/>
       <w:pgMar w:top="1440" w:right="1440" w:bottom="1440" w:left="1440" w:header="708" w:footer="708" w:gutter="0"/>
       <w:cols w:space="708"/>
@@ -13294,9 +13357,12 @@
 </file>
 
 <file path=customXml/item1.xml><?xml version="1.0" encoding="utf-8"?>
-<p:properties xmlns:p="http://schemas.microsoft.com/office/2006/metadata/properties" xmlns:xsi="http://www.w3.org/2001/XMLSchema-instance" xmlns:pc="http://schemas.microsoft.com/office/infopath/2007/PartnerControls">
-  <documentManagement/>
-</p:properties>
+<?mso-contentType ?>
+<FormTemplates xmlns="http://schemas.microsoft.com/sharepoint/v3/contenttype/forms">
+  <Display>DocumentLibraryForm</Display>
+  <Edit>DocumentLibraryForm</Edit>
+  <New>DocumentLibraryForm</New>
+</FormTemplates>
 </file>
 
 <file path=customXml/item2.xml><?xml version="1.0" encoding="utf-8"?>
@@ -13444,12 +13510,9 @@
 </file>
 
 <file path=customXml/item3.xml><?xml version="1.0" encoding="utf-8"?>
-<?mso-contentType ?>
-<FormTemplates xmlns="http://schemas.microsoft.com/sharepoint/v3/contenttype/forms">
-  <Display>DocumentLibraryForm</Display>
-  <Edit>DocumentLibraryForm</Edit>
-  <New>DocumentLibraryForm</New>
-</FormTemplates>
+<p:properties xmlns:p="http://schemas.microsoft.com/office/2006/metadata/properties" xmlns:xsi="http://www.w3.org/2001/XMLSchema-instance" xmlns:pc="http://schemas.microsoft.com/office/infopath/2007/PartnerControls">
+  <documentManagement/>
+</p:properties>
 </file>
 
 <file path=customXml/item4.xml><?xml version="1.0" encoding="utf-8"?>
@@ -13457,10 +13520,9 @@
 </file>
 
 <file path=customXml/itemProps1.xml><?xml version="1.0" encoding="utf-8"?>
-<ds:datastoreItem xmlns:ds="http://schemas.openxmlformats.org/officeDocument/2006/customXml" ds:itemID="{2B630C52-6406-4F1B-9536-6C738A437787}">
+<ds:datastoreItem xmlns:ds="http://schemas.openxmlformats.org/officeDocument/2006/customXml" ds:itemID="{5683F5BF-7529-4961-AAB2-F4BF9F0EE618}">
   <ds:schemaRefs>
-    <ds:schemaRef ds:uri="http://schemas.microsoft.com/office/2006/metadata/properties"/>
-    <ds:schemaRef ds:uri="http://schemas.microsoft.com/office/infopath/2007/PartnerControls"/>
+    <ds:schemaRef ds:uri="http://schemas.microsoft.com/sharepoint/v3/contenttype/forms"/>
   </ds:schemaRefs>
 </ds:datastoreItem>
 </file>
@@ -13484,9 +13546,10 @@
 </file>
 
 <file path=customXml/itemProps3.xml><?xml version="1.0" encoding="utf-8"?>
-<ds:datastoreItem xmlns:ds="http://schemas.openxmlformats.org/officeDocument/2006/customXml" ds:itemID="{5683F5BF-7529-4961-AAB2-F4BF9F0EE618}">
+<ds:datastoreItem xmlns:ds="http://schemas.openxmlformats.org/officeDocument/2006/customXml" ds:itemID="{2B630C52-6406-4F1B-9536-6C738A437787}">
   <ds:schemaRefs>
-    <ds:schemaRef ds:uri="http://schemas.microsoft.com/sharepoint/v3/contenttype/forms"/>
+    <ds:schemaRef ds:uri="http://schemas.microsoft.com/office/2006/metadata/properties"/>
+    <ds:schemaRef ds:uri="http://schemas.microsoft.com/office/infopath/2007/PartnerControls"/>
   </ds:schemaRefs>
 </ds:datastoreItem>
 </file>

</xml_diff>